<commit_message>
[UPDATE] Add files, update guide
</commit_message>
<xml_diff>
--- a/ManualHDS7000.docx
+++ b/ManualHDS7000.docx
@@ -7296,6 +7296,961 @@
         </w:rPr>
         <w:t xml:space="preserve">[WARN] </w:t>
       </w:r>
+      <w:r>
+        <w:rPr>
+          <w:rFonts w:cs="Arial"/>
+          <w:szCs w:val="24"/>
+        </w:rPr>
+        <w:t>La batería siempre debe de estar acoplada para asegurar el balance de peso optimo del escáner. Sí no hay una batería conectada, un mensaje de precaución aparecerá en la pantalla.</w:t>
+      </w:r>
+    </w:p>
+    <w:p>
+      <w:pPr>
+        <w:rPr>
+          <w:rFonts w:cs="Arial"/>
+          <w:szCs w:val="24"/>
+        </w:rPr>
+      </w:pPr>
+      <w:r>
+        <w:rPr>
+          <w:rFonts w:cs="Arial"/>
+          <w:szCs w:val="24"/>
+        </w:rPr>
+        <w:lastRenderedPageBreak/>
+        <w:t>[WARN] Nunca remover la batería cuando el escáner esté prendido.</w:t>
+      </w:r>
+    </w:p>
+    <w:p>
+      <w:pPr>
+        <w:rPr>
+          <w:rFonts w:cs="Arial"/>
+          <w:b/>
+          <w:bCs/>
+          <w:szCs w:val="24"/>
+        </w:rPr>
+      </w:pPr>
+      <w:r>
+        <w:rPr>
+          <w:rFonts w:cs="Arial"/>
+          <w:szCs w:val="24"/>
+        </w:rPr>
+        <w:tab/>
+      </w:r>
+      <w:r>
+        <w:rPr>
+          <w:rFonts w:cs="Arial"/>
+          <w:b/>
+          <w:bCs/>
+          <w:szCs w:val="24"/>
+        </w:rPr>
+        <w:t>Precauciones:</w:t>
+      </w:r>
+    </w:p>
+    <w:p>
+      <w:pPr>
+        <w:pStyle w:val="Prrafodelista"/>
+        <w:numPr>
+          <w:ilvl w:val="0"/>
+          <w:numId w:val="5"/>
+        </w:numPr>
+        <w:rPr>
+          <w:rFonts w:cs="Arial"/>
+          <w:b/>
+          <w:bCs/>
+          <w:szCs w:val="24"/>
+        </w:rPr>
+      </w:pPr>
+      <w:r>
+        <w:rPr>
+          <w:rFonts w:cs="Arial"/>
+          <w:szCs w:val="24"/>
+        </w:rPr>
+        <w:t>Apague el escáner antes de remover la batería</w:t>
+      </w:r>
+    </w:p>
+    <w:p>
+      <w:pPr>
+        <w:pStyle w:val="Prrafodelista"/>
+        <w:numPr>
+          <w:ilvl w:val="0"/>
+          <w:numId w:val="5"/>
+        </w:numPr>
+        <w:rPr>
+          <w:rFonts w:cs="Arial"/>
+          <w:b/>
+          <w:bCs/>
+          <w:szCs w:val="24"/>
+        </w:rPr>
+      </w:pPr>
+      <w:r>
+        <w:rPr>
+          <w:rFonts w:cs="Arial"/>
+          <w:szCs w:val="24"/>
+        </w:rPr>
+        <w:t>Use la fuente de poder externa</w:t>
+      </w:r>
+    </w:p>
+    <w:p>
+      <w:pPr>
+        <w:rPr>
+          <w:rFonts w:cs="Arial"/>
+          <w:szCs w:val="24"/>
+        </w:rPr>
+      </w:pPr>
+    </w:p>
+    <w:p>
+      <w:pPr>
+        <w:rPr>
+          <w:rFonts w:cs="Arial"/>
+          <w:szCs w:val="24"/>
+        </w:rPr>
+      </w:pPr>
+      <w:r>
+        <w:rPr>
+          <w:rFonts w:cs="Arial"/>
+          <w:szCs w:val="24"/>
+        </w:rPr>
+        <w:t>[WARN] Si el escáner es operado hasta que la batería se descargue por completo, debe de recargarse inmediatamente. Fallar al hacer esto puede resultar en daños a la batería.</w:t>
+      </w:r>
+    </w:p>
+    <w:p>
+      <w:pPr>
+        <w:rPr>
+          <w:rFonts w:cs="Arial"/>
+          <w:szCs w:val="24"/>
+        </w:rPr>
+      </w:pPr>
+    </w:p>
+    <w:p>
+      <w:pPr>
+        <w:rPr>
+          <w:rFonts w:cs="Arial"/>
+          <w:b/>
+          <w:bCs/>
+          <w:szCs w:val="24"/>
+        </w:rPr>
+      </w:pPr>
+      <w:r>
+        <w:rPr>
+          <w:rFonts w:cs="Arial"/>
+          <w:szCs w:val="24"/>
+        </w:rPr>
+        <w:t xml:space="preserve">[WARN] </w:t>
+      </w:r>
+      <w:r>
+        <w:rPr>
+          <w:rFonts w:cs="Arial"/>
+          <w:b/>
+          <w:bCs/>
+          <w:szCs w:val="24"/>
+        </w:rPr>
+        <w:t>Primer uso / cargando baterías</w:t>
+      </w:r>
+    </w:p>
+    <w:p>
+      <w:pPr>
+        <w:pStyle w:val="Prrafodelista"/>
+        <w:numPr>
+          <w:ilvl w:val="0"/>
+          <w:numId w:val="5"/>
+        </w:numPr>
+        <w:rPr>
+          <w:rFonts w:cs="Arial"/>
+          <w:szCs w:val="24"/>
+        </w:rPr>
+      </w:pPr>
+      <w:r>
+        <w:rPr>
+          <w:rFonts w:cs="Arial"/>
+          <w:szCs w:val="24"/>
+        </w:rPr>
+        <w:t xml:space="preserve">Las baterías deben de ser cargadas antes del primer uso debido a que el equipo se entrega con las baterías cargadas al menor nivel </w:t>
+      </w:r>
+      <w:r>
+        <w:rPr>
+          <w:rFonts w:cs="Arial"/>
+          <w:szCs w:val="24"/>
+        </w:rPr>
+        <w:t xml:space="preserve">de carga </w:t>
+      </w:r>
+      <w:r>
+        <w:rPr>
+          <w:rFonts w:cs="Arial"/>
+          <w:szCs w:val="24"/>
+        </w:rPr>
+        <w:t>posible</w:t>
+      </w:r>
+    </w:p>
+    <w:p>
+      <w:pPr>
+        <w:pStyle w:val="Prrafodelista"/>
+        <w:numPr>
+          <w:ilvl w:val="0"/>
+          <w:numId w:val="5"/>
+        </w:numPr>
+        <w:rPr>
+          <w:rFonts w:cs="Arial"/>
+          <w:szCs w:val="24"/>
+        </w:rPr>
+      </w:pPr>
+      <w:r>
+        <w:rPr>
+          <w:rFonts w:cs="Arial"/>
+          <w:szCs w:val="24"/>
+        </w:rPr>
+        <w:t>Para baterías nuevas o baterías que han estado almacenadas por un largo periodo de tiempo (mayor a tres meses), es necesario realizar un ciclo completo de carga y descarga</w:t>
+      </w:r>
+    </w:p>
+    <w:p>
+      <w:pPr>
+        <w:pStyle w:val="Prrafodelista"/>
+        <w:numPr>
+          <w:ilvl w:val="0"/>
+          <w:numId w:val="5"/>
+        </w:numPr>
+        <w:rPr>
+          <w:rFonts w:cs="Arial"/>
+          <w:szCs w:val="24"/>
+        </w:rPr>
+      </w:pPr>
+      <w:r>
+        <w:rPr>
+          <w:rFonts w:cs="Arial"/>
+          <w:szCs w:val="24"/>
+        </w:rPr>
+        <w:t xml:space="preserve">Para baterías de Li-Ion, un solo ciclo de carga y descarga es suficiente. Se recomienda realizar el proceso cuando la capacidad de la batería indicada en el cargador o en un producto de Leica </w:t>
+      </w:r>
+      <w:proofErr w:type="spellStart"/>
+      <w:r>
+        <w:rPr>
+          <w:rFonts w:cs="Arial"/>
+          <w:szCs w:val="24"/>
+        </w:rPr>
+        <w:t>Geosystems</w:t>
+      </w:r>
+      <w:proofErr w:type="spellEnd"/>
+      <w:r>
+        <w:rPr>
+          <w:rFonts w:cs="Arial"/>
+          <w:szCs w:val="24"/>
+        </w:rPr>
+        <w:t xml:space="preserve"> difiere significativamente de la capacidad real de la batería</w:t>
+      </w:r>
+    </w:p>
+    <w:p>
+      <w:pPr>
+        <w:pStyle w:val="Prrafodelista"/>
+        <w:numPr>
+          <w:ilvl w:val="0"/>
+          <w:numId w:val="5"/>
+        </w:numPr>
+        <w:rPr>
+          <w:rFonts w:cs="Arial"/>
+          <w:szCs w:val="24"/>
+        </w:rPr>
+      </w:pPr>
+      <w:r>
+        <w:rPr>
+          <w:rFonts w:cs="Arial"/>
+          <w:szCs w:val="24"/>
+        </w:rPr>
+        <w:t>El rango permisible de temperatura de la batería en el ciclo de carga está en el rango 0°C – 40°C. Para una carga optima se recomienda cargar las baterías en una temperatura ambiente dentro del rango de +10°C – +20°C</w:t>
+      </w:r>
+    </w:p>
+    <w:p>
+      <w:pPr>
+        <w:pStyle w:val="Prrafodelista"/>
+        <w:numPr>
+          <w:ilvl w:val="0"/>
+          <w:numId w:val="5"/>
+        </w:numPr>
+        <w:rPr>
+          <w:rFonts w:cs="Arial"/>
+          <w:szCs w:val="24"/>
+        </w:rPr>
+      </w:pPr>
+      <w:r>
+        <w:rPr>
+          <w:rFonts w:cs="Arial"/>
+          <w:szCs w:val="24"/>
+        </w:rPr>
+        <w:t xml:space="preserve">Es normal que la batería tenga un cambio de temperatura durante el ciclo de carga. Use los cargadores recomendados por Leica </w:t>
+      </w:r>
+      <w:proofErr w:type="spellStart"/>
+      <w:r>
+        <w:rPr>
+          <w:rFonts w:cs="Arial"/>
+          <w:szCs w:val="24"/>
+        </w:rPr>
+        <w:t>Geosystems</w:t>
+      </w:r>
+      <w:proofErr w:type="spellEnd"/>
+      <w:r>
+        <w:rPr>
+          <w:rFonts w:cs="Arial"/>
+          <w:szCs w:val="24"/>
+        </w:rPr>
+        <w:t>, no es posible cargar la batería si la temperatura es muy alta</w:t>
+      </w:r>
+    </w:p>
+    <w:p>
+      <w:pPr>
+        <w:rPr>
+          <w:rFonts w:cs="Arial"/>
+          <w:szCs w:val="24"/>
+        </w:rPr>
+      </w:pPr>
+    </w:p>
+    <w:p>
+      <w:pPr>
+        <w:rPr>
+          <w:rFonts w:cs="Arial"/>
+          <w:b/>
+          <w:bCs/>
+          <w:szCs w:val="24"/>
+        </w:rPr>
+      </w:pPr>
+      <w:r>
+        <w:rPr>
+          <w:rFonts w:cs="Arial"/>
+          <w:szCs w:val="24"/>
+        </w:rPr>
+        <w:t xml:space="preserve">[WARN] </w:t>
+      </w:r>
+      <w:r>
+        <w:rPr>
+          <w:rFonts w:cs="Arial"/>
+          <w:b/>
+          <w:bCs/>
+          <w:szCs w:val="24"/>
+        </w:rPr>
+        <w:t>Operando / Descargando</w:t>
+      </w:r>
+    </w:p>
+    <w:p>
+      <w:pPr>
+        <w:pStyle w:val="Prrafodelista"/>
+        <w:numPr>
+          <w:ilvl w:val="0"/>
+          <w:numId w:val="5"/>
+        </w:numPr>
+        <w:rPr>
+          <w:rFonts w:cs="Arial"/>
+          <w:szCs w:val="24"/>
+        </w:rPr>
+      </w:pPr>
+      <w:r>
+        <w:rPr>
+          <w:rFonts w:cs="Arial"/>
+          <w:szCs w:val="24"/>
+        </w:rPr>
+        <w:t>Las baterías pueden ser operadas dentro del siguiente rango de temperatura -20°C – +55°C</w:t>
+      </w:r>
+    </w:p>
+    <w:p>
+      <w:pPr>
+        <w:pStyle w:val="Prrafodelista"/>
+        <w:numPr>
+          <w:ilvl w:val="0"/>
+          <w:numId w:val="5"/>
+        </w:numPr>
+        <w:rPr>
+          <w:rFonts w:cs="Arial"/>
+          <w:szCs w:val="24"/>
+        </w:rPr>
+      </w:pPr>
+      <w:r>
+        <w:rPr>
+          <w:rFonts w:cs="Arial"/>
+          <w:szCs w:val="24"/>
+        </w:rPr>
+        <w:t>Operar el equipo a bajas temperaturas reducirá su capacidad de carga; operar el equipo a muy altas temperaturas reducirá el ciclo de vida de la batería</w:t>
+      </w:r>
+    </w:p>
+    <w:p>
+      <w:pPr>
+        <w:rPr>
+          <w:rFonts w:cs="Arial"/>
+          <w:szCs w:val="24"/>
+        </w:rPr>
+      </w:pPr>
+    </w:p>
+    <w:p>
+      <w:pPr>
+        <w:rPr>
+          <w:rFonts w:cs="Arial"/>
+          <w:b/>
+          <w:bCs/>
+          <w:szCs w:val="24"/>
+        </w:rPr>
+      </w:pPr>
+      <w:r>
+        <w:rPr>
+          <w:rFonts w:cs="Arial"/>
+          <w:b/>
+          <w:bCs/>
+          <w:szCs w:val="24"/>
+        </w:rPr>
+        <w:t>Cargando la batería</w:t>
+      </w:r>
+    </w:p>
+    <w:p>
+      <w:pPr>
+        <w:rPr>
+          <w:rFonts w:cs="Arial"/>
+          <w:szCs w:val="24"/>
+        </w:rPr>
+      </w:pPr>
+      <w:r>
+        <w:rPr>
+          <w:noProof/>
+        </w:rPr>
+        <w:lastRenderedPageBreak/>
+        <w:drawing>
+          <wp:inline distT="0" distB="0" distL="0" distR="0" wp14:anchorId="27AEA1F9" wp14:editId="07A332B3">
+            <wp:extent cx="5400040" cy="6485890"/>
+            <wp:effectExtent l="0" t="0" r="0" b="0"/>
+            <wp:docPr id="835203837" name="Imagen 1"/>
+            <wp:cNvGraphicFramePr>
+              <a:graphicFrameLocks xmlns:a="http://schemas.openxmlformats.org/drawingml/2006/main" noChangeAspect="1"/>
+            </wp:cNvGraphicFramePr>
+            <a:graphic xmlns:a="http://schemas.openxmlformats.org/drawingml/2006/main">
+              <a:graphicData uri="http://schemas.openxmlformats.org/drawingml/2006/picture">
+                <pic:pic xmlns:pic="http://schemas.openxmlformats.org/drawingml/2006/picture">
+                  <pic:nvPicPr>
+                    <pic:cNvPr id="835203837" name=""/>
+                    <pic:cNvPicPr/>
+                  </pic:nvPicPr>
+                  <pic:blipFill>
+                    <a:blip r:embed="rId21"/>
+                    <a:stretch>
+                      <a:fillRect/>
+                    </a:stretch>
+                  </pic:blipFill>
+                  <pic:spPr>
+                    <a:xfrm>
+                      <a:off x="0" y="0"/>
+                      <a:ext cx="5400040" cy="6485890"/>
+                    </a:xfrm>
+                    <a:prstGeom prst="rect">
+                      <a:avLst/>
+                    </a:prstGeom>
+                  </pic:spPr>
+                </pic:pic>
+              </a:graphicData>
+            </a:graphic>
+          </wp:inline>
+        </w:drawing>
+      </w:r>
+    </w:p>
+    <w:p>
+      <w:pPr>
+        <w:rPr>
+          <w:rFonts w:cs="Arial"/>
+          <w:szCs w:val="24"/>
+        </w:rPr>
+      </w:pPr>
+    </w:p>
+    <w:p>
+      <w:pPr>
+        <w:pStyle w:val="Prrafodelista"/>
+        <w:numPr>
+          <w:ilvl w:val="0"/>
+          <w:numId w:val="13"/>
+        </w:numPr>
+        <w:rPr>
+          <w:rFonts w:cs="Arial"/>
+          <w:szCs w:val="24"/>
+        </w:rPr>
+      </w:pPr>
+      <w:r>
+        <w:rPr>
+          <w:rFonts w:cs="Arial"/>
+          <w:szCs w:val="24"/>
+        </w:rPr>
+        <w:t>Conecte el cable de energía en un enchufe disponible y en el conector de la fuente AC</w:t>
+      </w:r>
+    </w:p>
+    <w:p>
+      <w:pPr>
+        <w:pStyle w:val="Prrafodelista"/>
+        <w:numPr>
+          <w:ilvl w:val="0"/>
+          <w:numId w:val="13"/>
+        </w:numPr>
+        <w:rPr>
+          <w:rFonts w:cs="Arial"/>
+          <w:szCs w:val="24"/>
+        </w:rPr>
+      </w:pPr>
+      <w:r>
+        <w:rPr>
+          <w:rFonts w:cs="Arial"/>
+          <w:szCs w:val="24"/>
+        </w:rPr>
+        <w:t>Usando el cable de la fuente de poder conecte en el conector de la base de carga</w:t>
+      </w:r>
+    </w:p>
+    <w:p>
+      <w:pPr>
+        <w:pStyle w:val="Prrafodelista"/>
+        <w:numPr>
+          <w:ilvl w:val="0"/>
+          <w:numId w:val="13"/>
+        </w:numPr>
+        <w:rPr>
+          <w:rFonts w:cs="Arial"/>
+          <w:szCs w:val="24"/>
+        </w:rPr>
+      </w:pPr>
+      <w:r>
+        <w:rPr>
+          <w:rFonts w:cs="Arial"/>
+          <w:szCs w:val="24"/>
+        </w:rPr>
+        <w:t>Coloque la batería en la base de carga</w:t>
+      </w:r>
+    </w:p>
+    <w:p>
+      <w:pPr>
+        <w:pStyle w:val="Prrafodelista"/>
+        <w:numPr>
+          <w:ilvl w:val="0"/>
+          <w:numId w:val="13"/>
+        </w:numPr>
+        <w:rPr>
+          <w:rFonts w:cs="Arial"/>
+          <w:szCs w:val="24"/>
+        </w:rPr>
+      </w:pPr>
+      <w:r>
+        <w:rPr>
+          <w:rFonts w:cs="Arial"/>
+          <w:szCs w:val="24"/>
+        </w:rPr>
+        <w:t>Después de 30 segundos de inicialización, el estado de carga se muestra en</w:t>
+      </w:r>
+      <w:r>
+        <w:rPr>
+          <w:rFonts w:cs="Arial"/>
+          <w:szCs w:val="24"/>
+        </w:rPr>
+        <w:t xml:space="preserve"> los leds de la base de carga, mostrando la carga actual de la batería</w:t>
+      </w:r>
+    </w:p>
+    <w:p>
+      <w:pPr>
+        <w:pStyle w:val="Prrafodelista"/>
+        <w:numPr>
+          <w:ilvl w:val="0"/>
+          <w:numId w:val="13"/>
+        </w:numPr>
+        <w:rPr>
+          <w:rFonts w:cs="Arial"/>
+          <w:szCs w:val="24"/>
+        </w:rPr>
+      </w:pPr>
+      <w:r>
+        <w:rPr>
+          <w:rFonts w:cs="Arial"/>
+          <w:szCs w:val="24"/>
+        </w:rPr>
+        <w:t>Desconecte los cables al completar el ciclo de carga</w:t>
+      </w:r>
+    </w:p>
+    <w:p>
+      <w:pPr>
+        <w:rPr>
+          <w:rFonts w:cs="Arial"/>
+          <w:szCs w:val="24"/>
+        </w:rPr>
+      </w:pPr>
+      <w:r>
+        <w:rPr>
+          <w:rFonts w:cs="Arial"/>
+          <w:szCs w:val="24"/>
+        </w:rPr>
+        <w:t>[NOTE] El ciclo de carga toma aproximadamente 1.5 horas</w:t>
+      </w:r>
+    </w:p>
+    <w:p>
+      <w:pPr>
+        <w:rPr>
+          <w:rFonts w:cs="Arial"/>
+          <w:b/>
+          <w:bCs/>
+          <w:szCs w:val="24"/>
+        </w:rPr>
+      </w:pPr>
+      <w:r>
+        <w:rPr>
+          <w:rFonts w:cs="Arial"/>
+          <w:b/>
+          <w:bCs/>
+          <w:szCs w:val="24"/>
+        </w:rPr>
+        <w:lastRenderedPageBreak/>
+        <w:t xml:space="preserve">Comprendiendo los </w:t>
+      </w:r>
+      <w:proofErr w:type="spellStart"/>
+      <w:r>
+        <w:rPr>
+          <w:rFonts w:cs="Arial"/>
+          <w:b/>
+          <w:bCs/>
+          <w:szCs w:val="24"/>
+        </w:rPr>
+        <w:t>LEDs</w:t>
+      </w:r>
+      <w:proofErr w:type="spellEnd"/>
+      <w:r>
+        <w:rPr>
+          <w:rFonts w:cs="Arial"/>
+          <w:b/>
+          <w:bCs/>
+          <w:szCs w:val="24"/>
+        </w:rPr>
+        <w:t xml:space="preserve"> de estado de carga</w:t>
+      </w:r>
+    </w:p>
+    <w:p>
+      <w:pPr>
+        <w:rPr>
+          <w:rFonts w:cs="Arial"/>
+          <w:szCs w:val="24"/>
+        </w:rPr>
+      </w:pPr>
+      <w:r>
+        <w:rPr>
+          <w:noProof/>
+        </w:rPr>
+        <w:drawing>
+          <wp:inline distT="0" distB="0" distL="0" distR="0" wp14:anchorId="726A99C0" wp14:editId="04AFFCCF">
+            <wp:extent cx="5400040" cy="3093085"/>
+            <wp:effectExtent l="0" t="0" r="0" b="0"/>
+            <wp:docPr id="1695474591" name="Imagen 1"/>
+            <wp:cNvGraphicFramePr>
+              <a:graphicFrameLocks xmlns:a="http://schemas.openxmlformats.org/drawingml/2006/main" noChangeAspect="1"/>
+            </wp:cNvGraphicFramePr>
+            <a:graphic xmlns:a="http://schemas.openxmlformats.org/drawingml/2006/main">
+              <a:graphicData uri="http://schemas.openxmlformats.org/drawingml/2006/picture">
+                <pic:pic xmlns:pic="http://schemas.openxmlformats.org/drawingml/2006/picture">
+                  <pic:nvPicPr>
+                    <pic:cNvPr id="1695474591" name=""/>
+                    <pic:cNvPicPr/>
+                  </pic:nvPicPr>
+                  <pic:blipFill>
+                    <a:blip r:embed="rId22"/>
+                    <a:stretch>
+                      <a:fillRect/>
+                    </a:stretch>
+                  </pic:blipFill>
+                  <pic:spPr>
+                    <a:xfrm>
+                      <a:off x="0" y="0"/>
+                      <a:ext cx="5400040" cy="3093085"/>
+                    </a:xfrm>
+                    <a:prstGeom prst="rect">
+                      <a:avLst/>
+                    </a:prstGeom>
+                  </pic:spPr>
+                </pic:pic>
+              </a:graphicData>
+            </a:graphic>
+          </wp:inline>
+        </w:drawing>
+      </w:r>
+    </w:p>
+    <w:p>
+      <w:pPr>
+        <w:rPr>
+          <w:rFonts w:cs="Arial"/>
+          <w:szCs w:val="24"/>
+        </w:rPr>
+      </w:pPr>
+    </w:p>
+    <w:p>
+      <w:pPr>
+        <w:pStyle w:val="Prrafodelista"/>
+        <w:numPr>
+          <w:ilvl w:val="0"/>
+          <w:numId w:val="14"/>
+        </w:numPr>
+        <w:rPr>
+          <w:rFonts w:cs="Arial"/>
+          <w:szCs w:val="24"/>
+        </w:rPr>
+      </w:pPr>
+      <w:r>
+        <w:rPr>
+          <w:rFonts w:cs="Arial"/>
+          <w:szCs w:val="24"/>
+        </w:rPr>
+        <w:t>Indicadores de estado de la batería</w:t>
+      </w:r>
+    </w:p>
+    <w:p>
+      <w:pPr>
+        <w:pStyle w:val="Prrafodelista"/>
+        <w:numPr>
+          <w:ilvl w:val="1"/>
+          <w:numId w:val="5"/>
+        </w:numPr>
+        <w:rPr>
+          <w:rFonts w:cs="Arial"/>
+          <w:szCs w:val="24"/>
+        </w:rPr>
+      </w:pPr>
+      <w:r>
+        <w:rPr>
+          <w:rFonts w:cs="Arial"/>
+          <w:szCs w:val="24"/>
+        </w:rPr>
+        <w:t xml:space="preserve">Si los cuatro </w:t>
+      </w:r>
+      <w:proofErr w:type="spellStart"/>
+      <w:r>
+        <w:rPr>
+          <w:rFonts w:cs="Arial"/>
+          <w:szCs w:val="24"/>
+        </w:rPr>
+        <w:t>LEDs</w:t>
+      </w:r>
+      <w:proofErr w:type="spellEnd"/>
+      <w:r>
+        <w:rPr>
+          <w:rFonts w:cs="Arial"/>
+          <w:szCs w:val="24"/>
+        </w:rPr>
+        <w:t xml:space="preserve"> parpadean continuamente, significa que no hay ninguna batería conectada a la base de carga</w:t>
+      </w:r>
+    </w:p>
+    <w:p>
+      <w:pPr>
+        <w:pStyle w:val="Prrafodelista"/>
+        <w:numPr>
+          <w:ilvl w:val="1"/>
+          <w:numId w:val="5"/>
+        </w:numPr>
+        <w:rPr>
+          <w:rFonts w:cs="Arial"/>
+          <w:szCs w:val="24"/>
+        </w:rPr>
+      </w:pPr>
+      <w:r>
+        <w:rPr>
+          <w:rFonts w:cs="Arial"/>
+          <w:szCs w:val="24"/>
+        </w:rPr>
+        <w:t>La capacidad de cara de la batería está dividida en cuartos. Cada LED corresponde a un cuarto:</w:t>
+      </w:r>
+    </w:p>
+    <w:p>
+      <w:pPr>
+        <w:pStyle w:val="Prrafodelista"/>
+        <w:numPr>
+          <w:ilvl w:val="2"/>
+          <w:numId w:val="5"/>
+        </w:numPr>
+        <w:rPr>
+          <w:rFonts w:cs="Arial"/>
+          <w:szCs w:val="24"/>
+        </w:rPr>
+      </w:pPr>
+      <w:r>
+        <w:rPr>
+          <w:rFonts w:cs="Arial"/>
+          <w:szCs w:val="24"/>
+        </w:rPr>
+        <w:t xml:space="preserve">Si el estado de carga de la batería es </w:t>
+      </w:r>
+      <w:r>
+        <w:rPr>
+          <w:rFonts w:cs="Arial"/>
+          <w:i/>
+          <w:iCs/>
+          <w:szCs w:val="24"/>
+        </w:rPr>
+        <w:t>bajo</w:t>
+      </w:r>
+      <w:r>
+        <w:rPr>
+          <w:rFonts w:cs="Arial"/>
+          <w:szCs w:val="24"/>
+        </w:rPr>
+        <w:t xml:space="preserve"> el LED que corresponde parpadea lentamente</w:t>
+      </w:r>
+    </w:p>
+    <w:p>
+      <w:pPr>
+        <w:pStyle w:val="Prrafodelista"/>
+        <w:numPr>
+          <w:ilvl w:val="2"/>
+          <w:numId w:val="5"/>
+        </w:numPr>
+        <w:rPr>
+          <w:rFonts w:cs="Arial"/>
+          <w:szCs w:val="24"/>
+        </w:rPr>
+      </w:pPr>
+      <w:r>
+        <w:rPr>
+          <w:rFonts w:cs="Arial"/>
+          <w:szCs w:val="24"/>
+        </w:rPr>
+        <w:t>El LED parpadea más rápido si el estado de carga aumenta</w:t>
+      </w:r>
+    </w:p>
+    <w:p>
+      <w:pPr>
+        <w:pStyle w:val="Prrafodelista"/>
+        <w:numPr>
+          <w:ilvl w:val="2"/>
+          <w:numId w:val="5"/>
+        </w:numPr>
+        <w:rPr>
+          <w:rFonts w:cs="Arial"/>
+          <w:szCs w:val="24"/>
+        </w:rPr>
+      </w:pPr>
+      <w:r>
+        <w:rPr>
+          <w:rFonts w:cs="Arial"/>
+          <w:szCs w:val="24"/>
+        </w:rPr>
+        <w:t>Si el LED se prende constantemente</w:t>
+      </w:r>
+      <w:r>
+        <w:rPr>
+          <w:rFonts w:cs="Arial"/>
+          <w:szCs w:val="24"/>
+        </w:rPr>
+        <w:t>, la batería ha alcanzado el nivel apropiado de carga</w:t>
+      </w:r>
+    </w:p>
+    <w:p>
+      <w:pPr>
+        <w:pStyle w:val="Prrafodelista"/>
+        <w:numPr>
+          <w:ilvl w:val="2"/>
+          <w:numId w:val="5"/>
+        </w:numPr>
+        <w:rPr>
+          <w:rFonts w:cs="Arial"/>
+          <w:szCs w:val="24"/>
+        </w:rPr>
+      </w:pPr>
+      <w:r>
+        <w:rPr>
+          <w:rFonts w:cs="Arial"/>
+          <w:szCs w:val="24"/>
+        </w:rPr>
+        <w:t xml:space="preserve">Cuando los cuatro </w:t>
+      </w:r>
+      <w:proofErr w:type="spellStart"/>
+      <w:r>
+        <w:rPr>
+          <w:rFonts w:cs="Arial"/>
+          <w:szCs w:val="24"/>
+        </w:rPr>
+        <w:t>LEDs</w:t>
+      </w:r>
+      <w:proofErr w:type="spellEnd"/>
+      <w:r>
+        <w:rPr>
+          <w:rFonts w:cs="Arial"/>
+          <w:szCs w:val="24"/>
+        </w:rPr>
+        <w:t xml:space="preserve"> se prenden constantemente, la batería está cargada al 100%</w:t>
+      </w:r>
+    </w:p>
+    <w:p>
+      <w:pPr>
+        <w:pStyle w:val="Prrafodelista"/>
+        <w:numPr>
+          <w:ilvl w:val="0"/>
+          <w:numId w:val="14"/>
+        </w:numPr>
+        <w:rPr>
+          <w:rFonts w:cs="Arial"/>
+          <w:szCs w:val="24"/>
+        </w:rPr>
+      </w:pPr>
+      <w:r>
+        <w:rPr>
+          <w:rFonts w:cs="Arial"/>
+          <w:szCs w:val="24"/>
+        </w:rPr>
+        <w:t>Indicador de energía (verde)</w:t>
+      </w:r>
+    </w:p>
+    <w:p>
+      <w:pPr>
+        <w:pStyle w:val="Prrafodelista"/>
+        <w:numPr>
+          <w:ilvl w:val="1"/>
+          <w:numId w:val="5"/>
+        </w:numPr>
+        <w:rPr>
+          <w:rFonts w:cs="Arial"/>
+          <w:szCs w:val="24"/>
+        </w:rPr>
+      </w:pPr>
+      <w:r>
+        <w:rPr>
+          <w:rFonts w:cs="Arial"/>
+          <w:szCs w:val="24"/>
+        </w:rPr>
+        <w:t>El indicador LED de energía se prende cuando la base de carga está conectada al suministro eléctrico</w:t>
+      </w:r>
+    </w:p>
+    <w:p>
+      <w:pPr>
+        <w:pStyle w:val="Prrafodelista"/>
+        <w:numPr>
+          <w:ilvl w:val="0"/>
+          <w:numId w:val="14"/>
+        </w:numPr>
+        <w:rPr>
+          <w:rFonts w:cs="Arial"/>
+          <w:szCs w:val="24"/>
+        </w:rPr>
+      </w:pPr>
+      <w:r>
+        <w:rPr>
+          <w:rFonts w:cs="Arial"/>
+          <w:szCs w:val="24"/>
+        </w:rPr>
+        <w:t>Indicador de error (rojo)</w:t>
+      </w:r>
+    </w:p>
+    <w:p>
+      <w:pPr>
+        <w:pStyle w:val="Prrafodelista"/>
+        <w:numPr>
+          <w:ilvl w:val="1"/>
+          <w:numId w:val="5"/>
+        </w:numPr>
+        <w:rPr>
+          <w:rFonts w:cs="Arial"/>
+          <w:szCs w:val="24"/>
+        </w:rPr>
+      </w:pPr>
+      <w:r>
+        <w:rPr>
+          <w:rFonts w:cs="Arial"/>
+          <w:szCs w:val="24"/>
+        </w:rPr>
+        <w:t>El LED rojo se prende si hay una falla en el suministro eléctrico. Revise “Batería del escáner HDS7000” en la sección 4 “Resolución de problemáticas”</w:t>
+      </w:r>
+    </w:p>
+    <w:p>
+      <w:pPr>
+        <w:rPr>
+          <w:rFonts w:cs="Arial"/>
+          <w:szCs w:val="24"/>
+        </w:rPr>
+      </w:pPr>
     </w:p>
     <w:p>
       <w:pPr>
@@ -7314,6 +8269,252 @@
           <w:szCs w:val="24"/>
         </w:rPr>
       </w:pPr>
+      <w:r>
+        <w:rPr>
+          <w:noProof/>
+        </w:rPr>
+        <w:lastRenderedPageBreak/>
+        <w:drawing>
+          <wp:inline distT="0" distB="0" distL="0" distR="0" wp14:anchorId="73EF6413" wp14:editId="71CE81BD">
+            <wp:extent cx="5400040" cy="4465320"/>
+            <wp:effectExtent l="0" t="0" r="0" b="0"/>
+            <wp:docPr id="814250067" name="Imagen 1"/>
+            <wp:cNvGraphicFramePr>
+              <a:graphicFrameLocks xmlns:a="http://schemas.openxmlformats.org/drawingml/2006/main" noChangeAspect="1"/>
+            </wp:cNvGraphicFramePr>
+            <a:graphic xmlns:a="http://schemas.openxmlformats.org/drawingml/2006/main">
+              <a:graphicData uri="http://schemas.openxmlformats.org/drawingml/2006/picture">
+                <pic:pic xmlns:pic="http://schemas.openxmlformats.org/drawingml/2006/picture">
+                  <pic:nvPicPr>
+                    <pic:cNvPr id="814250067" name=""/>
+                    <pic:cNvPicPr/>
+                  </pic:nvPicPr>
+                  <pic:blipFill>
+                    <a:blip r:embed="rId23"/>
+                    <a:stretch>
+                      <a:fillRect/>
+                    </a:stretch>
+                  </pic:blipFill>
+                  <pic:spPr>
+                    <a:xfrm>
+                      <a:off x="0" y="0"/>
+                      <a:ext cx="5400040" cy="4465320"/>
+                    </a:xfrm>
+                    <a:prstGeom prst="rect">
+                      <a:avLst/>
+                    </a:prstGeom>
+                  </pic:spPr>
+                </pic:pic>
+              </a:graphicData>
+            </a:graphic>
+          </wp:inline>
+        </w:drawing>
+      </w:r>
+    </w:p>
+    <w:p>
+      <w:pPr>
+        <w:rPr>
+          <w:rFonts w:cs="Arial"/>
+          <w:szCs w:val="24"/>
+        </w:rPr>
+      </w:pPr>
+    </w:p>
+    <w:p>
+      <w:pPr>
+        <w:rPr>
+          <w:rFonts w:cs="Arial"/>
+          <w:szCs w:val="24"/>
+        </w:rPr>
+        <w:sectPr>
+          <w:footerReference w:type="default" r:id="rId24"/>
+          <w:pgSz w:w="11906" w:h="16838"/>
+          <w:pgMar w:top="1417" w:right="1701" w:bottom="1417" w:left="1701" w:header="708" w:footer="708" w:gutter="0"/>
+          <w:pgNumType w:start="1"/>
+          <w:cols w:space="708"/>
+          <w:docGrid w:linePitch="360"/>
+        </w:sectPr>
+      </w:pPr>
+    </w:p>
+    <w:p>
+      <w:pPr>
+        <w:pStyle w:val="Prrafodelista"/>
+        <w:numPr>
+          <w:ilvl w:val="0"/>
+          <w:numId w:val="15"/>
+        </w:numPr>
+        <w:rPr>
+          <w:rFonts w:cs="Arial"/>
+          <w:szCs w:val="24"/>
+        </w:rPr>
+      </w:pPr>
+      <w:r>
+        <w:rPr>
+          <w:rFonts w:cs="Arial"/>
+          <w:szCs w:val="24"/>
+        </w:rPr>
+        <w:t>Conecte el cable de energía al escáner HDS7000</w:t>
+      </w:r>
+    </w:p>
+    <w:p>
+      <w:pPr>
+        <w:pStyle w:val="Prrafodelista"/>
+        <w:numPr>
+          <w:ilvl w:val="0"/>
+          <w:numId w:val="15"/>
+        </w:numPr>
+        <w:rPr>
+          <w:rFonts w:cs="Arial"/>
+          <w:szCs w:val="24"/>
+        </w:rPr>
+      </w:pPr>
+      <w:r>
+        <w:rPr>
+          <w:rFonts w:cs="Arial"/>
+          <w:szCs w:val="24"/>
+        </w:rPr>
+        <w:t>Conecte la fuente de poder AC con el cable de energía</w:t>
+      </w:r>
+    </w:p>
+    <w:p>
+      <w:pPr>
+        <w:pStyle w:val="Prrafodelista"/>
+        <w:numPr>
+          <w:ilvl w:val="0"/>
+          <w:numId w:val="15"/>
+        </w:numPr>
+        <w:rPr>
+          <w:rFonts w:cs="Arial"/>
+          <w:szCs w:val="24"/>
+        </w:rPr>
+      </w:pPr>
+      <w:r>
+        <w:rPr>
+          <w:rFonts w:cs="Arial"/>
+          <w:szCs w:val="24"/>
+        </w:rPr>
+        <w:t>Conecte el cable de energía al suministro eléctrico</w:t>
+      </w:r>
+    </w:p>
+    <w:p>
+      <w:pPr>
+        <w:pStyle w:val="Prrafodelista"/>
+        <w:numPr>
+          <w:ilvl w:val="0"/>
+          <w:numId w:val="15"/>
+        </w:numPr>
+        <w:rPr>
+          <w:rFonts w:cs="Arial"/>
+          <w:szCs w:val="24"/>
+        </w:rPr>
+      </w:pPr>
+      <w:r>
+        <w:rPr>
+          <w:rFonts w:cs="Arial"/>
+          <w:szCs w:val="24"/>
+        </w:rPr>
+        <w:t>Encienda el escáner</w:t>
+      </w:r>
+    </w:p>
+    <w:p>
+      <w:pPr>
+        <w:pStyle w:val="Prrafodelista"/>
+        <w:rPr>
+          <w:rFonts w:cs="Arial"/>
+          <w:szCs w:val="24"/>
+        </w:rPr>
+      </w:pPr>
+    </w:p>
+    <w:p>
+      <w:pPr>
+        <w:pStyle w:val="Prrafodelista"/>
+        <w:numPr>
+          <w:ilvl w:val="0"/>
+          <w:numId w:val="16"/>
+        </w:numPr>
+        <w:rPr>
+          <w:rFonts w:cs="Arial"/>
+          <w:szCs w:val="24"/>
+        </w:rPr>
+      </w:pPr>
+      <w:r>
+        <w:rPr>
+          <w:rFonts w:cs="Arial"/>
+          <w:szCs w:val="24"/>
+        </w:rPr>
+        <w:t>Cable de energía para la fuente de poder AC</w:t>
+      </w:r>
+    </w:p>
+    <w:p>
+      <w:pPr>
+        <w:pStyle w:val="Prrafodelista"/>
+        <w:numPr>
+          <w:ilvl w:val="0"/>
+          <w:numId w:val="16"/>
+        </w:numPr>
+        <w:rPr>
+          <w:rFonts w:cs="Arial"/>
+          <w:szCs w:val="24"/>
+        </w:rPr>
+      </w:pPr>
+      <w:r>
+        <w:rPr>
+          <w:rFonts w:cs="Arial"/>
+          <w:szCs w:val="24"/>
+        </w:rPr>
+        <w:t>Fuente de poder AC</w:t>
+      </w:r>
+    </w:p>
+    <w:p>
+      <w:pPr>
+        <w:pStyle w:val="Prrafodelista"/>
+        <w:numPr>
+          <w:ilvl w:val="0"/>
+          <w:numId w:val="16"/>
+        </w:numPr>
+        <w:rPr>
+          <w:rFonts w:cs="Arial"/>
+          <w:szCs w:val="24"/>
+        </w:rPr>
+      </w:pPr>
+      <w:r>
+        <w:rPr>
+          <w:rFonts w:cs="Arial"/>
+          <w:szCs w:val="24"/>
+        </w:rPr>
+        <w:t>Cable de energía para el escáner</w:t>
+      </w:r>
+    </w:p>
+    <w:p>
+      <w:pPr>
+        <w:rPr>
+          <w:rFonts w:cs="Arial"/>
+          <w:szCs w:val="24"/>
+        </w:rPr>
+      </w:pPr>
+    </w:p>
+    <w:p>
+      <w:pPr>
+        <w:rPr>
+          <w:rFonts w:cs="Arial"/>
+          <w:szCs w:val="24"/>
+        </w:rPr>
+        <w:sectPr>
+          <w:type w:val="continuous"/>
+          <w:pgSz w:w="11906" w:h="16838"/>
+          <w:pgMar w:top="1417" w:right="1701" w:bottom="1417" w:left="1701" w:header="708" w:footer="708" w:gutter="0"/>
+          <w:pgNumType w:start="1"/>
+          <w:cols w:num="2" w:space="708"/>
+          <w:docGrid w:linePitch="360"/>
+        </w:sectPr>
+      </w:pPr>
+    </w:p>
+    <w:p>
+      <w:pPr>
+        <w:rPr>
+          <w:rFonts w:cs="Arial"/>
+          <w:szCs w:val="24"/>
+        </w:rPr>
+      </w:pPr>
     </w:p>
     <w:p>
       <w:pPr>
@@ -7332,14 +8533,322 @@
           <w:szCs w:val="24"/>
         </w:rPr>
       </w:pPr>
-    </w:p>
-    <w:p>
-      <w:pPr>
-        <w:rPr>
-          <w:rFonts w:cs="Arial"/>
-          <w:lang w:val="es-ES"/>
-        </w:rPr>
-      </w:pPr>
+      <w:r>
+        <w:rPr>
+          <w:noProof/>
+        </w:rPr>
+        <w:lastRenderedPageBreak/>
+        <w:drawing>
+          <wp:inline distT="0" distB="0" distL="0" distR="0" wp14:anchorId="78BEBE8C" wp14:editId="48A0EC88">
+            <wp:extent cx="4619048" cy="4590476"/>
+            <wp:effectExtent l="0" t="0" r="0" b="635"/>
+            <wp:docPr id="398355372" name="Imagen 1"/>
+            <wp:cNvGraphicFramePr>
+              <a:graphicFrameLocks xmlns:a="http://schemas.openxmlformats.org/drawingml/2006/main" noChangeAspect="1"/>
+            </wp:cNvGraphicFramePr>
+            <a:graphic xmlns:a="http://schemas.openxmlformats.org/drawingml/2006/main">
+              <a:graphicData uri="http://schemas.openxmlformats.org/drawingml/2006/picture">
+                <pic:pic xmlns:pic="http://schemas.openxmlformats.org/drawingml/2006/picture">
+                  <pic:nvPicPr>
+                    <pic:cNvPr id="398355372" name=""/>
+                    <pic:cNvPicPr/>
+                  </pic:nvPicPr>
+                  <pic:blipFill>
+                    <a:blip r:embed="rId25"/>
+                    <a:stretch>
+                      <a:fillRect/>
+                    </a:stretch>
+                  </pic:blipFill>
+                  <pic:spPr>
+                    <a:xfrm>
+                      <a:off x="0" y="0"/>
+                      <a:ext cx="4619048" cy="4590476"/>
+                    </a:xfrm>
+                    <a:prstGeom prst="rect">
+                      <a:avLst/>
+                    </a:prstGeom>
+                  </pic:spPr>
+                </pic:pic>
+              </a:graphicData>
+            </a:graphic>
+          </wp:inline>
+        </w:drawing>
+      </w:r>
+    </w:p>
+    <w:p>
+      <w:pPr>
+        <w:rPr>
+          <w:rFonts w:cs="Arial"/>
+          <w:lang w:val="es-ES"/>
+        </w:rPr>
+      </w:pPr>
+    </w:p>
+    <w:p>
+      <w:pPr>
+        <w:pStyle w:val="Prrafodelista"/>
+        <w:numPr>
+          <w:ilvl w:val="0"/>
+          <w:numId w:val="17"/>
+        </w:numPr>
+        <w:rPr>
+          <w:rFonts w:cs="Arial"/>
+          <w:lang w:val="es-ES"/>
+        </w:rPr>
+      </w:pPr>
+      <w:r>
+        <w:rPr>
+          <w:rFonts w:cs="Arial"/>
+          <w:lang w:val="es-ES"/>
+        </w:rPr>
+        <w:t>Puerto USB P1</w:t>
+      </w:r>
+    </w:p>
+    <w:p>
+      <w:pPr>
+        <w:pStyle w:val="Prrafodelista"/>
+        <w:numPr>
+          <w:ilvl w:val="0"/>
+          <w:numId w:val="17"/>
+        </w:numPr>
+        <w:rPr>
+          <w:rFonts w:cs="Arial"/>
+          <w:lang w:val="es-ES"/>
+        </w:rPr>
+      </w:pPr>
+      <w:r>
+        <w:rPr>
+          <w:rFonts w:cs="Arial"/>
+          <w:lang w:val="es-ES"/>
+        </w:rPr>
+        <w:t>Puerto USB P2</w:t>
+      </w:r>
+    </w:p>
+    <w:p>
+      <w:pPr>
+        <w:pStyle w:val="Prrafodelista"/>
+        <w:numPr>
+          <w:ilvl w:val="0"/>
+          <w:numId w:val="17"/>
+        </w:numPr>
+        <w:rPr>
+          <w:rFonts w:cs="Arial"/>
+          <w:lang w:val="es-ES"/>
+        </w:rPr>
+      </w:pPr>
+      <w:r>
+        <w:rPr>
+          <w:rFonts w:cs="Arial"/>
+          <w:lang w:val="es-ES"/>
+        </w:rPr>
+        <w:t>Conector USB</w:t>
+      </w:r>
+    </w:p>
+    <w:p>
+      <w:pPr>
+        <w:pStyle w:val="Prrafodelista"/>
+        <w:numPr>
+          <w:ilvl w:val="0"/>
+          <w:numId w:val="17"/>
+        </w:numPr>
+        <w:rPr>
+          <w:rFonts w:cs="Arial"/>
+          <w:lang w:val="es-ES"/>
+        </w:rPr>
+      </w:pPr>
+      <w:r>
+        <w:rPr>
+          <w:rFonts w:cs="Arial"/>
+          <w:lang w:val="es-ES"/>
+        </w:rPr>
+        <w:t>Memoria USB</w:t>
+      </w:r>
+    </w:p>
+    <w:p>
+      <w:pPr>
+        <w:rPr>
+          <w:rFonts w:cs="Arial"/>
+          <w:lang w:val="es-ES"/>
+        </w:rPr>
+      </w:pPr>
+    </w:p>
+    <w:p>
+      <w:pPr>
+        <w:rPr>
+          <w:rFonts w:cs="Arial"/>
+          <w:lang w:val="es-ES"/>
+        </w:rPr>
+      </w:pPr>
+      <w:r>
+        <w:rPr>
+          <w:rFonts w:cs="Arial"/>
+          <w:lang w:val="es-ES"/>
+        </w:rPr>
+        <w:t>[WARN] Las memorias USB y los conectores USB que pertenecen al escáner HDS7000 siempre deberían estar conectadas a los respectivos puertos USB P1 y P2 para prevenir la entrada de suciedad y humedad al escáner.</w:t>
+      </w:r>
+    </w:p>
+    <w:p>
+      <w:pPr>
+        <w:rPr>
+          <w:rFonts w:cs="Arial"/>
+          <w:lang w:val="es-ES"/>
+        </w:rPr>
+      </w:pPr>
+    </w:p>
+    <w:p>
+      <w:pPr>
+        <w:rPr>
+          <w:rFonts w:cs="Arial"/>
+          <w:lang w:val="es-ES"/>
+        </w:rPr>
+      </w:pPr>
+      <w:r>
+        <w:rPr>
+          <w:rFonts w:cs="Arial"/>
+          <w:lang w:val="es-ES"/>
+        </w:rPr>
+        <w:t>[NOTE] El escáner puede configurarse para que los escaneos los guarde directamente en las memorias USB.</w:t>
+      </w:r>
+    </w:p>
+    <w:p>
+      <w:pPr>
+        <w:rPr>
+          <w:rFonts w:cs="Arial"/>
+          <w:lang w:val="es-ES"/>
+        </w:rPr>
+      </w:pPr>
+    </w:p>
+    <w:p>
+      <w:pPr>
+        <w:rPr>
+          <w:rFonts w:cs="Arial"/>
+          <w:lang w:val="es-ES"/>
+        </w:rPr>
+      </w:pPr>
+      <w:r>
+        <w:rPr>
+          <w:rFonts w:cs="Arial"/>
+          <w:lang w:val="es-ES"/>
+        </w:rPr>
+        <w:t>[NOTE] El sistema de archivos de las memorias USB externas debe ser FAT32. El sistema de archivos NTFS no está soportado.</w:t>
+      </w:r>
+    </w:p>
+    <w:p>
+      <w:pPr>
+        <w:rPr>
+          <w:rFonts w:cs="Arial"/>
+          <w:lang w:val="es-ES"/>
+        </w:rPr>
+      </w:pPr>
+    </w:p>
+    <w:p>
+      <w:pPr>
+        <w:rPr>
+          <w:rFonts w:cs="Arial"/>
+          <w:lang w:val="es-ES"/>
+        </w:rPr>
+      </w:pPr>
+      <w:r>
+        <w:rPr>
+          <w:rFonts w:cs="Arial"/>
+          <w:lang w:val="es-ES"/>
+        </w:rPr>
+        <w:lastRenderedPageBreak/>
+        <w:t xml:space="preserve">[WARN] Extraiga las memorias USB oprimiendo los botones correspondientes antes de removerlas </w:t>
+      </w:r>
+      <w:r>
+        <w:rPr>
+          <w:noProof/>
+        </w:rPr>
+        <w:drawing>
+          <wp:inline distT="0" distB="0" distL="0" distR="0" wp14:anchorId="1DF4B36D" wp14:editId="4F9421D5">
+            <wp:extent cx="552381" cy="533333"/>
+            <wp:effectExtent l="0" t="0" r="635" b="635"/>
+            <wp:docPr id="923325154" name="Imagen 1"/>
+            <wp:cNvGraphicFramePr>
+              <a:graphicFrameLocks xmlns:a="http://schemas.openxmlformats.org/drawingml/2006/main" noChangeAspect="1"/>
+            </wp:cNvGraphicFramePr>
+            <a:graphic xmlns:a="http://schemas.openxmlformats.org/drawingml/2006/main">
+              <a:graphicData uri="http://schemas.openxmlformats.org/drawingml/2006/picture">
+                <pic:pic xmlns:pic="http://schemas.openxmlformats.org/drawingml/2006/picture">
+                  <pic:nvPicPr>
+                    <pic:cNvPr id="923325154" name=""/>
+                    <pic:cNvPicPr/>
+                  </pic:nvPicPr>
+                  <pic:blipFill>
+                    <a:blip r:embed="rId26"/>
+                    <a:stretch>
+                      <a:fillRect/>
+                    </a:stretch>
+                  </pic:blipFill>
+                  <pic:spPr>
+                    <a:xfrm>
+                      <a:off x="0" y="0"/>
+                      <a:ext cx="552381" cy="533333"/>
+                    </a:xfrm>
+                    <a:prstGeom prst="rect">
+                      <a:avLst/>
+                    </a:prstGeom>
+                  </pic:spPr>
+                </pic:pic>
+              </a:graphicData>
+            </a:graphic>
+          </wp:inline>
+        </w:drawing>
+      </w:r>
+      <w:r>
+        <w:rPr>
+          <w:rFonts w:cs="Arial"/>
+          <w:lang w:val="es-ES"/>
+        </w:rPr>
+        <w:t xml:space="preserve">. No remueva las memorias USB mientras los símbolos </w:t>
+      </w:r>
+      <w:r>
+        <w:rPr>
+          <w:noProof/>
+        </w:rPr>
+        <w:drawing>
+          <wp:inline distT="0" distB="0" distL="0" distR="0" wp14:anchorId="6F8AF5C4" wp14:editId="41035B50">
+            <wp:extent cx="552381" cy="533333"/>
+            <wp:effectExtent l="0" t="0" r="635" b="635"/>
+            <wp:docPr id="1047985460" name="Imagen 1"/>
+            <wp:cNvGraphicFramePr>
+              <a:graphicFrameLocks xmlns:a="http://schemas.openxmlformats.org/drawingml/2006/main" noChangeAspect="1"/>
+            </wp:cNvGraphicFramePr>
+            <a:graphic xmlns:a="http://schemas.openxmlformats.org/drawingml/2006/main">
+              <a:graphicData uri="http://schemas.openxmlformats.org/drawingml/2006/picture">
+                <pic:pic xmlns:pic="http://schemas.openxmlformats.org/drawingml/2006/picture">
+                  <pic:nvPicPr>
+                    <pic:cNvPr id="1047985460" name=""/>
+                    <pic:cNvPicPr/>
+                  </pic:nvPicPr>
+                  <pic:blipFill>
+                    <a:blip r:embed="rId26"/>
+                    <a:stretch>
+                      <a:fillRect/>
+                    </a:stretch>
+                  </pic:blipFill>
+                  <pic:spPr>
+                    <a:xfrm>
+                      <a:off x="0" y="0"/>
+                      <a:ext cx="552381" cy="533333"/>
+                    </a:xfrm>
+                    <a:prstGeom prst="rect">
+                      <a:avLst/>
+                    </a:prstGeom>
+                  </pic:spPr>
+                </pic:pic>
+              </a:graphicData>
+            </a:graphic>
+          </wp:inline>
+        </w:drawing>
+      </w:r>
+      <w:r>
+        <w:rPr>
+          <w:rFonts w:cs="Arial"/>
+          <w:lang w:val="es-ES"/>
+        </w:rPr>
+        <w:t xml:space="preserve"> son mostrados en pantalla.</w:t>
+      </w:r>
     </w:p>
     <w:p>
       <w:pPr>
@@ -7366,6 +8875,81 @@
           <w:lang w:val="es-ES"/>
         </w:rPr>
       </w:pPr>
+      <w:r>
+        <w:rPr>
+          <w:noProof/>
+        </w:rPr>
+        <w:drawing>
+          <wp:inline distT="0" distB="0" distL="0" distR="0" wp14:anchorId="3C570DFB" wp14:editId="168832A7">
+            <wp:extent cx="5400040" cy="4167505"/>
+            <wp:effectExtent l="0" t="0" r="0" b="4445"/>
+            <wp:docPr id="1650883939" name="Imagen 1"/>
+            <wp:cNvGraphicFramePr>
+              <a:graphicFrameLocks xmlns:a="http://schemas.openxmlformats.org/drawingml/2006/main" noChangeAspect="1"/>
+            </wp:cNvGraphicFramePr>
+            <a:graphic xmlns:a="http://schemas.openxmlformats.org/drawingml/2006/main">
+              <a:graphicData uri="http://schemas.openxmlformats.org/drawingml/2006/picture">
+                <pic:pic xmlns:pic="http://schemas.openxmlformats.org/drawingml/2006/picture">
+                  <pic:nvPicPr>
+                    <pic:cNvPr id="1650883939" name=""/>
+                    <pic:cNvPicPr/>
+                  </pic:nvPicPr>
+                  <pic:blipFill>
+                    <a:blip r:embed="rId27"/>
+                    <a:stretch>
+                      <a:fillRect/>
+                    </a:stretch>
+                  </pic:blipFill>
+                  <pic:spPr>
+                    <a:xfrm>
+                      <a:off x="0" y="0"/>
+                      <a:ext cx="5400040" cy="4167505"/>
+                    </a:xfrm>
+                    <a:prstGeom prst="rect">
+                      <a:avLst/>
+                    </a:prstGeom>
+                  </pic:spPr>
+                </pic:pic>
+              </a:graphicData>
+            </a:graphic>
+          </wp:inline>
+        </w:drawing>
+      </w:r>
+    </w:p>
+    <w:p>
+      <w:pPr>
+        <w:rPr>
+          <w:rFonts w:cs="Arial"/>
+          <w:szCs w:val="24"/>
+          <w:lang w:val="es-ES"/>
+        </w:rPr>
+      </w:pPr>
+    </w:p>
+    <w:p>
+      <w:pPr>
+        <w:rPr>
+          <w:rFonts w:cs="Arial"/>
+          <w:szCs w:val="24"/>
+          <w:lang w:val="es-ES"/>
+        </w:rPr>
+      </w:pPr>
+      <w:r>
+        <w:rPr>
+          <w:rFonts w:cs="Arial"/>
+          <w:szCs w:val="24"/>
+          <w:lang w:val="es-ES"/>
+        </w:rPr>
+        <w:t>El escáner tiene un sistema de espejo rotatorio que cubre 360 x 320 grados de campo de visión.</w:t>
+      </w:r>
+    </w:p>
+    <w:p>
+      <w:pPr>
+        <w:rPr>
+          <w:rFonts w:cs="Arial"/>
+          <w:szCs w:val="24"/>
+          <w:lang w:val="es-ES"/>
+        </w:rPr>
+      </w:pPr>
     </w:p>
     <w:p>
       <w:pPr>
@@ -7402,10 +8986,1169 @@
       <w:pPr>
         <w:rPr>
           <w:rFonts w:cs="Arial"/>
-          <w:szCs w:val="24"/>
-          <w:lang w:val="es-ES"/>
-        </w:rPr>
-      </w:pPr>
+          <w:b/>
+          <w:bCs/>
+          <w:szCs w:val="24"/>
+          <w:lang w:val="es-ES"/>
+        </w:rPr>
+      </w:pPr>
+      <w:r>
+        <w:rPr>
+          <w:rFonts w:cs="Arial"/>
+          <w:b/>
+          <w:bCs/>
+          <w:szCs w:val="24"/>
+          <w:lang w:val="es-ES"/>
+        </w:rPr>
+        <w:t>Generalidades</w:t>
+      </w:r>
+    </w:p>
+    <w:p>
+      <w:pPr>
+        <w:rPr>
+          <w:rFonts w:cs="Arial"/>
+          <w:szCs w:val="24"/>
+          <w:lang w:val="es-ES"/>
+        </w:rPr>
+      </w:pPr>
+      <w:r>
+        <w:rPr>
+          <w:rFonts w:cs="Arial"/>
+          <w:szCs w:val="24"/>
+          <w:lang w:val="es-ES"/>
+        </w:rPr>
+        <w:t xml:space="preserve">Los módulos de software </w:t>
+      </w:r>
+      <w:r>
+        <w:rPr>
+          <w:rFonts w:cs="Arial"/>
+          <w:szCs w:val="24"/>
+          <w:lang w:val="es-ES"/>
+        </w:rPr>
+        <w:t xml:space="preserve">de Leica </w:t>
+      </w:r>
+      <w:proofErr w:type="spellStart"/>
+      <w:r>
+        <w:rPr>
+          <w:rFonts w:cs="Arial"/>
+          <w:szCs w:val="24"/>
+          <w:lang w:val="es-ES"/>
+        </w:rPr>
+        <w:t>Geosystems</w:t>
+      </w:r>
+      <w:proofErr w:type="spellEnd"/>
+      <w:r>
+        <w:rPr>
+          <w:rFonts w:cs="Arial"/>
+          <w:szCs w:val="24"/>
+          <w:lang w:val="es-ES"/>
+        </w:rPr>
+        <w:t xml:space="preserve"> </w:t>
+      </w:r>
+      <w:r>
+        <w:rPr>
+          <w:rFonts w:cs="Arial"/>
+          <w:i/>
+          <w:iCs/>
+          <w:szCs w:val="24"/>
+          <w:lang w:val="es-ES"/>
+        </w:rPr>
+        <w:t xml:space="preserve">HDS </w:t>
+      </w:r>
+      <w:proofErr w:type="spellStart"/>
+      <w:r>
+        <w:rPr>
+          <w:rFonts w:cs="Arial"/>
+          <w:i/>
+          <w:iCs/>
+          <w:szCs w:val="24"/>
+          <w:lang w:val="es-ES"/>
+        </w:rPr>
+        <w:t>Cylclone</w:t>
+      </w:r>
+      <w:proofErr w:type="spellEnd"/>
+      <w:r>
+        <w:rPr>
+          <w:rFonts w:cs="Arial"/>
+          <w:szCs w:val="24"/>
+          <w:lang w:val="es-ES"/>
+        </w:rPr>
+        <w:t xml:space="preserve"> ofrecen a los usuarios que trabajan con nube de puntos con la más amplia gama de opciones de procesos de trabajo para proyectos de escaneo láser 3D en ingeniería, topografía, construcción y aplicaciones relacionadas.</w:t>
+      </w:r>
+    </w:p>
+    <w:p>
+      <w:pPr>
+        <w:rPr>
+          <w:rFonts w:cs="Arial"/>
+          <w:szCs w:val="24"/>
+          <w:lang w:val="es-ES"/>
+        </w:rPr>
+      </w:pPr>
+      <w:r>
+        <w:rPr>
+          <w:rFonts w:cs="Arial"/>
+          <w:szCs w:val="24"/>
+          <w:lang w:val="es-ES"/>
+        </w:rPr>
+        <w:lastRenderedPageBreak/>
+        <w:t>El software consta de cinco paquetes:</w:t>
+      </w:r>
+    </w:p>
+    <w:p>
+      <w:pPr>
+        <w:rPr>
+          <w:rFonts w:cs="Arial"/>
+          <w:szCs w:val="24"/>
+          <w:lang w:val="es-ES"/>
+        </w:rPr>
+      </w:pPr>
+    </w:p>
+    <w:p>
+      <w:pPr>
+        <w:pStyle w:val="Prrafodelista"/>
+        <w:numPr>
+          <w:ilvl w:val="0"/>
+          <w:numId w:val="5"/>
+        </w:numPr>
+        <w:rPr>
+          <w:rFonts w:cs="Arial"/>
+          <w:szCs w:val="24"/>
+          <w:lang w:val="es-ES"/>
+        </w:rPr>
+      </w:pPr>
+      <w:proofErr w:type="spellStart"/>
+      <w:r>
+        <w:rPr>
+          <w:rFonts w:cs="Arial"/>
+          <w:i/>
+          <w:iCs/>
+          <w:szCs w:val="24"/>
+          <w:lang w:val="es-ES"/>
+        </w:rPr>
+        <w:t>Cyclone</w:t>
+      </w:r>
+      <w:proofErr w:type="spellEnd"/>
+      <w:r>
+        <w:rPr>
+          <w:rFonts w:cs="Arial"/>
+          <w:i/>
+          <w:iCs/>
+          <w:szCs w:val="24"/>
+          <w:lang w:val="es-ES"/>
+        </w:rPr>
+        <w:t xml:space="preserve"> </w:t>
+      </w:r>
+      <w:proofErr w:type="spellStart"/>
+      <w:r>
+        <w:rPr>
+          <w:rFonts w:cs="Arial"/>
+          <w:szCs w:val="24"/>
+          <w:lang w:val="es-ES"/>
+        </w:rPr>
+        <w:t>Scan</w:t>
+      </w:r>
+      <w:proofErr w:type="spellEnd"/>
+      <w:r>
+        <w:rPr>
+          <w:rFonts w:cs="Arial"/>
+          <w:szCs w:val="24"/>
+          <w:lang w:val="es-ES"/>
+        </w:rPr>
+        <w:t>:</w:t>
+      </w:r>
+    </w:p>
+    <w:p>
+      <w:pPr>
+        <w:ind w:left="720"/>
+        <w:rPr>
+          <w:rFonts w:cs="Arial"/>
+          <w:szCs w:val="24"/>
+          <w:lang w:val="es-ES"/>
+        </w:rPr>
+      </w:pPr>
+      <w:r>
+        <w:rPr>
+          <w:rFonts w:cs="Arial"/>
+          <w:szCs w:val="24"/>
+          <w:lang w:val="es-ES"/>
+        </w:rPr>
+        <w:t>Permite al usuario controlar el escáner</w:t>
+      </w:r>
+    </w:p>
+    <w:p>
+      <w:pPr>
+        <w:pStyle w:val="Prrafodelista"/>
+        <w:numPr>
+          <w:ilvl w:val="0"/>
+          <w:numId w:val="5"/>
+        </w:numPr>
+        <w:rPr>
+          <w:rFonts w:cs="Arial"/>
+          <w:szCs w:val="24"/>
+          <w:lang w:val="es-ES"/>
+        </w:rPr>
+      </w:pPr>
+      <w:proofErr w:type="spellStart"/>
+      <w:r>
+        <w:rPr>
+          <w:rFonts w:cs="Arial"/>
+          <w:i/>
+          <w:iCs/>
+          <w:szCs w:val="24"/>
+          <w:lang w:val="es-ES"/>
+        </w:rPr>
+        <w:t>Cyclone</w:t>
+      </w:r>
+      <w:proofErr w:type="spellEnd"/>
+      <w:r>
+        <w:rPr>
+          <w:rFonts w:cs="Arial"/>
+          <w:szCs w:val="24"/>
+          <w:lang w:val="es-ES"/>
+        </w:rPr>
+        <w:t xml:space="preserve"> </w:t>
+      </w:r>
+      <w:proofErr w:type="spellStart"/>
+      <w:r>
+        <w:rPr>
+          <w:rFonts w:cs="Arial"/>
+          <w:szCs w:val="24"/>
+          <w:lang w:val="es-ES"/>
+        </w:rPr>
+        <w:t>Register</w:t>
+      </w:r>
+      <w:proofErr w:type="spellEnd"/>
+      <w:r>
+        <w:rPr>
+          <w:rFonts w:cs="Arial"/>
+          <w:szCs w:val="24"/>
+          <w:lang w:val="es-ES"/>
+        </w:rPr>
+        <w:t xml:space="preserve">: </w:t>
+      </w:r>
+    </w:p>
+    <w:p>
+      <w:pPr>
+        <w:pStyle w:val="Prrafodelista"/>
+        <w:rPr>
+          <w:rFonts w:cs="Arial"/>
+          <w:szCs w:val="24"/>
+          <w:lang w:val="es-ES"/>
+        </w:rPr>
+      </w:pPr>
+      <w:r>
+        <w:rPr>
+          <w:rFonts w:cs="Arial"/>
+          <w:szCs w:val="24"/>
+          <w:lang w:val="es-ES"/>
+        </w:rPr>
+        <w:t>Permite al usuario registrar múltiples escaneos juntos o para geo-referenciar la nube de puntos.</w:t>
+      </w:r>
+    </w:p>
+    <w:p>
+      <w:pPr>
+        <w:pStyle w:val="Prrafodelista"/>
+        <w:numPr>
+          <w:ilvl w:val="0"/>
+          <w:numId w:val="5"/>
+        </w:numPr>
+        <w:rPr>
+          <w:rFonts w:cs="Arial"/>
+          <w:szCs w:val="24"/>
+          <w:lang w:val="es-ES"/>
+        </w:rPr>
+      </w:pPr>
+      <w:proofErr w:type="spellStart"/>
+      <w:r>
+        <w:rPr>
+          <w:rFonts w:cs="Arial"/>
+          <w:i/>
+          <w:iCs/>
+          <w:szCs w:val="24"/>
+          <w:lang w:val="es-ES"/>
+        </w:rPr>
+        <w:t>Cyclone</w:t>
+      </w:r>
+      <w:proofErr w:type="spellEnd"/>
+      <w:r>
+        <w:rPr>
+          <w:rFonts w:cs="Arial"/>
+          <w:i/>
+          <w:iCs/>
+          <w:szCs w:val="24"/>
+          <w:lang w:val="es-ES"/>
+        </w:rPr>
+        <w:t xml:space="preserve"> </w:t>
+      </w:r>
+      <w:proofErr w:type="spellStart"/>
+      <w:r>
+        <w:rPr>
+          <w:rFonts w:cs="Arial"/>
+          <w:szCs w:val="24"/>
+          <w:lang w:val="es-ES"/>
+        </w:rPr>
+        <w:t>Survey</w:t>
+      </w:r>
+      <w:proofErr w:type="spellEnd"/>
+      <w:r>
+        <w:rPr>
+          <w:rFonts w:cs="Arial"/>
+          <w:szCs w:val="24"/>
+          <w:lang w:val="es-ES"/>
+        </w:rPr>
+        <w:t xml:space="preserve">: </w:t>
+      </w:r>
+    </w:p>
+    <w:p>
+      <w:pPr>
+        <w:pStyle w:val="Prrafodelista"/>
+        <w:rPr>
+          <w:rFonts w:cs="Arial"/>
+          <w:szCs w:val="24"/>
+          <w:lang w:val="es-ES"/>
+        </w:rPr>
+      </w:pPr>
+      <w:r>
+        <w:rPr>
+          <w:rFonts w:cs="Arial"/>
+          <w:szCs w:val="24"/>
+          <w:lang w:val="es-ES"/>
+        </w:rPr>
+        <w:t>Da al usuario funcionalidad básica para extraer y medir la información de la nube de puntos</w:t>
+      </w:r>
+    </w:p>
+    <w:p>
+      <w:pPr>
+        <w:pStyle w:val="Prrafodelista"/>
+        <w:numPr>
+          <w:ilvl w:val="0"/>
+          <w:numId w:val="5"/>
+        </w:numPr>
+        <w:rPr>
+          <w:rFonts w:cs="Arial"/>
+          <w:szCs w:val="24"/>
+          <w:lang w:val="es-ES"/>
+        </w:rPr>
+      </w:pPr>
+      <w:proofErr w:type="spellStart"/>
+      <w:r>
+        <w:rPr>
+          <w:rFonts w:cs="Arial"/>
+          <w:i/>
+          <w:iCs/>
+          <w:szCs w:val="24"/>
+          <w:lang w:val="es-ES"/>
+        </w:rPr>
+        <w:t>Cyclone</w:t>
+      </w:r>
+      <w:proofErr w:type="spellEnd"/>
+      <w:r>
+        <w:rPr>
+          <w:rFonts w:cs="Arial"/>
+          <w:i/>
+          <w:iCs/>
+          <w:szCs w:val="24"/>
+          <w:lang w:val="es-ES"/>
+        </w:rPr>
+        <w:t xml:space="preserve"> </w:t>
+      </w:r>
+      <w:proofErr w:type="spellStart"/>
+      <w:r>
+        <w:rPr>
+          <w:rFonts w:cs="Arial"/>
+          <w:szCs w:val="24"/>
+          <w:lang w:val="es-ES"/>
+        </w:rPr>
+        <w:t>Model</w:t>
+      </w:r>
+      <w:proofErr w:type="spellEnd"/>
+      <w:r>
+        <w:rPr>
+          <w:rFonts w:cs="Arial"/>
+          <w:szCs w:val="24"/>
+          <w:lang w:val="es-ES"/>
+        </w:rPr>
+        <w:t xml:space="preserve">: </w:t>
+      </w:r>
+    </w:p>
+    <w:p>
+      <w:pPr>
+        <w:pStyle w:val="Prrafodelista"/>
+        <w:rPr>
+          <w:rFonts w:cs="Arial"/>
+          <w:szCs w:val="24"/>
+          <w:lang w:val="es-ES"/>
+        </w:rPr>
+      </w:pPr>
+      <w:r>
+        <w:rPr>
+          <w:rFonts w:cs="Arial"/>
+          <w:szCs w:val="24"/>
+          <w:lang w:val="es-ES"/>
+        </w:rPr>
+        <w:t xml:space="preserve">Da al usuario funcionalidad completa de </w:t>
+      </w:r>
+      <w:proofErr w:type="spellStart"/>
+      <w:r>
+        <w:rPr>
+          <w:rFonts w:cs="Arial"/>
+          <w:i/>
+          <w:iCs/>
+          <w:szCs w:val="24"/>
+          <w:lang w:val="es-ES"/>
+        </w:rPr>
+        <w:t>Cyclone</w:t>
+      </w:r>
+      <w:proofErr w:type="spellEnd"/>
+      <w:r>
+        <w:rPr>
+          <w:rFonts w:cs="Arial"/>
+          <w:szCs w:val="24"/>
+          <w:lang w:val="es-ES"/>
+        </w:rPr>
+        <w:t>. El usuario puede extraer y medir características para crear un modelo 3D a partir de la nube de puntos.</w:t>
+      </w:r>
+    </w:p>
+    <w:p>
+      <w:pPr>
+        <w:pStyle w:val="Prrafodelista"/>
+        <w:numPr>
+          <w:ilvl w:val="0"/>
+          <w:numId w:val="5"/>
+        </w:numPr>
+        <w:rPr>
+          <w:rFonts w:cs="Arial"/>
+          <w:szCs w:val="24"/>
+          <w:lang w:val="es-ES"/>
+        </w:rPr>
+      </w:pPr>
+      <w:proofErr w:type="spellStart"/>
+      <w:r>
+        <w:rPr>
+          <w:rFonts w:cs="Arial"/>
+          <w:i/>
+          <w:iCs/>
+          <w:szCs w:val="24"/>
+          <w:lang w:val="es-ES"/>
+        </w:rPr>
+        <w:t>Cyclone</w:t>
+      </w:r>
+      <w:proofErr w:type="spellEnd"/>
+      <w:r>
+        <w:rPr>
+          <w:rFonts w:cs="Arial"/>
+          <w:i/>
+          <w:iCs/>
+          <w:szCs w:val="24"/>
+          <w:lang w:val="es-ES"/>
+        </w:rPr>
+        <w:t xml:space="preserve"> </w:t>
+      </w:r>
+      <w:r>
+        <w:rPr>
+          <w:rFonts w:cs="Arial"/>
+          <w:szCs w:val="24"/>
+          <w:lang w:val="es-ES"/>
+        </w:rPr>
+        <w:t xml:space="preserve">Publisher: </w:t>
+      </w:r>
+    </w:p>
+    <w:p>
+      <w:pPr>
+        <w:pStyle w:val="Prrafodelista"/>
+        <w:rPr>
+          <w:rFonts w:cs="Arial"/>
+          <w:szCs w:val="24"/>
+          <w:lang w:val="es-ES"/>
+        </w:rPr>
+      </w:pPr>
+      <w:r>
+        <w:rPr>
+          <w:rFonts w:cs="Arial"/>
+          <w:szCs w:val="24"/>
+          <w:lang w:val="es-ES"/>
+        </w:rPr>
+        <w:t xml:space="preserve">Permite a los usuarios publicar los datos de la nube de puntos a una vista panorámica que puede publicarse en la Web. Los usuarios pueden ver estos datos usando el </w:t>
+      </w:r>
+      <w:proofErr w:type="spellStart"/>
+      <w:r>
+        <w:rPr>
+          <w:rFonts w:cs="Arial"/>
+          <w:szCs w:val="24"/>
+          <w:lang w:val="es-ES"/>
+        </w:rPr>
+        <w:t>plug</w:t>
+      </w:r>
+      <w:proofErr w:type="spellEnd"/>
+      <w:r>
+        <w:rPr>
+          <w:rFonts w:cs="Arial"/>
+          <w:szCs w:val="24"/>
+          <w:lang w:val="es-ES"/>
+        </w:rPr>
+        <w:t xml:space="preserve">-in de explorador de internet en Leica </w:t>
+      </w:r>
+      <w:proofErr w:type="spellStart"/>
+      <w:r>
+        <w:rPr>
+          <w:rFonts w:cs="Arial"/>
+          <w:szCs w:val="24"/>
+          <w:lang w:val="es-ES"/>
+        </w:rPr>
+        <w:t>TruView</w:t>
+      </w:r>
+      <w:proofErr w:type="spellEnd"/>
+      <w:r>
+        <w:rPr>
+          <w:rFonts w:cs="Arial"/>
+          <w:szCs w:val="24"/>
+          <w:lang w:val="es-ES"/>
+        </w:rPr>
+        <w:t>.</w:t>
+      </w:r>
+    </w:p>
+    <w:p>
+      <w:pPr>
+        <w:rPr>
+          <w:rFonts w:cs="Arial"/>
+          <w:szCs w:val="24"/>
+          <w:lang w:val="es-ES"/>
+        </w:rPr>
+      </w:pPr>
+    </w:p>
+    <w:p>
+      <w:pPr>
+        <w:rPr>
+          <w:rFonts w:cs="Arial"/>
+          <w:szCs w:val="24"/>
+          <w:lang w:val="es-ES"/>
+        </w:rPr>
+      </w:pPr>
+      <w:r>
+        <w:rPr>
+          <w:rFonts w:cs="Arial"/>
+          <w:szCs w:val="24"/>
+          <w:lang w:val="es-ES"/>
+        </w:rPr>
+        <w:t xml:space="preserve">[NOTE] </w:t>
+      </w:r>
+    </w:p>
+    <w:p>
+      <w:pPr>
+        <w:pStyle w:val="Prrafodelista"/>
+        <w:numPr>
+          <w:ilvl w:val="0"/>
+          <w:numId w:val="5"/>
+        </w:numPr>
+        <w:rPr>
+          <w:rFonts w:cs="Arial"/>
+          <w:szCs w:val="24"/>
+          <w:lang w:val="es-ES"/>
+        </w:rPr>
+      </w:pPr>
+      <w:r>
+        <w:rPr>
+          <w:rFonts w:cs="Arial"/>
+          <w:szCs w:val="24"/>
+          <w:lang w:val="es-ES"/>
+        </w:rPr>
+        <w:t xml:space="preserve">Para más información de la suite de software </w:t>
+      </w:r>
+      <w:proofErr w:type="spellStart"/>
+      <w:r>
+        <w:rPr>
+          <w:rFonts w:cs="Arial"/>
+          <w:i/>
+          <w:iCs/>
+          <w:szCs w:val="24"/>
+          <w:lang w:val="es-ES"/>
+        </w:rPr>
+        <w:t>Cyclone</w:t>
+      </w:r>
+      <w:proofErr w:type="spellEnd"/>
+      <w:r>
+        <w:rPr>
+          <w:rFonts w:cs="Arial"/>
+          <w:szCs w:val="24"/>
+          <w:lang w:val="es-ES"/>
+        </w:rPr>
+        <w:t xml:space="preserve">, visite: </w:t>
+      </w:r>
+      <w:hyperlink r:id="rId28" w:history="1">
+        <w:r>
+          <w:rPr>
+            <w:rStyle w:val="Hipervnculo"/>
+            <w:rFonts w:cs="Arial"/>
+            <w:szCs w:val="24"/>
+            <w:lang w:val="es-ES"/>
+          </w:rPr>
+          <w:t>http://www.leica-geosystems.com/hds/en/lgs_3490.htm</w:t>
+        </w:r>
+      </w:hyperlink>
+    </w:p>
+    <w:p>
+      <w:pPr>
+        <w:pStyle w:val="Prrafodelista"/>
+        <w:numPr>
+          <w:ilvl w:val="0"/>
+          <w:numId w:val="5"/>
+        </w:numPr>
+        <w:rPr>
+          <w:rFonts w:cs="Arial"/>
+          <w:szCs w:val="24"/>
+          <w:lang w:val="es-ES"/>
+        </w:rPr>
+      </w:pPr>
+      <w:r>
+        <w:rPr>
+          <w:rFonts w:cs="Arial"/>
+          <w:szCs w:val="24"/>
+          <w:lang w:val="es-ES"/>
+        </w:rPr>
+        <w:t xml:space="preserve">El Software </w:t>
+      </w:r>
+      <w:proofErr w:type="spellStart"/>
+      <w:r>
+        <w:rPr>
+          <w:rFonts w:cs="Arial"/>
+          <w:i/>
+          <w:iCs/>
+          <w:szCs w:val="24"/>
+          <w:lang w:val="es-ES"/>
+        </w:rPr>
+        <w:t>Cyclone</w:t>
+      </w:r>
+      <w:proofErr w:type="spellEnd"/>
+      <w:r>
+        <w:rPr>
+          <w:rFonts w:cs="Arial"/>
+          <w:szCs w:val="24"/>
+          <w:lang w:val="es-ES"/>
+        </w:rPr>
+        <w:t xml:space="preserve"> tiene ayuda online disponible que puede ser </w:t>
+      </w:r>
+      <w:r>
+        <w:rPr>
+          <w:rFonts w:cs="Arial"/>
+          <w:szCs w:val="24"/>
+          <w:lang w:val="es-ES"/>
+        </w:rPr>
+        <w:t>mostrada</w:t>
+      </w:r>
+      <w:r>
+        <w:rPr>
+          <w:rFonts w:cs="Arial"/>
+          <w:szCs w:val="24"/>
+          <w:lang w:val="es-ES"/>
+        </w:rPr>
+        <w:t xml:space="preserve"> oprimiendo la tecla F1 de</w:t>
+      </w:r>
+      <w:r>
+        <w:rPr>
+          <w:rFonts w:cs="Arial"/>
+          <w:szCs w:val="24"/>
+          <w:lang w:val="es-ES"/>
+        </w:rPr>
+        <w:t>l teclado.</w:t>
+      </w:r>
+    </w:p>
+    <w:p>
+      <w:pPr>
+        <w:rPr>
+          <w:rFonts w:cs="Arial"/>
+          <w:szCs w:val="24"/>
+          <w:lang w:val="es-ES"/>
+        </w:rPr>
+      </w:pPr>
+    </w:p>
+    <w:p>
+      <w:pPr>
+        <w:rPr>
+          <w:rFonts w:cs="Arial"/>
+          <w:b/>
+          <w:bCs/>
+          <w:szCs w:val="24"/>
+          <w:lang w:val="es-ES"/>
+        </w:rPr>
+      </w:pPr>
+      <w:r>
+        <w:rPr>
+          <w:rFonts w:cs="Arial"/>
+          <w:b/>
+          <w:bCs/>
+          <w:szCs w:val="24"/>
+          <w:lang w:val="es-ES"/>
+        </w:rPr>
+        <w:t>Principios de operación</w:t>
+      </w:r>
+    </w:p>
+    <w:p>
+      <w:pPr>
+        <w:pStyle w:val="Prrafodelista"/>
+        <w:numPr>
+          <w:ilvl w:val="0"/>
+          <w:numId w:val="5"/>
+        </w:numPr>
+        <w:rPr>
+          <w:rFonts w:cs="Arial"/>
+          <w:b/>
+          <w:bCs/>
+          <w:szCs w:val="24"/>
+          <w:lang w:val="es-ES"/>
+        </w:rPr>
+      </w:pPr>
+      <w:r>
+        <w:rPr>
+          <w:rFonts w:cs="Arial"/>
+          <w:b/>
+          <w:bCs/>
+          <w:szCs w:val="24"/>
+          <w:lang w:val="es-ES"/>
+        </w:rPr>
+        <w:t>Descarga</w:t>
+      </w:r>
+      <w:r>
+        <w:rPr>
+          <w:rFonts w:cs="Arial"/>
+          <w:szCs w:val="24"/>
+          <w:lang w:val="es-ES"/>
+        </w:rPr>
+        <w:t>:</w:t>
+      </w:r>
+    </w:p>
+    <w:p>
+      <w:pPr>
+        <w:pStyle w:val="Prrafodelista"/>
+        <w:rPr>
+          <w:rFonts w:cs="Arial"/>
+          <w:szCs w:val="24"/>
+          <w:lang w:val="es-ES"/>
+        </w:rPr>
+      </w:pPr>
+      <w:r>
+        <w:rPr>
+          <w:rFonts w:cs="Arial"/>
+          <w:szCs w:val="24"/>
+          <w:lang w:val="es-ES"/>
+        </w:rPr>
+        <w:t xml:space="preserve">El software </w:t>
+      </w:r>
+      <w:proofErr w:type="spellStart"/>
+      <w:r>
+        <w:rPr>
+          <w:rFonts w:cs="Arial"/>
+          <w:i/>
+          <w:iCs/>
+          <w:szCs w:val="24"/>
+          <w:lang w:val="es-ES"/>
+        </w:rPr>
+        <w:t>Cyclone</w:t>
+      </w:r>
+      <w:proofErr w:type="spellEnd"/>
+      <w:r>
+        <w:rPr>
+          <w:rFonts w:cs="Arial"/>
+          <w:szCs w:val="24"/>
+          <w:lang w:val="es-ES"/>
+        </w:rPr>
+        <w:t xml:space="preserve"> tiene su propia documentación que puede ser descargada del sitio web de Leica </w:t>
+      </w:r>
+      <w:proofErr w:type="spellStart"/>
+      <w:r>
+        <w:rPr>
+          <w:rFonts w:cs="Arial"/>
+          <w:szCs w:val="24"/>
+          <w:lang w:val="es-ES"/>
+        </w:rPr>
+        <w:t>Geosystems</w:t>
+      </w:r>
+      <w:proofErr w:type="spellEnd"/>
+      <w:r>
+        <w:rPr>
+          <w:rFonts w:cs="Arial"/>
+          <w:szCs w:val="24"/>
+          <w:lang w:val="es-ES"/>
+        </w:rPr>
+        <w:t xml:space="preserve"> (</w:t>
+      </w:r>
+      <w:hyperlink r:id="rId29" w:history="1">
+        <w:r>
+          <w:rPr>
+            <w:rStyle w:val="Hipervnculo"/>
+            <w:rFonts w:cs="Arial"/>
+            <w:szCs w:val="24"/>
+            <w:lang w:val="es-ES"/>
+          </w:rPr>
+          <w:t>http://www.leica-geosystems.com/hds/en/lgs_27048.htm</w:t>
+        </w:r>
+      </w:hyperlink>
+      <w:r>
+        <w:rPr>
+          <w:rFonts w:cs="Arial"/>
+          <w:szCs w:val="24"/>
+          <w:lang w:val="es-ES"/>
+        </w:rPr>
+        <w:t>)</w:t>
+      </w:r>
+    </w:p>
+    <w:p>
+      <w:pPr>
+        <w:pStyle w:val="Prrafodelista"/>
+        <w:numPr>
+          <w:ilvl w:val="0"/>
+          <w:numId w:val="5"/>
+        </w:numPr>
+        <w:rPr>
+          <w:rFonts w:cs="Arial"/>
+          <w:b/>
+          <w:bCs/>
+          <w:szCs w:val="24"/>
+          <w:lang w:val="es-ES"/>
+        </w:rPr>
+      </w:pPr>
+      <w:r>
+        <w:rPr>
+          <w:rFonts w:cs="Arial"/>
+          <w:b/>
+          <w:bCs/>
+          <w:szCs w:val="24"/>
+          <w:lang w:val="es-ES"/>
+        </w:rPr>
+        <w:t>Instalación:</w:t>
+      </w:r>
+    </w:p>
+    <w:p>
+      <w:pPr>
+        <w:pStyle w:val="Prrafodelista"/>
+        <w:rPr>
+          <w:rFonts w:cs="Arial"/>
+          <w:szCs w:val="24"/>
+          <w:lang w:val="es-ES"/>
+        </w:rPr>
+      </w:pPr>
+      <w:r>
+        <w:rPr>
+          <w:rFonts w:cs="Arial"/>
+          <w:szCs w:val="24"/>
+          <w:lang w:val="es-ES"/>
+        </w:rPr>
+        <w:t xml:space="preserve">Debe de utilizar una sesión de Microsoft Windows con privilegios de administrados para instalar o actualizar </w:t>
+      </w:r>
+      <w:proofErr w:type="spellStart"/>
+      <w:r>
+        <w:rPr>
+          <w:rFonts w:cs="Arial"/>
+          <w:i/>
+          <w:iCs/>
+          <w:szCs w:val="24"/>
+          <w:lang w:val="es-ES"/>
+        </w:rPr>
+        <w:t>Cyclone</w:t>
+      </w:r>
+      <w:proofErr w:type="spellEnd"/>
+      <w:r>
+        <w:rPr>
+          <w:rFonts w:cs="Arial"/>
+          <w:szCs w:val="24"/>
+          <w:lang w:val="es-ES"/>
+        </w:rPr>
+        <w:t xml:space="preserve">, </w:t>
+      </w:r>
+      <w:proofErr w:type="spellStart"/>
+      <w:r>
+        <w:rPr>
+          <w:rFonts w:cs="Arial"/>
+          <w:szCs w:val="24"/>
+          <w:lang w:val="es-ES"/>
+        </w:rPr>
+        <w:t>CloudWorx</w:t>
+      </w:r>
+      <w:proofErr w:type="spellEnd"/>
+      <w:r>
+        <w:rPr>
+          <w:rFonts w:cs="Arial"/>
+          <w:szCs w:val="24"/>
+          <w:lang w:val="es-ES"/>
+        </w:rPr>
+        <w:t xml:space="preserve"> para AutoCAD, </w:t>
+      </w:r>
+      <w:proofErr w:type="spellStart"/>
+      <w:r>
+        <w:rPr>
+          <w:rFonts w:cs="Arial"/>
+          <w:szCs w:val="24"/>
+          <w:lang w:val="es-ES"/>
+        </w:rPr>
+        <w:t>CloudWorx</w:t>
+      </w:r>
+      <w:proofErr w:type="spellEnd"/>
+      <w:r>
+        <w:rPr>
+          <w:rFonts w:cs="Arial"/>
+          <w:szCs w:val="24"/>
+          <w:lang w:val="es-ES"/>
+        </w:rPr>
+        <w:t xml:space="preserve"> para MicroStation, </w:t>
+      </w:r>
+      <w:proofErr w:type="spellStart"/>
+      <w:r>
+        <w:rPr>
+          <w:rFonts w:cs="Arial"/>
+          <w:szCs w:val="24"/>
+          <w:lang w:val="es-ES"/>
+        </w:rPr>
+        <w:t>CloudWorx</w:t>
+      </w:r>
+      <w:proofErr w:type="spellEnd"/>
+      <w:r>
+        <w:rPr>
+          <w:rFonts w:cs="Arial"/>
+          <w:szCs w:val="24"/>
+          <w:lang w:val="es-ES"/>
+        </w:rPr>
+        <w:t xml:space="preserve"> para PDMS o </w:t>
+      </w:r>
+      <w:proofErr w:type="spellStart"/>
+      <w:r>
+        <w:rPr>
+          <w:rFonts w:cs="Arial"/>
+          <w:szCs w:val="24"/>
+          <w:lang w:val="es-ES"/>
+        </w:rPr>
+        <w:t>CloudWorx</w:t>
+      </w:r>
+      <w:proofErr w:type="spellEnd"/>
+      <w:r>
+        <w:rPr>
+          <w:rFonts w:cs="Arial"/>
+          <w:szCs w:val="24"/>
+          <w:lang w:val="es-ES"/>
+        </w:rPr>
+        <w:t xml:space="preserve"> para </w:t>
+      </w:r>
+      <w:proofErr w:type="spellStart"/>
+      <w:r>
+        <w:rPr>
+          <w:rFonts w:cs="Arial"/>
+          <w:szCs w:val="24"/>
+          <w:lang w:val="es-ES"/>
+        </w:rPr>
+        <w:t>Intergraph</w:t>
+      </w:r>
+      <w:proofErr w:type="spellEnd"/>
+      <w:r>
+        <w:rPr>
+          <w:rFonts w:cs="Arial"/>
+          <w:szCs w:val="24"/>
+          <w:lang w:val="es-ES"/>
+        </w:rPr>
+        <w:t xml:space="preserve"> </w:t>
+      </w:r>
+      <w:proofErr w:type="spellStart"/>
+      <w:r>
+        <w:rPr>
+          <w:rFonts w:cs="Arial"/>
+          <w:szCs w:val="24"/>
+          <w:lang w:val="es-ES"/>
+        </w:rPr>
+        <w:t>SmartPlan</w:t>
+      </w:r>
+      <w:proofErr w:type="spellEnd"/>
+      <w:r>
+        <w:rPr>
+          <w:rFonts w:cs="Arial"/>
+          <w:szCs w:val="24"/>
+          <w:lang w:val="es-ES"/>
+        </w:rPr>
+        <w:t xml:space="preserve">® </w:t>
+      </w:r>
+      <w:proofErr w:type="spellStart"/>
+      <w:r>
+        <w:rPr>
+          <w:rFonts w:cs="Arial"/>
+          <w:szCs w:val="24"/>
+          <w:lang w:val="es-ES"/>
+        </w:rPr>
+        <w:t>Review</w:t>
+      </w:r>
+      <w:proofErr w:type="spellEnd"/>
+      <w:r>
+        <w:rPr>
+          <w:rFonts w:cs="Arial"/>
+          <w:szCs w:val="24"/>
+          <w:lang w:val="es-ES"/>
+        </w:rPr>
+        <w:t>.</w:t>
+      </w:r>
+    </w:p>
+    <w:p>
+      <w:pPr>
+        <w:pStyle w:val="Prrafodelista"/>
+        <w:numPr>
+          <w:ilvl w:val="0"/>
+          <w:numId w:val="19"/>
+        </w:numPr>
+        <w:rPr>
+          <w:rFonts w:cs="Arial"/>
+          <w:szCs w:val="24"/>
+          <w:lang w:val="es-ES"/>
+        </w:rPr>
+      </w:pPr>
+      <w:proofErr w:type="spellStart"/>
+      <w:r>
+        <w:rPr>
+          <w:rFonts w:cs="Arial"/>
+          <w:szCs w:val="24"/>
+          <w:lang w:val="es-ES"/>
+        </w:rPr>
+        <w:t>Descarge</w:t>
+      </w:r>
+      <w:proofErr w:type="spellEnd"/>
+      <w:r>
+        <w:rPr>
+          <w:rFonts w:cs="Arial"/>
+          <w:szCs w:val="24"/>
+          <w:lang w:val="es-ES"/>
+        </w:rPr>
+        <w:t xml:space="preserve"> el instalador de </w:t>
+      </w:r>
+      <w:proofErr w:type="spellStart"/>
+      <w:r>
+        <w:rPr>
+          <w:rFonts w:cs="Arial"/>
+          <w:i/>
+          <w:iCs/>
+          <w:szCs w:val="24"/>
+          <w:lang w:val="es-ES"/>
+        </w:rPr>
+        <w:t>Cyclone</w:t>
+      </w:r>
+      <w:proofErr w:type="spellEnd"/>
+      <w:r>
+        <w:rPr>
+          <w:rFonts w:cs="Arial"/>
+          <w:szCs w:val="24"/>
+          <w:lang w:val="es-ES"/>
+        </w:rPr>
+        <w:t xml:space="preserve"> de la página web especificada arriba</w:t>
+      </w:r>
+    </w:p>
+    <w:p>
+      <w:pPr>
+        <w:pStyle w:val="Prrafodelista"/>
+        <w:numPr>
+          <w:ilvl w:val="0"/>
+          <w:numId w:val="19"/>
+        </w:numPr>
+        <w:rPr>
+          <w:rFonts w:cs="Arial"/>
+          <w:szCs w:val="24"/>
+          <w:lang w:val="es-ES"/>
+        </w:rPr>
+      </w:pPr>
+      <w:r>
+        <w:rPr>
+          <w:rFonts w:cs="Arial"/>
+          <w:szCs w:val="24"/>
+          <w:lang w:val="es-ES"/>
+        </w:rPr>
+        <w:t>Ejecute el instalador</w:t>
+      </w:r>
+    </w:p>
+    <w:p>
+      <w:pPr>
+        <w:pStyle w:val="Prrafodelista"/>
+        <w:numPr>
+          <w:ilvl w:val="0"/>
+          <w:numId w:val="19"/>
+        </w:numPr>
+        <w:rPr>
+          <w:rFonts w:cs="Arial"/>
+          <w:szCs w:val="24"/>
+          <w:lang w:val="es-ES"/>
+        </w:rPr>
+      </w:pPr>
+      <w:r>
+        <w:rPr>
+          <w:rFonts w:cs="Arial"/>
+          <w:szCs w:val="24"/>
+          <w:lang w:val="es-ES"/>
+        </w:rPr>
+        <w:lastRenderedPageBreak/>
+        <w:t>Siga las instrucciones en pantalla y seleccione el software que desea instalar</w:t>
+      </w:r>
+    </w:p>
+    <w:p>
+      <w:pPr>
+        <w:pStyle w:val="Prrafodelista"/>
+        <w:numPr>
+          <w:ilvl w:val="0"/>
+          <w:numId w:val="19"/>
+        </w:numPr>
+        <w:rPr>
+          <w:rFonts w:cs="Arial"/>
+          <w:szCs w:val="24"/>
+          <w:lang w:val="es-ES"/>
+        </w:rPr>
+      </w:pPr>
+      <w:r>
+        <w:rPr>
+          <w:rFonts w:cs="Arial"/>
+          <w:szCs w:val="24"/>
+          <w:lang w:val="es-ES"/>
+        </w:rPr>
+        <w:t>Diríjase a la página de solicitud de licencia</w:t>
+      </w:r>
+    </w:p>
+    <w:p>
+      <w:pPr>
+        <w:pStyle w:val="Prrafodelista"/>
+        <w:numPr>
+          <w:ilvl w:val="0"/>
+          <w:numId w:val="5"/>
+        </w:numPr>
+        <w:rPr>
+          <w:rFonts w:cs="Arial"/>
+          <w:szCs w:val="24"/>
+          <w:lang w:val="es-ES"/>
+        </w:rPr>
+      </w:pPr>
+      <w:r>
+        <w:rPr>
+          <w:rFonts w:cs="Arial"/>
+          <w:b/>
+          <w:bCs/>
+          <w:szCs w:val="24"/>
+          <w:lang w:val="es-ES"/>
+        </w:rPr>
+        <w:t>Lenguaje</w:t>
+      </w:r>
+      <w:r>
+        <w:rPr>
+          <w:rFonts w:cs="Arial"/>
+          <w:szCs w:val="24"/>
+          <w:lang w:val="es-ES"/>
+        </w:rPr>
+        <w:t>:</w:t>
+      </w:r>
+    </w:p>
+    <w:p>
+      <w:pPr>
+        <w:pStyle w:val="Prrafodelista"/>
+        <w:rPr>
+          <w:rFonts w:cs="Arial"/>
+          <w:szCs w:val="24"/>
+          <w:lang w:val="es-ES"/>
+        </w:rPr>
+      </w:pPr>
+      <w:r>
+        <w:rPr>
+          <w:rFonts w:cs="Arial"/>
+          <w:szCs w:val="24"/>
+          <w:lang w:val="es-ES"/>
+        </w:rPr>
+        <w:t>El lenguaje de operación del software es el inglés.</w:t>
+      </w:r>
     </w:p>
     <w:p>
       <w:pPr>
@@ -7474,6 +10217,96 @@
       <w:pPr>
         <w:rPr>
           <w:rFonts w:cs="Arial"/>
+          <w:b/>
+          <w:bCs/>
+          <w:szCs w:val="24"/>
+          <w:lang w:val="es-ES"/>
+        </w:rPr>
+      </w:pPr>
+      <w:r>
+        <w:rPr>
+          <w:rFonts w:cs="Arial"/>
+          <w:b/>
+          <w:bCs/>
+          <w:szCs w:val="24"/>
+          <w:lang w:val="es-ES"/>
+        </w:rPr>
+        <w:t>Use el trípode</w:t>
+      </w:r>
+    </w:p>
+    <w:p>
+      <w:pPr>
+        <w:rPr>
+          <w:rFonts w:cs="Arial"/>
+          <w:szCs w:val="24"/>
+          <w:lang w:val="es-ES"/>
+        </w:rPr>
+      </w:pPr>
+      <w:r>
+        <w:rPr>
+          <w:rFonts w:cs="Arial"/>
+          <w:szCs w:val="24"/>
+          <w:lang w:val="es-ES"/>
+        </w:rPr>
+        <w:t>El instrumento siempre debe de ser montado en el trípode. Usar el trípode está especificado para garantizar la máxima estabilidad durante las operaciones de escaneo.</w:t>
+      </w:r>
+    </w:p>
+    <w:p>
+      <w:pPr>
+        <w:rPr>
+          <w:rFonts w:cs="Arial"/>
+          <w:szCs w:val="24"/>
+          <w:lang w:val="es-ES"/>
+        </w:rPr>
+      </w:pPr>
+    </w:p>
+    <w:p>
+      <w:pPr>
+        <w:rPr>
+          <w:rFonts w:cs="Arial"/>
+          <w:szCs w:val="24"/>
+          <w:lang w:val="es-ES"/>
+        </w:rPr>
+      </w:pPr>
+      <w:r>
+        <w:rPr>
+          <w:rFonts w:cs="Arial"/>
+          <w:szCs w:val="24"/>
+          <w:lang w:val="es-ES"/>
+        </w:rPr>
+        <w:t>[WARN] Siempre coloque el instrumento sobre su trípode. No coloque el instrumento directamente sobre el suelo para operaciones de escaneo.</w:t>
+      </w:r>
+    </w:p>
+    <w:p>
+      <w:pPr>
+        <w:rPr>
+          <w:rFonts w:cs="Arial"/>
+          <w:szCs w:val="24"/>
+          <w:lang w:val="es-ES"/>
+        </w:rPr>
+      </w:pPr>
+    </w:p>
+    <w:p>
+      <w:pPr>
+        <w:rPr>
+          <w:rFonts w:cs="Arial"/>
+          <w:szCs w:val="24"/>
+          <w:lang w:val="es-ES"/>
+        </w:rPr>
+      </w:pPr>
+      <w:r>
+        <w:rPr>
+          <w:rFonts w:cs="Arial"/>
+          <w:szCs w:val="24"/>
+          <w:lang w:val="es-ES"/>
+        </w:rPr>
+        <w:t>[NOTE] Se recomienda siempre resguardar el instrumento de luz solar directa y evitar temperaturas oscilantes alrededor del instrumento.</w:t>
+      </w:r>
+    </w:p>
+    <w:p>
+      <w:pPr>
+        <w:rPr>
+          <w:rFonts w:cs="Arial"/>
           <w:szCs w:val="24"/>
           <w:lang w:val="es-ES"/>
         </w:rPr>
@@ -7500,6 +10333,244 @@
       <w:pPr>
         <w:rPr>
           <w:rFonts w:cs="Arial"/>
+          <w:b/>
+          <w:bCs/>
+          <w:szCs w:val="24"/>
+          <w:lang w:val="es-ES"/>
+        </w:rPr>
+      </w:pPr>
+      <w:r>
+        <w:rPr>
+          <w:rFonts w:cs="Arial"/>
+          <w:b/>
+          <w:bCs/>
+          <w:szCs w:val="24"/>
+          <w:lang w:val="es-ES"/>
+        </w:rPr>
+        <w:t>Montaje paso a paso</w:t>
+      </w:r>
+    </w:p>
+    <w:p>
+      <w:pPr>
+        <w:rPr>
+          <w:rFonts w:cs="Arial"/>
+          <w:szCs w:val="24"/>
+          <w:lang w:val="es-ES"/>
+        </w:rPr>
+      </w:pPr>
+      <w:r>
+        <w:rPr>
+          <w:noProof/>
+        </w:rPr>
+        <w:lastRenderedPageBreak/>
+        <w:drawing>
+          <wp:inline distT="0" distB="0" distL="0" distR="0" wp14:anchorId="5DB9AC5D" wp14:editId="7350FC6D">
+            <wp:extent cx="5400040" cy="3074035"/>
+            <wp:effectExtent l="0" t="0" r="0" b="0"/>
+            <wp:docPr id="1447665494" name="Imagen 1"/>
+            <wp:cNvGraphicFramePr>
+              <a:graphicFrameLocks xmlns:a="http://schemas.openxmlformats.org/drawingml/2006/main" noChangeAspect="1"/>
+            </wp:cNvGraphicFramePr>
+            <a:graphic xmlns:a="http://schemas.openxmlformats.org/drawingml/2006/main">
+              <a:graphicData uri="http://schemas.openxmlformats.org/drawingml/2006/picture">
+                <pic:pic xmlns:pic="http://schemas.openxmlformats.org/drawingml/2006/picture">
+                  <pic:nvPicPr>
+                    <pic:cNvPr id="1447665494" name=""/>
+                    <pic:cNvPicPr/>
+                  </pic:nvPicPr>
+                  <pic:blipFill>
+                    <a:blip r:embed="rId30"/>
+                    <a:stretch>
+                      <a:fillRect/>
+                    </a:stretch>
+                  </pic:blipFill>
+                  <pic:spPr>
+                    <a:xfrm>
+                      <a:off x="0" y="0"/>
+                      <a:ext cx="5400040" cy="3074035"/>
+                    </a:xfrm>
+                    <a:prstGeom prst="rect">
+                      <a:avLst/>
+                    </a:prstGeom>
+                  </pic:spPr>
+                </pic:pic>
+              </a:graphicData>
+            </a:graphic>
+          </wp:inline>
+        </w:drawing>
+      </w:r>
+    </w:p>
+    <w:p>
+      <w:pPr>
+        <w:rPr>
+          <w:rFonts w:cs="Arial"/>
+          <w:szCs w:val="24"/>
+          <w:lang w:val="es-ES"/>
+        </w:rPr>
+      </w:pPr>
+    </w:p>
+    <w:p>
+      <w:pPr>
+        <w:rPr>
+          <w:rFonts w:cs="Arial"/>
+          <w:szCs w:val="24"/>
+          <w:lang w:val="es-ES"/>
+        </w:rPr>
+      </w:pPr>
+      <w:r>
+        <w:rPr>
+          <w:rFonts w:cs="Arial"/>
+          <w:szCs w:val="24"/>
+          <w:lang w:val="es-ES"/>
+        </w:rPr>
+        <w:t>[NOTE] Se recomienda siempre resguardar el instrumento de luz solar directa y evitar temperaturas oscilantes alrededor del instrumento.</w:t>
+      </w:r>
+    </w:p>
+    <w:p>
+      <w:pPr>
+        <w:rPr>
+          <w:rFonts w:cs="Arial"/>
+          <w:szCs w:val="24"/>
+          <w:lang w:val="es-ES"/>
+        </w:rPr>
+      </w:pPr>
+    </w:p>
+    <w:p>
+      <w:pPr>
+        <w:pStyle w:val="Prrafodelista"/>
+        <w:numPr>
+          <w:ilvl w:val="0"/>
+          <w:numId w:val="20"/>
+        </w:numPr>
+        <w:rPr>
+          <w:rFonts w:cs="Arial"/>
+          <w:szCs w:val="24"/>
+          <w:lang w:val="es-ES"/>
+        </w:rPr>
+      </w:pPr>
+      <w:r>
+        <w:rPr>
+          <w:rFonts w:cs="Arial"/>
+          <w:szCs w:val="24"/>
+          <w:lang w:val="es-ES"/>
+        </w:rPr>
+        <w:t xml:space="preserve">Extienda las patas del trípode para obtener una postura de trabajo cómoda. Apriete </w:t>
+      </w:r>
+      <w:r>
+        <w:rPr>
+          <w:rFonts w:cs="Arial"/>
+          <w:szCs w:val="24"/>
+          <w:lang w:val="es-ES"/>
+        </w:rPr>
+        <w:t>los tornillos de la base de las patas del trípode</w:t>
+      </w:r>
+    </w:p>
+    <w:p>
+      <w:pPr>
+        <w:pStyle w:val="Prrafodelista"/>
+        <w:numPr>
+          <w:ilvl w:val="0"/>
+          <w:numId w:val="20"/>
+        </w:numPr>
+        <w:rPr>
+          <w:rFonts w:cs="Arial"/>
+          <w:szCs w:val="24"/>
+          <w:lang w:val="es-ES"/>
+        </w:rPr>
+      </w:pPr>
+      <w:r>
+        <w:rPr>
+          <w:rFonts w:cs="Arial"/>
+          <w:szCs w:val="24"/>
+          <w:lang w:val="es-ES"/>
+        </w:rPr>
+        <w:t>Coloque el nivel triangular en el trípode y asegúrelo apretando su tornillo</w:t>
+      </w:r>
+    </w:p>
+    <w:p>
+      <w:pPr>
+        <w:pStyle w:val="Prrafodelista"/>
+        <w:numPr>
+          <w:ilvl w:val="0"/>
+          <w:numId w:val="20"/>
+        </w:numPr>
+        <w:rPr>
+          <w:rFonts w:cs="Arial"/>
+          <w:szCs w:val="24"/>
+          <w:lang w:val="es-ES"/>
+        </w:rPr>
+      </w:pPr>
+      <w:r>
+        <w:rPr>
+          <w:rFonts w:cs="Arial"/>
+          <w:szCs w:val="24"/>
+          <w:lang w:val="es-ES"/>
+        </w:rPr>
+        <w:t>Monte el trípode de manera que el nivel triangular esté en una posición lo más horizontal posible</w:t>
+      </w:r>
+    </w:p>
+    <w:p>
+      <w:pPr>
+        <w:pStyle w:val="Prrafodelista"/>
+        <w:numPr>
+          <w:ilvl w:val="0"/>
+          <w:numId w:val="20"/>
+        </w:numPr>
+        <w:rPr>
+          <w:rFonts w:cs="Arial"/>
+          <w:szCs w:val="24"/>
+          <w:lang w:val="es-ES"/>
+        </w:rPr>
+      </w:pPr>
+      <w:r>
+        <w:rPr>
+          <w:rFonts w:cs="Arial"/>
+          <w:szCs w:val="24"/>
+          <w:lang w:val="es-ES"/>
+        </w:rPr>
+        <w:t>Empuje las patas del trípode firmemente en el suelo</w:t>
+      </w:r>
+    </w:p>
+    <w:p>
+      <w:pPr>
+        <w:pStyle w:val="Prrafodelista"/>
+        <w:numPr>
+          <w:ilvl w:val="0"/>
+          <w:numId w:val="20"/>
+        </w:numPr>
+        <w:rPr>
+          <w:rFonts w:cs="Arial"/>
+          <w:szCs w:val="24"/>
+          <w:lang w:val="es-ES"/>
+        </w:rPr>
+      </w:pPr>
+      <w:r>
+        <w:rPr>
+          <w:rFonts w:cs="Arial"/>
+          <w:szCs w:val="24"/>
+          <w:lang w:val="es-ES"/>
+        </w:rPr>
+        <w:t>Nivele la base triangular con las roscas circulares. Gire dos de ellas al mismo tiempo en direcciones opuestas. El índice de su mano derecha indica la dirección en la que se debería mover la burbuja. Ahora use la tercera rosca para centrar la burbuja</w:t>
+      </w:r>
+    </w:p>
+    <w:p>
+      <w:pPr>
+        <w:pStyle w:val="Prrafodelista"/>
+        <w:numPr>
+          <w:ilvl w:val="0"/>
+          <w:numId w:val="20"/>
+        </w:numPr>
+        <w:rPr>
+          <w:rFonts w:cs="Arial"/>
+          <w:szCs w:val="24"/>
+          <w:lang w:val="es-ES"/>
+        </w:rPr>
+      </w:pPr>
+    </w:p>
+    <w:p>
+      <w:pPr>
+        <w:rPr>
+          <w:rFonts w:cs="Arial"/>
           <w:szCs w:val="24"/>
           <w:lang w:val="es-ES"/>
         </w:rPr>
@@ -7639,7 +10710,6 @@
         <w:rPr>
           <w:lang w:val="es-ES"/>
         </w:rPr>
-        <w:lastRenderedPageBreak/>
         <w:t>3.1 Encendido / Apagado del sistema</w:t>
       </w:r>
       <w:bookmarkEnd w:id="18"/>
@@ -7884,6 +10954,7 @@
       </w:pPr>
       <w:bookmarkStart w:id="27" w:name="_Toc211877797"/>
       <w:r>
+        <w:lastRenderedPageBreak/>
         <w:t>3.6.4 Perfil de escaneo</w:t>
       </w:r>
       <w:bookmarkEnd w:id="27"/>
@@ -8243,7 +11314,6 @@
         <w:rPr>
           <w:lang w:val="es-ES"/>
         </w:rPr>
-        <w:lastRenderedPageBreak/>
         <w:t>4. Resolución de problemáticas</w:t>
       </w:r>
       <w:bookmarkEnd w:id="41"/>
@@ -8468,6 +11538,7 @@
         <w:rPr>
           <w:lang w:val="es-ES"/>
         </w:rPr>
+        <w:lastRenderedPageBreak/>
         <w:t>5.5 Procedimiento de limpieza de la pantalla</w:t>
       </w:r>
       <w:bookmarkEnd w:id="47"/>
@@ -8885,7 +11956,7 @@
       </w:pPr>
     </w:p>
     <w:sectPr>
-      <w:footerReference w:type="default" r:id="rId21"/>
+      <w:type w:val="continuous"/>
       <w:pgSz w:w="11906" w:h="16838"/>
       <w:pgMar w:top="1417" w:right="1701" w:bottom="1417" w:left="1701" w:header="708" w:footer="708" w:gutter="0"/>
       <w:pgNumType w:start="1"/>
@@ -9100,6 +12171,95 @@
     </w:lvl>
   </w:abstractNum>
   <w:abstractNum w:abstractNumId="1" w15:restartNumberingAfterBreak="0">
+    <w:nsid w:val="06FD482D"/>
+    <w:multiLevelType w:val="hybridMultilevel"/>
+    <w:tmpl w:val="ABA448E6"/>
+    <w:lvl w:ilvl="0" w:tplc="0C0A0017">
+      <w:start w:val="1"/>
+      <w:numFmt w:val="lowerLetter"/>
+      <w:lvlText w:val="%1)"/>
+      <w:lvlJc w:val="left"/>
+      <w:pPr>
+        <w:ind w:left="720" w:hanging="360"/>
+      </w:pPr>
+      <w:rPr>
+        <w:rFonts w:hint="default"/>
+      </w:rPr>
+    </w:lvl>
+    <w:lvl w:ilvl="1" w:tplc="0C0A0019" w:tentative="1">
+      <w:start w:val="1"/>
+      <w:numFmt w:val="lowerLetter"/>
+      <w:lvlText w:val="%2."/>
+      <w:lvlJc w:val="left"/>
+      <w:pPr>
+        <w:ind w:left="1440" w:hanging="360"/>
+      </w:pPr>
+    </w:lvl>
+    <w:lvl w:ilvl="2" w:tplc="0C0A001B" w:tentative="1">
+      <w:start w:val="1"/>
+      <w:numFmt w:val="lowerRoman"/>
+      <w:lvlText w:val="%3."/>
+      <w:lvlJc w:val="right"/>
+      <w:pPr>
+        <w:ind w:left="2160" w:hanging="180"/>
+      </w:pPr>
+    </w:lvl>
+    <w:lvl w:ilvl="3" w:tplc="0C0A000F" w:tentative="1">
+      <w:start w:val="1"/>
+      <w:numFmt w:val="decimal"/>
+      <w:lvlText w:val="%4."/>
+      <w:lvlJc w:val="left"/>
+      <w:pPr>
+        <w:ind w:left="2880" w:hanging="360"/>
+      </w:pPr>
+    </w:lvl>
+    <w:lvl w:ilvl="4" w:tplc="0C0A0019" w:tentative="1">
+      <w:start w:val="1"/>
+      <w:numFmt w:val="lowerLetter"/>
+      <w:lvlText w:val="%5."/>
+      <w:lvlJc w:val="left"/>
+      <w:pPr>
+        <w:ind w:left="3600" w:hanging="360"/>
+      </w:pPr>
+    </w:lvl>
+    <w:lvl w:ilvl="5" w:tplc="0C0A001B" w:tentative="1">
+      <w:start w:val="1"/>
+      <w:numFmt w:val="lowerRoman"/>
+      <w:lvlText w:val="%6."/>
+      <w:lvlJc w:val="right"/>
+      <w:pPr>
+        <w:ind w:left="4320" w:hanging="180"/>
+      </w:pPr>
+    </w:lvl>
+    <w:lvl w:ilvl="6" w:tplc="0C0A000F" w:tentative="1">
+      <w:start w:val="1"/>
+      <w:numFmt w:val="decimal"/>
+      <w:lvlText w:val="%7."/>
+      <w:lvlJc w:val="left"/>
+      <w:pPr>
+        <w:ind w:left="5040" w:hanging="360"/>
+      </w:pPr>
+    </w:lvl>
+    <w:lvl w:ilvl="7" w:tplc="0C0A0019" w:tentative="1">
+      <w:start w:val="1"/>
+      <w:numFmt w:val="lowerLetter"/>
+      <w:lvlText w:val="%8."/>
+      <w:lvlJc w:val="left"/>
+      <w:pPr>
+        <w:ind w:left="5760" w:hanging="360"/>
+      </w:pPr>
+    </w:lvl>
+    <w:lvl w:ilvl="8" w:tplc="0C0A001B" w:tentative="1">
+      <w:start w:val="1"/>
+      <w:numFmt w:val="lowerRoman"/>
+      <w:lvlText w:val="%9."/>
+      <w:lvlJc w:val="right"/>
+      <w:pPr>
+        <w:ind w:left="6480" w:hanging="180"/>
+      </w:pPr>
+    </w:lvl>
+  </w:abstractNum>
+  <w:abstractNum w:abstractNumId="2" w15:restartNumberingAfterBreak="0">
     <w:nsid w:val="09082F63"/>
     <w:multiLevelType w:val="hybridMultilevel"/>
     <w:tmpl w:val="38B868F0"/>
@@ -9185,7 +12345,96 @@
       </w:pPr>
     </w:lvl>
   </w:abstractNum>
-  <w:abstractNum w:abstractNumId="2" w15:restartNumberingAfterBreak="0">
+  <w:abstractNum w:abstractNumId="3" w15:restartNumberingAfterBreak="0">
+    <w:nsid w:val="0BE87079"/>
+    <w:multiLevelType w:val="hybridMultilevel"/>
+    <w:tmpl w:val="C99E311A"/>
+    <w:lvl w:ilvl="0" w:tplc="0C0A000F">
+      <w:start w:val="1"/>
+      <w:numFmt w:val="decimal"/>
+      <w:lvlText w:val="%1."/>
+      <w:lvlJc w:val="left"/>
+      <w:pPr>
+        <w:ind w:left="720" w:hanging="360"/>
+      </w:pPr>
+      <w:rPr>
+        <w:rFonts w:hint="default"/>
+      </w:rPr>
+    </w:lvl>
+    <w:lvl w:ilvl="1" w:tplc="0C0A0019" w:tentative="1">
+      <w:start w:val="1"/>
+      <w:numFmt w:val="lowerLetter"/>
+      <w:lvlText w:val="%2."/>
+      <w:lvlJc w:val="left"/>
+      <w:pPr>
+        <w:ind w:left="1440" w:hanging="360"/>
+      </w:pPr>
+    </w:lvl>
+    <w:lvl w:ilvl="2" w:tplc="0C0A001B" w:tentative="1">
+      <w:start w:val="1"/>
+      <w:numFmt w:val="lowerRoman"/>
+      <w:lvlText w:val="%3."/>
+      <w:lvlJc w:val="right"/>
+      <w:pPr>
+        <w:ind w:left="2160" w:hanging="180"/>
+      </w:pPr>
+    </w:lvl>
+    <w:lvl w:ilvl="3" w:tplc="0C0A000F" w:tentative="1">
+      <w:start w:val="1"/>
+      <w:numFmt w:val="decimal"/>
+      <w:lvlText w:val="%4."/>
+      <w:lvlJc w:val="left"/>
+      <w:pPr>
+        <w:ind w:left="2880" w:hanging="360"/>
+      </w:pPr>
+    </w:lvl>
+    <w:lvl w:ilvl="4" w:tplc="0C0A0019" w:tentative="1">
+      <w:start w:val="1"/>
+      <w:numFmt w:val="lowerLetter"/>
+      <w:lvlText w:val="%5."/>
+      <w:lvlJc w:val="left"/>
+      <w:pPr>
+        <w:ind w:left="3600" w:hanging="360"/>
+      </w:pPr>
+    </w:lvl>
+    <w:lvl w:ilvl="5" w:tplc="0C0A001B" w:tentative="1">
+      <w:start w:val="1"/>
+      <w:numFmt w:val="lowerRoman"/>
+      <w:lvlText w:val="%6."/>
+      <w:lvlJc w:val="right"/>
+      <w:pPr>
+        <w:ind w:left="4320" w:hanging="180"/>
+      </w:pPr>
+    </w:lvl>
+    <w:lvl w:ilvl="6" w:tplc="0C0A000F" w:tentative="1">
+      <w:start w:val="1"/>
+      <w:numFmt w:val="decimal"/>
+      <w:lvlText w:val="%7."/>
+      <w:lvlJc w:val="left"/>
+      <w:pPr>
+        <w:ind w:left="5040" w:hanging="360"/>
+      </w:pPr>
+    </w:lvl>
+    <w:lvl w:ilvl="7" w:tplc="0C0A0019" w:tentative="1">
+      <w:start w:val="1"/>
+      <w:numFmt w:val="lowerLetter"/>
+      <w:lvlText w:val="%8."/>
+      <w:lvlJc w:val="left"/>
+      <w:pPr>
+        <w:ind w:left="5760" w:hanging="360"/>
+      </w:pPr>
+    </w:lvl>
+    <w:lvl w:ilvl="8" w:tplc="0C0A001B" w:tentative="1">
+      <w:start w:val="1"/>
+      <w:numFmt w:val="lowerRoman"/>
+      <w:lvlText w:val="%9."/>
+      <w:lvlJc w:val="right"/>
+      <w:pPr>
+        <w:ind w:left="6480" w:hanging="180"/>
+      </w:pPr>
+    </w:lvl>
+  </w:abstractNum>
+  <w:abstractNum w:abstractNumId="4" w15:restartNumberingAfterBreak="0">
     <w:nsid w:val="0BF55C7B"/>
     <w:multiLevelType w:val="hybridMultilevel"/>
     <w:tmpl w:val="617C6BA0"/>
@@ -9271,7 +12520,7 @@
       </w:pPr>
     </w:lvl>
   </w:abstractNum>
-  <w:abstractNum w:abstractNumId="3" w15:restartNumberingAfterBreak="0">
+  <w:abstractNum w:abstractNumId="5" w15:restartNumberingAfterBreak="0">
     <w:nsid w:val="0EAB681D"/>
     <w:multiLevelType w:val="hybridMultilevel"/>
     <w:tmpl w:val="E116AF12"/>
@@ -9357,7 +12606,7 @@
       </w:pPr>
     </w:lvl>
   </w:abstractNum>
-  <w:abstractNum w:abstractNumId="4" w15:restartNumberingAfterBreak="0">
+  <w:abstractNum w:abstractNumId="6" w15:restartNumberingAfterBreak="0">
     <w:nsid w:val="10E96A48"/>
     <w:multiLevelType w:val="hybridMultilevel"/>
     <w:tmpl w:val="474A5CE6"/>
@@ -9443,7 +12692,96 @@
       </w:pPr>
     </w:lvl>
   </w:abstractNum>
-  <w:abstractNum w:abstractNumId="5" w15:restartNumberingAfterBreak="0">
+  <w:abstractNum w:abstractNumId="7" w15:restartNumberingAfterBreak="0">
+    <w:nsid w:val="13944690"/>
+    <w:multiLevelType w:val="hybridMultilevel"/>
+    <w:tmpl w:val="D172934C"/>
+    <w:lvl w:ilvl="0" w:tplc="0C0A0017">
+      <w:start w:val="1"/>
+      <w:numFmt w:val="lowerLetter"/>
+      <w:lvlText w:val="%1)"/>
+      <w:lvlJc w:val="left"/>
+      <w:pPr>
+        <w:ind w:left="720" w:hanging="360"/>
+      </w:pPr>
+      <w:rPr>
+        <w:rFonts w:hint="default"/>
+      </w:rPr>
+    </w:lvl>
+    <w:lvl w:ilvl="1" w:tplc="0C0A0019" w:tentative="1">
+      <w:start w:val="1"/>
+      <w:numFmt w:val="lowerLetter"/>
+      <w:lvlText w:val="%2."/>
+      <w:lvlJc w:val="left"/>
+      <w:pPr>
+        <w:ind w:left="1440" w:hanging="360"/>
+      </w:pPr>
+    </w:lvl>
+    <w:lvl w:ilvl="2" w:tplc="0C0A001B" w:tentative="1">
+      <w:start w:val="1"/>
+      <w:numFmt w:val="lowerRoman"/>
+      <w:lvlText w:val="%3."/>
+      <w:lvlJc w:val="right"/>
+      <w:pPr>
+        <w:ind w:left="2160" w:hanging="180"/>
+      </w:pPr>
+    </w:lvl>
+    <w:lvl w:ilvl="3" w:tplc="0C0A000F" w:tentative="1">
+      <w:start w:val="1"/>
+      <w:numFmt w:val="decimal"/>
+      <w:lvlText w:val="%4."/>
+      <w:lvlJc w:val="left"/>
+      <w:pPr>
+        <w:ind w:left="2880" w:hanging="360"/>
+      </w:pPr>
+    </w:lvl>
+    <w:lvl w:ilvl="4" w:tplc="0C0A0019" w:tentative="1">
+      <w:start w:val="1"/>
+      <w:numFmt w:val="lowerLetter"/>
+      <w:lvlText w:val="%5."/>
+      <w:lvlJc w:val="left"/>
+      <w:pPr>
+        <w:ind w:left="3600" w:hanging="360"/>
+      </w:pPr>
+    </w:lvl>
+    <w:lvl w:ilvl="5" w:tplc="0C0A001B" w:tentative="1">
+      <w:start w:val="1"/>
+      <w:numFmt w:val="lowerRoman"/>
+      <w:lvlText w:val="%6."/>
+      <w:lvlJc w:val="right"/>
+      <w:pPr>
+        <w:ind w:left="4320" w:hanging="180"/>
+      </w:pPr>
+    </w:lvl>
+    <w:lvl w:ilvl="6" w:tplc="0C0A000F" w:tentative="1">
+      <w:start w:val="1"/>
+      <w:numFmt w:val="decimal"/>
+      <w:lvlText w:val="%7."/>
+      <w:lvlJc w:val="left"/>
+      <w:pPr>
+        <w:ind w:left="5040" w:hanging="360"/>
+      </w:pPr>
+    </w:lvl>
+    <w:lvl w:ilvl="7" w:tplc="0C0A0019" w:tentative="1">
+      <w:start w:val="1"/>
+      <w:numFmt w:val="lowerLetter"/>
+      <w:lvlText w:val="%8."/>
+      <w:lvlJc w:val="left"/>
+      <w:pPr>
+        <w:ind w:left="5760" w:hanging="360"/>
+      </w:pPr>
+    </w:lvl>
+    <w:lvl w:ilvl="8" w:tplc="0C0A001B" w:tentative="1">
+      <w:start w:val="1"/>
+      <w:numFmt w:val="lowerRoman"/>
+      <w:lvlText w:val="%9."/>
+      <w:lvlJc w:val="right"/>
+      <w:pPr>
+        <w:ind w:left="6480" w:hanging="180"/>
+      </w:pPr>
+    </w:lvl>
+  </w:abstractNum>
+  <w:abstractNum w:abstractNumId="8" w15:restartNumberingAfterBreak="0">
     <w:nsid w:val="19063A1C"/>
     <w:multiLevelType w:val="hybridMultilevel"/>
     <w:tmpl w:val="22F20A7C"/>
@@ -9529,7 +12867,298 @@
       </w:pPr>
     </w:lvl>
   </w:abstractNum>
-  <w:abstractNum w:abstractNumId="6" w15:restartNumberingAfterBreak="0">
+  <w:abstractNum w:abstractNumId="9" w15:restartNumberingAfterBreak="0">
+    <w:nsid w:val="1EEF6448"/>
+    <w:multiLevelType w:val="hybridMultilevel"/>
+    <w:tmpl w:val="EB024234"/>
+    <w:lvl w:ilvl="0" w:tplc="0C0A000F">
+      <w:start w:val="1"/>
+      <w:numFmt w:val="decimal"/>
+      <w:lvlText w:val="%1."/>
+      <w:lvlJc w:val="left"/>
+      <w:pPr>
+        <w:ind w:left="720" w:hanging="360"/>
+      </w:pPr>
+      <w:rPr>
+        <w:rFonts w:hint="default"/>
+      </w:rPr>
+    </w:lvl>
+    <w:lvl w:ilvl="1" w:tplc="0C0A0019" w:tentative="1">
+      <w:start w:val="1"/>
+      <w:numFmt w:val="lowerLetter"/>
+      <w:lvlText w:val="%2."/>
+      <w:lvlJc w:val="left"/>
+      <w:pPr>
+        <w:ind w:left="1440" w:hanging="360"/>
+      </w:pPr>
+    </w:lvl>
+    <w:lvl w:ilvl="2" w:tplc="0C0A001B" w:tentative="1">
+      <w:start w:val="1"/>
+      <w:numFmt w:val="lowerRoman"/>
+      <w:lvlText w:val="%3."/>
+      <w:lvlJc w:val="right"/>
+      <w:pPr>
+        <w:ind w:left="2160" w:hanging="180"/>
+      </w:pPr>
+    </w:lvl>
+    <w:lvl w:ilvl="3" w:tplc="0C0A000F" w:tentative="1">
+      <w:start w:val="1"/>
+      <w:numFmt w:val="decimal"/>
+      <w:lvlText w:val="%4."/>
+      <w:lvlJc w:val="left"/>
+      <w:pPr>
+        <w:ind w:left="2880" w:hanging="360"/>
+      </w:pPr>
+    </w:lvl>
+    <w:lvl w:ilvl="4" w:tplc="0C0A0019" w:tentative="1">
+      <w:start w:val="1"/>
+      <w:numFmt w:val="lowerLetter"/>
+      <w:lvlText w:val="%5."/>
+      <w:lvlJc w:val="left"/>
+      <w:pPr>
+        <w:ind w:left="3600" w:hanging="360"/>
+      </w:pPr>
+    </w:lvl>
+    <w:lvl w:ilvl="5" w:tplc="0C0A001B" w:tentative="1">
+      <w:start w:val="1"/>
+      <w:numFmt w:val="lowerRoman"/>
+      <w:lvlText w:val="%6."/>
+      <w:lvlJc w:val="right"/>
+      <w:pPr>
+        <w:ind w:left="4320" w:hanging="180"/>
+      </w:pPr>
+    </w:lvl>
+    <w:lvl w:ilvl="6" w:tplc="0C0A000F" w:tentative="1">
+      <w:start w:val="1"/>
+      <w:numFmt w:val="decimal"/>
+      <w:lvlText w:val="%7."/>
+      <w:lvlJc w:val="left"/>
+      <w:pPr>
+        <w:ind w:left="5040" w:hanging="360"/>
+      </w:pPr>
+    </w:lvl>
+    <w:lvl w:ilvl="7" w:tplc="0C0A0019" w:tentative="1">
+      <w:start w:val="1"/>
+      <w:numFmt w:val="lowerLetter"/>
+      <w:lvlText w:val="%8."/>
+      <w:lvlJc w:val="left"/>
+      <w:pPr>
+        <w:ind w:left="5760" w:hanging="360"/>
+      </w:pPr>
+    </w:lvl>
+    <w:lvl w:ilvl="8" w:tplc="0C0A001B" w:tentative="1">
+      <w:start w:val="1"/>
+      <w:numFmt w:val="lowerRoman"/>
+      <w:lvlText w:val="%9."/>
+      <w:lvlJc w:val="right"/>
+      <w:pPr>
+        <w:ind w:left="6480" w:hanging="180"/>
+      </w:pPr>
+    </w:lvl>
+  </w:abstractNum>
+  <w:abstractNum w:abstractNumId="10" w15:restartNumberingAfterBreak="0">
+    <w:nsid w:val="2434266E"/>
+    <w:multiLevelType w:val="hybridMultilevel"/>
+    <w:tmpl w:val="27065390"/>
+    <w:lvl w:ilvl="0" w:tplc="0C0A0001">
+      <w:start w:val="1"/>
+      <w:numFmt w:val="bullet"/>
+      <w:lvlText w:val=""/>
+      <w:lvlJc w:val="left"/>
+      <w:pPr>
+        <w:ind w:left="720" w:hanging="360"/>
+      </w:pPr>
+      <w:rPr>
+        <w:rFonts w:ascii="Symbol" w:hAnsi="Symbol" w:hint="default"/>
+      </w:rPr>
+    </w:lvl>
+    <w:lvl w:ilvl="1" w:tplc="0C0A0003" w:tentative="1">
+      <w:start w:val="1"/>
+      <w:numFmt w:val="bullet"/>
+      <w:lvlText w:val="o"/>
+      <w:lvlJc w:val="left"/>
+      <w:pPr>
+        <w:ind w:left="1440" w:hanging="360"/>
+      </w:pPr>
+      <w:rPr>
+        <w:rFonts w:ascii="Courier New" w:hAnsi="Courier New" w:cs="Courier New" w:hint="default"/>
+      </w:rPr>
+    </w:lvl>
+    <w:lvl w:ilvl="2" w:tplc="0C0A0005" w:tentative="1">
+      <w:start w:val="1"/>
+      <w:numFmt w:val="bullet"/>
+      <w:lvlText w:val=""/>
+      <w:lvlJc w:val="left"/>
+      <w:pPr>
+        <w:ind w:left="2160" w:hanging="360"/>
+      </w:pPr>
+      <w:rPr>
+        <w:rFonts w:ascii="Wingdings" w:hAnsi="Wingdings" w:hint="default"/>
+      </w:rPr>
+    </w:lvl>
+    <w:lvl w:ilvl="3" w:tplc="0C0A0001" w:tentative="1">
+      <w:start w:val="1"/>
+      <w:numFmt w:val="bullet"/>
+      <w:lvlText w:val=""/>
+      <w:lvlJc w:val="left"/>
+      <w:pPr>
+        <w:ind w:left="2880" w:hanging="360"/>
+      </w:pPr>
+      <w:rPr>
+        <w:rFonts w:ascii="Symbol" w:hAnsi="Symbol" w:hint="default"/>
+      </w:rPr>
+    </w:lvl>
+    <w:lvl w:ilvl="4" w:tplc="0C0A0003" w:tentative="1">
+      <w:start w:val="1"/>
+      <w:numFmt w:val="bullet"/>
+      <w:lvlText w:val="o"/>
+      <w:lvlJc w:val="left"/>
+      <w:pPr>
+        <w:ind w:left="3600" w:hanging="360"/>
+      </w:pPr>
+      <w:rPr>
+        <w:rFonts w:ascii="Courier New" w:hAnsi="Courier New" w:cs="Courier New" w:hint="default"/>
+      </w:rPr>
+    </w:lvl>
+    <w:lvl w:ilvl="5" w:tplc="0C0A0005" w:tentative="1">
+      <w:start w:val="1"/>
+      <w:numFmt w:val="bullet"/>
+      <w:lvlText w:val=""/>
+      <w:lvlJc w:val="left"/>
+      <w:pPr>
+        <w:ind w:left="4320" w:hanging="360"/>
+      </w:pPr>
+      <w:rPr>
+        <w:rFonts w:ascii="Wingdings" w:hAnsi="Wingdings" w:hint="default"/>
+      </w:rPr>
+    </w:lvl>
+    <w:lvl w:ilvl="6" w:tplc="0C0A0001" w:tentative="1">
+      <w:start w:val="1"/>
+      <w:numFmt w:val="bullet"/>
+      <w:lvlText w:val=""/>
+      <w:lvlJc w:val="left"/>
+      <w:pPr>
+        <w:ind w:left="5040" w:hanging="360"/>
+      </w:pPr>
+      <w:rPr>
+        <w:rFonts w:ascii="Symbol" w:hAnsi="Symbol" w:hint="default"/>
+      </w:rPr>
+    </w:lvl>
+    <w:lvl w:ilvl="7" w:tplc="0C0A0003" w:tentative="1">
+      <w:start w:val="1"/>
+      <w:numFmt w:val="bullet"/>
+      <w:lvlText w:val="o"/>
+      <w:lvlJc w:val="left"/>
+      <w:pPr>
+        <w:ind w:left="5760" w:hanging="360"/>
+      </w:pPr>
+      <w:rPr>
+        <w:rFonts w:ascii="Courier New" w:hAnsi="Courier New" w:cs="Courier New" w:hint="default"/>
+      </w:rPr>
+    </w:lvl>
+    <w:lvl w:ilvl="8" w:tplc="0C0A0005" w:tentative="1">
+      <w:start w:val="1"/>
+      <w:numFmt w:val="bullet"/>
+      <w:lvlText w:val=""/>
+      <w:lvlJc w:val="left"/>
+      <w:pPr>
+        <w:ind w:left="6480" w:hanging="360"/>
+      </w:pPr>
+      <w:rPr>
+        <w:rFonts w:ascii="Wingdings" w:hAnsi="Wingdings" w:hint="default"/>
+      </w:rPr>
+    </w:lvl>
+  </w:abstractNum>
+  <w:abstractNum w:abstractNumId="11" w15:restartNumberingAfterBreak="0">
+    <w:nsid w:val="42BD2188"/>
+    <w:multiLevelType w:val="hybridMultilevel"/>
+    <w:tmpl w:val="E31AE83A"/>
+    <w:lvl w:ilvl="0" w:tplc="32461E54">
+      <w:start w:val="1"/>
+      <w:numFmt w:val="decimal"/>
+      <w:lvlText w:val="%1."/>
+      <w:lvlJc w:val="left"/>
+      <w:pPr>
+        <w:ind w:left="1080" w:hanging="360"/>
+      </w:pPr>
+      <w:rPr>
+        <w:rFonts w:hint="default"/>
+      </w:rPr>
+    </w:lvl>
+    <w:lvl w:ilvl="1" w:tplc="0C0A0019" w:tentative="1">
+      <w:start w:val="1"/>
+      <w:numFmt w:val="lowerLetter"/>
+      <w:lvlText w:val="%2."/>
+      <w:lvlJc w:val="left"/>
+      <w:pPr>
+        <w:ind w:left="1800" w:hanging="360"/>
+      </w:pPr>
+    </w:lvl>
+    <w:lvl w:ilvl="2" w:tplc="0C0A001B" w:tentative="1">
+      <w:start w:val="1"/>
+      <w:numFmt w:val="lowerRoman"/>
+      <w:lvlText w:val="%3."/>
+      <w:lvlJc w:val="right"/>
+      <w:pPr>
+        <w:ind w:left="2520" w:hanging="180"/>
+      </w:pPr>
+    </w:lvl>
+    <w:lvl w:ilvl="3" w:tplc="0C0A000F" w:tentative="1">
+      <w:start w:val="1"/>
+      <w:numFmt w:val="decimal"/>
+      <w:lvlText w:val="%4."/>
+      <w:lvlJc w:val="left"/>
+      <w:pPr>
+        <w:ind w:left="3240" w:hanging="360"/>
+      </w:pPr>
+    </w:lvl>
+    <w:lvl w:ilvl="4" w:tplc="0C0A0019" w:tentative="1">
+      <w:start w:val="1"/>
+      <w:numFmt w:val="lowerLetter"/>
+      <w:lvlText w:val="%5."/>
+      <w:lvlJc w:val="left"/>
+      <w:pPr>
+        <w:ind w:left="3960" w:hanging="360"/>
+      </w:pPr>
+    </w:lvl>
+    <w:lvl w:ilvl="5" w:tplc="0C0A001B" w:tentative="1">
+      <w:start w:val="1"/>
+      <w:numFmt w:val="lowerRoman"/>
+      <w:lvlText w:val="%6."/>
+      <w:lvlJc w:val="right"/>
+      <w:pPr>
+        <w:ind w:left="4680" w:hanging="180"/>
+      </w:pPr>
+    </w:lvl>
+    <w:lvl w:ilvl="6" w:tplc="0C0A000F" w:tentative="1">
+      <w:start w:val="1"/>
+      <w:numFmt w:val="decimal"/>
+      <w:lvlText w:val="%7."/>
+      <w:lvlJc w:val="left"/>
+      <w:pPr>
+        <w:ind w:left="5400" w:hanging="360"/>
+      </w:pPr>
+    </w:lvl>
+    <w:lvl w:ilvl="7" w:tplc="0C0A0019" w:tentative="1">
+      <w:start w:val="1"/>
+      <w:numFmt w:val="lowerLetter"/>
+      <w:lvlText w:val="%8."/>
+      <w:lvlJc w:val="left"/>
+      <w:pPr>
+        <w:ind w:left="6120" w:hanging="360"/>
+      </w:pPr>
+    </w:lvl>
+    <w:lvl w:ilvl="8" w:tplc="0C0A001B" w:tentative="1">
+      <w:start w:val="1"/>
+      <w:numFmt w:val="lowerRoman"/>
+      <w:lvlText w:val="%9."/>
+      <w:lvlJc w:val="right"/>
+      <w:pPr>
+        <w:ind w:left="6840" w:hanging="180"/>
+      </w:pPr>
+    </w:lvl>
+  </w:abstractNum>
+  <w:abstractNum w:abstractNumId="12" w15:restartNumberingAfterBreak="0">
     <w:nsid w:val="5D247504"/>
     <w:multiLevelType w:val="hybridMultilevel"/>
     <w:tmpl w:val="F1FE3986"/>
@@ -9545,7 +13174,7 @@
         <w:rFonts w:ascii="Symbol" w:hAnsi="Symbol" w:hint="default"/>
       </w:rPr>
     </w:lvl>
-    <w:lvl w:ilvl="1" w:tplc="0C0A0003" w:tentative="1">
+    <w:lvl w:ilvl="1" w:tplc="0C0A0003">
       <w:start w:val="1"/>
       <w:numFmt w:val="bullet"/>
       <w:lvlText w:val="o"/>
@@ -9557,7 +13186,7 @@
         <w:rFonts w:ascii="Courier New" w:hAnsi="Courier New" w:cs="Courier New" w:hint="default"/>
       </w:rPr>
     </w:lvl>
-    <w:lvl w:ilvl="2" w:tplc="0C0A0005" w:tentative="1">
+    <w:lvl w:ilvl="2" w:tplc="0C0A0005">
       <w:start w:val="1"/>
       <w:numFmt w:val="bullet"/>
       <w:lvlText w:val=""/>
@@ -9642,7 +13271,7 @@
       </w:rPr>
     </w:lvl>
   </w:abstractNum>
-  <w:abstractNum w:abstractNumId="7" w15:restartNumberingAfterBreak="0">
+  <w:abstractNum w:abstractNumId="13" w15:restartNumberingAfterBreak="0">
     <w:nsid w:val="5E1C12D8"/>
     <w:multiLevelType w:val="hybridMultilevel"/>
     <w:tmpl w:val="4CCA7192"/>
@@ -9728,7 +13357,7 @@
       </w:pPr>
     </w:lvl>
   </w:abstractNum>
-  <w:abstractNum w:abstractNumId="8" w15:restartNumberingAfterBreak="0">
+  <w:abstractNum w:abstractNumId="14" w15:restartNumberingAfterBreak="0">
     <w:nsid w:val="61793377"/>
     <w:multiLevelType w:val="hybridMultilevel"/>
     <w:tmpl w:val="0FDE0692"/>
@@ -9814,7 +13443,185 @@
       </w:pPr>
     </w:lvl>
   </w:abstractNum>
-  <w:abstractNum w:abstractNumId="9" w15:restartNumberingAfterBreak="0">
+  <w:abstractNum w:abstractNumId="15" w15:restartNumberingAfterBreak="0">
+    <w:nsid w:val="61873B2D"/>
+    <w:multiLevelType w:val="hybridMultilevel"/>
+    <w:tmpl w:val="6066B46A"/>
+    <w:lvl w:ilvl="0" w:tplc="0C0A000F">
+      <w:start w:val="1"/>
+      <w:numFmt w:val="decimal"/>
+      <w:lvlText w:val="%1."/>
+      <w:lvlJc w:val="left"/>
+      <w:pPr>
+        <w:ind w:left="720" w:hanging="360"/>
+      </w:pPr>
+      <w:rPr>
+        <w:rFonts w:hint="default"/>
+      </w:rPr>
+    </w:lvl>
+    <w:lvl w:ilvl="1" w:tplc="0C0A0019" w:tentative="1">
+      <w:start w:val="1"/>
+      <w:numFmt w:val="lowerLetter"/>
+      <w:lvlText w:val="%2."/>
+      <w:lvlJc w:val="left"/>
+      <w:pPr>
+        <w:ind w:left="1440" w:hanging="360"/>
+      </w:pPr>
+    </w:lvl>
+    <w:lvl w:ilvl="2" w:tplc="0C0A001B" w:tentative="1">
+      <w:start w:val="1"/>
+      <w:numFmt w:val="lowerRoman"/>
+      <w:lvlText w:val="%3."/>
+      <w:lvlJc w:val="right"/>
+      <w:pPr>
+        <w:ind w:left="2160" w:hanging="180"/>
+      </w:pPr>
+    </w:lvl>
+    <w:lvl w:ilvl="3" w:tplc="0C0A000F" w:tentative="1">
+      <w:start w:val="1"/>
+      <w:numFmt w:val="decimal"/>
+      <w:lvlText w:val="%4."/>
+      <w:lvlJc w:val="left"/>
+      <w:pPr>
+        <w:ind w:left="2880" w:hanging="360"/>
+      </w:pPr>
+    </w:lvl>
+    <w:lvl w:ilvl="4" w:tplc="0C0A0019" w:tentative="1">
+      <w:start w:val="1"/>
+      <w:numFmt w:val="lowerLetter"/>
+      <w:lvlText w:val="%5."/>
+      <w:lvlJc w:val="left"/>
+      <w:pPr>
+        <w:ind w:left="3600" w:hanging="360"/>
+      </w:pPr>
+    </w:lvl>
+    <w:lvl w:ilvl="5" w:tplc="0C0A001B" w:tentative="1">
+      <w:start w:val="1"/>
+      <w:numFmt w:val="lowerRoman"/>
+      <w:lvlText w:val="%6."/>
+      <w:lvlJc w:val="right"/>
+      <w:pPr>
+        <w:ind w:left="4320" w:hanging="180"/>
+      </w:pPr>
+    </w:lvl>
+    <w:lvl w:ilvl="6" w:tplc="0C0A000F" w:tentative="1">
+      <w:start w:val="1"/>
+      <w:numFmt w:val="decimal"/>
+      <w:lvlText w:val="%7."/>
+      <w:lvlJc w:val="left"/>
+      <w:pPr>
+        <w:ind w:left="5040" w:hanging="360"/>
+      </w:pPr>
+    </w:lvl>
+    <w:lvl w:ilvl="7" w:tplc="0C0A0019" w:tentative="1">
+      <w:start w:val="1"/>
+      <w:numFmt w:val="lowerLetter"/>
+      <w:lvlText w:val="%8."/>
+      <w:lvlJc w:val="left"/>
+      <w:pPr>
+        <w:ind w:left="5760" w:hanging="360"/>
+      </w:pPr>
+    </w:lvl>
+    <w:lvl w:ilvl="8" w:tplc="0C0A001B" w:tentative="1">
+      <w:start w:val="1"/>
+      <w:numFmt w:val="lowerRoman"/>
+      <w:lvlText w:val="%9."/>
+      <w:lvlJc w:val="right"/>
+      <w:pPr>
+        <w:ind w:left="6480" w:hanging="180"/>
+      </w:pPr>
+    </w:lvl>
+  </w:abstractNum>
+  <w:abstractNum w:abstractNumId="16" w15:restartNumberingAfterBreak="0">
+    <w:nsid w:val="692328A1"/>
+    <w:multiLevelType w:val="hybridMultilevel"/>
+    <w:tmpl w:val="23F264F2"/>
+    <w:lvl w:ilvl="0" w:tplc="0C0A0017">
+      <w:start w:val="1"/>
+      <w:numFmt w:val="lowerLetter"/>
+      <w:lvlText w:val="%1)"/>
+      <w:lvlJc w:val="left"/>
+      <w:pPr>
+        <w:ind w:left="720" w:hanging="360"/>
+      </w:pPr>
+      <w:rPr>
+        <w:rFonts w:hint="default"/>
+      </w:rPr>
+    </w:lvl>
+    <w:lvl w:ilvl="1" w:tplc="0C0A0019">
+      <w:start w:val="1"/>
+      <w:numFmt w:val="lowerLetter"/>
+      <w:lvlText w:val="%2."/>
+      <w:lvlJc w:val="left"/>
+      <w:pPr>
+        <w:ind w:left="1440" w:hanging="360"/>
+      </w:pPr>
+    </w:lvl>
+    <w:lvl w:ilvl="2" w:tplc="0C0A001B" w:tentative="1">
+      <w:start w:val="1"/>
+      <w:numFmt w:val="lowerRoman"/>
+      <w:lvlText w:val="%3."/>
+      <w:lvlJc w:val="right"/>
+      <w:pPr>
+        <w:ind w:left="2160" w:hanging="180"/>
+      </w:pPr>
+    </w:lvl>
+    <w:lvl w:ilvl="3" w:tplc="0C0A000F" w:tentative="1">
+      <w:start w:val="1"/>
+      <w:numFmt w:val="decimal"/>
+      <w:lvlText w:val="%4."/>
+      <w:lvlJc w:val="left"/>
+      <w:pPr>
+        <w:ind w:left="2880" w:hanging="360"/>
+      </w:pPr>
+    </w:lvl>
+    <w:lvl w:ilvl="4" w:tplc="0C0A0019" w:tentative="1">
+      <w:start w:val="1"/>
+      <w:numFmt w:val="lowerLetter"/>
+      <w:lvlText w:val="%5."/>
+      <w:lvlJc w:val="left"/>
+      <w:pPr>
+        <w:ind w:left="3600" w:hanging="360"/>
+      </w:pPr>
+    </w:lvl>
+    <w:lvl w:ilvl="5" w:tplc="0C0A001B" w:tentative="1">
+      <w:start w:val="1"/>
+      <w:numFmt w:val="lowerRoman"/>
+      <w:lvlText w:val="%6."/>
+      <w:lvlJc w:val="right"/>
+      <w:pPr>
+        <w:ind w:left="4320" w:hanging="180"/>
+      </w:pPr>
+    </w:lvl>
+    <w:lvl w:ilvl="6" w:tplc="0C0A000F" w:tentative="1">
+      <w:start w:val="1"/>
+      <w:numFmt w:val="decimal"/>
+      <w:lvlText w:val="%7."/>
+      <w:lvlJc w:val="left"/>
+      <w:pPr>
+        <w:ind w:left="5040" w:hanging="360"/>
+      </w:pPr>
+    </w:lvl>
+    <w:lvl w:ilvl="7" w:tplc="0C0A0019" w:tentative="1">
+      <w:start w:val="1"/>
+      <w:numFmt w:val="lowerLetter"/>
+      <w:lvlText w:val="%8."/>
+      <w:lvlJc w:val="left"/>
+      <w:pPr>
+        <w:ind w:left="5760" w:hanging="360"/>
+      </w:pPr>
+    </w:lvl>
+    <w:lvl w:ilvl="8" w:tplc="0C0A001B" w:tentative="1">
+      <w:start w:val="1"/>
+      <w:numFmt w:val="lowerRoman"/>
+      <w:lvlText w:val="%9."/>
+      <w:lvlJc w:val="right"/>
+      <w:pPr>
+        <w:ind w:left="6480" w:hanging="180"/>
+      </w:pPr>
+    </w:lvl>
+  </w:abstractNum>
+  <w:abstractNum w:abstractNumId="17" w15:restartNumberingAfterBreak="0">
     <w:nsid w:val="6FBE257F"/>
     <w:multiLevelType w:val="hybridMultilevel"/>
     <w:tmpl w:val="584CB86C"/>
@@ -9900,7 +13707,96 @@
       </w:pPr>
     </w:lvl>
   </w:abstractNum>
-  <w:abstractNum w:abstractNumId="10" w15:restartNumberingAfterBreak="0">
+  <w:abstractNum w:abstractNumId="18" w15:restartNumberingAfterBreak="0">
+    <w:nsid w:val="709D083D"/>
+    <w:multiLevelType w:val="hybridMultilevel"/>
+    <w:tmpl w:val="8B66574E"/>
+    <w:lvl w:ilvl="0" w:tplc="0C0A0011">
+      <w:start w:val="1"/>
+      <w:numFmt w:val="decimal"/>
+      <w:lvlText w:val="%1)"/>
+      <w:lvlJc w:val="left"/>
+      <w:pPr>
+        <w:ind w:left="720" w:hanging="360"/>
+      </w:pPr>
+      <w:rPr>
+        <w:rFonts w:hint="default"/>
+      </w:rPr>
+    </w:lvl>
+    <w:lvl w:ilvl="1" w:tplc="0C0A0019" w:tentative="1">
+      <w:start w:val="1"/>
+      <w:numFmt w:val="lowerLetter"/>
+      <w:lvlText w:val="%2."/>
+      <w:lvlJc w:val="left"/>
+      <w:pPr>
+        <w:ind w:left="1440" w:hanging="360"/>
+      </w:pPr>
+    </w:lvl>
+    <w:lvl w:ilvl="2" w:tplc="0C0A001B" w:tentative="1">
+      <w:start w:val="1"/>
+      <w:numFmt w:val="lowerRoman"/>
+      <w:lvlText w:val="%3."/>
+      <w:lvlJc w:val="right"/>
+      <w:pPr>
+        <w:ind w:left="2160" w:hanging="180"/>
+      </w:pPr>
+    </w:lvl>
+    <w:lvl w:ilvl="3" w:tplc="0C0A000F" w:tentative="1">
+      <w:start w:val="1"/>
+      <w:numFmt w:val="decimal"/>
+      <w:lvlText w:val="%4."/>
+      <w:lvlJc w:val="left"/>
+      <w:pPr>
+        <w:ind w:left="2880" w:hanging="360"/>
+      </w:pPr>
+    </w:lvl>
+    <w:lvl w:ilvl="4" w:tplc="0C0A0019" w:tentative="1">
+      <w:start w:val="1"/>
+      <w:numFmt w:val="lowerLetter"/>
+      <w:lvlText w:val="%5."/>
+      <w:lvlJc w:val="left"/>
+      <w:pPr>
+        <w:ind w:left="3600" w:hanging="360"/>
+      </w:pPr>
+    </w:lvl>
+    <w:lvl w:ilvl="5" w:tplc="0C0A001B" w:tentative="1">
+      <w:start w:val="1"/>
+      <w:numFmt w:val="lowerRoman"/>
+      <w:lvlText w:val="%6."/>
+      <w:lvlJc w:val="right"/>
+      <w:pPr>
+        <w:ind w:left="4320" w:hanging="180"/>
+      </w:pPr>
+    </w:lvl>
+    <w:lvl w:ilvl="6" w:tplc="0C0A000F" w:tentative="1">
+      <w:start w:val="1"/>
+      <w:numFmt w:val="decimal"/>
+      <w:lvlText w:val="%7."/>
+      <w:lvlJc w:val="left"/>
+      <w:pPr>
+        <w:ind w:left="5040" w:hanging="360"/>
+      </w:pPr>
+    </w:lvl>
+    <w:lvl w:ilvl="7" w:tplc="0C0A0019" w:tentative="1">
+      <w:start w:val="1"/>
+      <w:numFmt w:val="lowerLetter"/>
+      <w:lvlText w:val="%8."/>
+      <w:lvlJc w:val="left"/>
+      <w:pPr>
+        <w:ind w:left="5760" w:hanging="360"/>
+      </w:pPr>
+    </w:lvl>
+    <w:lvl w:ilvl="8" w:tplc="0C0A001B" w:tentative="1">
+      <w:start w:val="1"/>
+      <w:numFmt w:val="lowerRoman"/>
+      <w:lvlText w:val="%9."/>
+      <w:lvlJc w:val="right"/>
+      <w:pPr>
+        <w:ind w:left="6480" w:hanging="180"/>
+      </w:pPr>
+    </w:lvl>
+  </w:abstractNum>
+  <w:abstractNum w:abstractNumId="19" w15:restartNumberingAfterBreak="0">
     <w:nsid w:val="7EE32720"/>
     <w:multiLevelType w:val="hybridMultilevel"/>
     <w:tmpl w:val="B0BED8DC"/>
@@ -9990,36 +13886,63 @@
     </w:lvl>
   </w:abstractNum>
   <w:num w:numId="1" w16cid:durableId="780105797">
-    <w:abstractNumId w:val="10"/>
+    <w:abstractNumId w:val="19"/>
   </w:num>
   <w:num w:numId="2" w16cid:durableId="776799934">
-    <w:abstractNumId w:val="7"/>
+    <w:abstractNumId w:val="13"/>
   </w:num>
   <w:num w:numId="3" w16cid:durableId="868176274">
-    <w:abstractNumId w:val="5"/>
+    <w:abstractNumId w:val="8"/>
   </w:num>
   <w:num w:numId="4" w16cid:durableId="1973093182">
-    <w:abstractNumId w:val="1"/>
+    <w:abstractNumId w:val="2"/>
   </w:num>
   <w:num w:numId="5" w16cid:durableId="289673212">
+    <w:abstractNumId w:val="12"/>
+  </w:num>
+  <w:num w:numId="6" w16cid:durableId="1398356261">
     <w:abstractNumId w:val="6"/>
   </w:num>
-  <w:num w:numId="6" w16cid:durableId="1398356261">
+  <w:num w:numId="7" w16cid:durableId="2073120338">
+    <w:abstractNumId w:val="14"/>
+  </w:num>
+  <w:num w:numId="8" w16cid:durableId="701445837">
     <w:abstractNumId w:val="4"/>
   </w:num>
-  <w:num w:numId="7" w16cid:durableId="2073120338">
-    <w:abstractNumId w:val="8"/>
-  </w:num>
-  <w:num w:numId="8" w16cid:durableId="701445837">
-    <w:abstractNumId w:val="2"/>
-  </w:num>
   <w:num w:numId="9" w16cid:durableId="1777099332">
-    <w:abstractNumId w:val="3"/>
+    <w:abstractNumId w:val="5"/>
   </w:num>
   <w:num w:numId="10" w16cid:durableId="853761750">
     <w:abstractNumId w:val="0"/>
   </w:num>
   <w:num w:numId="11" w16cid:durableId="2070417134">
+    <w:abstractNumId w:val="17"/>
+  </w:num>
+  <w:num w:numId="12" w16cid:durableId="1982076570">
+    <w:abstractNumId w:val="18"/>
+  </w:num>
+  <w:num w:numId="13" w16cid:durableId="2107146226">
+    <w:abstractNumId w:val="15"/>
+  </w:num>
+  <w:num w:numId="14" w16cid:durableId="1632125089">
+    <w:abstractNumId w:val="16"/>
+  </w:num>
+  <w:num w:numId="15" w16cid:durableId="961493581">
+    <w:abstractNumId w:val="3"/>
+  </w:num>
+  <w:num w:numId="16" w16cid:durableId="989671185">
+    <w:abstractNumId w:val="1"/>
+  </w:num>
+  <w:num w:numId="17" w16cid:durableId="2027555836">
+    <w:abstractNumId w:val="7"/>
+  </w:num>
+  <w:num w:numId="18" w16cid:durableId="77018372">
+    <w:abstractNumId w:val="10"/>
+  </w:num>
+  <w:num w:numId="19" w16cid:durableId="1398745127">
+    <w:abstractNumId w:val="11"/>
+  </w:num>
+  <w:num w:numId="20" w16cid:durableId="2125997030">
     <w:abstractNumId w:val="9"/>
   </w:num>
 </w:numbering>
@@ -10425,7 +14348,7 @@
   <w:style w:type="paragraph" w:default="1" w:styleId="Normal">
     <w:name w:val="Normal"/>
     <w:qFormat/>
-    <w:rsid w:val="004F05C6"/>
+    <w:rsid w:val="007C35DF"/>
     <w:pPr>
       <w:jc w:val="both"/>
     </w:pPr>
@@ -11107,6 +15030,18 @@
       <w:sz w:val="24"/>
     </w:rPr>
   </w:style>
+  <w:style w:type="character" w:styleId="Mencinsinresolver">
+    <w:name w:val="Unresolved Mention"/>
+    <w:basedOn w:val="Fuentedeprrafopredeter"/>
+    <w:uiPriority w:val="99"/>
+    <w:semiHidden/>
+    <w:unhideWhenUsed/>
+    <w:rsid w:val="00980F76"/>
+    <w:rPr>
+      <w:color w:val="605E5C"/>
+      <w:shd w:val="clear" w:color="auto" w:fill="E1DFDD"/>
+    </w:rPr>
+  </w:style>
 </w:styles>
 </file>
 

</xml_diff>

<commit_message>
[UPDATE] update guide, add pdf version
</commit_message>
<xml_diff>
--- a/ManualHDS7000.docx
+++ b/ManualHDS7000.docx
@@ -19681,6 +19681,689 @@
     </w:p>
     <w:p>
       <w:pPr>
+        <w:pStyle w:val="Prrafodelista"/>
+        <w:numPr>
+          <w:ilvl w:val="0"/>
+          <w:numId w:val="5"/>
+        </w:numPr>
+        <w:rPr>
+          <w:rFonts w:cs="Arial"/>
+          <w:szCs w:val="24"/>
+          <w:lang w:val="es-ES"/>
+        </w:rPr>
+      </w:pPr>
+      <w:r>
+        <w:rPr>
+          <w:rFonts w:cs="Arial"/>
+          <w:szCs w:val="24"/>
+          <w:lang w:val="es-ES"/>
+        </w:rPr>
+        <w:lastRenderedPageBreak/>
+        <w:t>Si la temperatura está fuera del rango especificado, un mensaje de error será mostrado. El escaneo es posible, pero la exactitud de medición no estará dentro de lo especificado</w:t>
+      </w:r>
+    </w:p>
+    <w:p>
+      <w:pPr>
+        <w:pStyle w:val="Prrafodelista"/>
+        <w:numPr>
+          <w:ilvl w:val="0"/>
+          <w:numId w:val="5"/>
+        </w:numPr>
+        <w:rPr>
+          <w:rFonts w:cs="Arial"/>
+          <w:b/>
+          <w:bCs/>
+          <w:color w:val="ED7D31" w:themeColor="accent2"/>
+          <w:szCs w:val="24"/>
+          <w:lang w:val="es-ES"/>
+        </w:rPr>
+      </w:pPr>
+      <w:r>
+        <w:rPr>
+          <w:rFonts w:cs="Arial"/>
+          <w:szCs w:val="24"/>
+          <w:lang w:val="es-ES"/>
+        </w:rPr>
+        <w:t xml:space="preserve">Para prevenir daños de las partes electrónicas, el instrumento se apagará cuando la temperatura exceda el límite. </w:t>
+      </w:r>
+      <w:r>
+        <w:rPr>
+          <w:rFonts w:cs="Arial"/>
+          <w:b/>
+          <w:bCs/>
+          <w:color w:val="ED7D31" w:themeColor="accent2"/>
+          <w:szCs w:val="24"/>
+          <w:lang w:val="es-ES"/>
+        </w:rPr>
+        <w:t>Precaución: Deje enfriar el instrumento en un lugar fresco</w:t>
+      </w:r>
+    </w:p>
+    <w:p>
+      <w:pPr>
+        <w:pStyle w:val="Prrafodelista"/>
+        <w:numPr>
+          <w:ilvl w:val="0"/>
+          <w:numId w:val="5"/>
+        </w:numPr>
+        <w:rPr>
+          <w:rFonts w:cs="Arial"/>
+          <w:szCs w:val="24"/>
+          <w:lang w:val="es-ES"/>
+        </w:rPr>
+      </w:pPr>
+      <w:r>
+        <w:rPr>
+          <w:rFonts w:cs="Arial"/>
+          <w:szCs w:val="24"/>
+          <w:lang w:val="es-ES"/>
+        </w:rPr>
+        <w:t>Si el instrumento es traído de un ambiente frio (por ejemplo, un almacén) a un ambiente cálido y húmedo, la ventana de cristal junto al espejo o en casos extremos</w:t>
+      </w:r>
+      <w:r>
+        <w:rPr>
+          <w:rFonts w:cs="Arial"/>
+          <w:szCs w:val="24"/>
+          <w:lang w:val="es-ES"/>
+        </w:rPr>
+        <w:t xml:space="preserve"> la óptica interior puede empañarse. Esto ocasiona errores de medición. </w:t>
+      </w:r>
+      <w:r>
+        <w:rPr>
+          <w:rFonts w:cs="Arial"/>
+          <w:b/>
+          <w:bCs/>
+          <w:color w:val="ED7D31" w:themeColor="accent2"/>
+          <w:szCs w:val="24"/>
+          <w:lang w:val="es-ES"/>
+        </w:rPr>
+        <w:t>Precaución: Evite diferencias de temperatura grandes; de tiempo al instrumento de aclimatarse</w:t>
+      </w:r>
+    </w:p>
+    <w:p>
+      <w:pPr>
+        <w:rPr>
+          <w:rFonts w:cs="Arial"/>
+          <w:szCs w:val="24"/>
+          <w:lang w:val="es-ES"/>
+        </w:rPr>
+      </w:pPr>
+    </w:p>
+    <w:p>
+      <w:pPr>
+        <w:rPr>
+          <w:rFonts w:cs="Arial"/>
+          <w:b/>
+          <w:bCs/>
+          <w:szCs w:val="24"/>
+          <w:lang w:val="es-ES"/>
+        </w:rPr>
+      </w:pPr>
+      <w:r>
+        <w:rPr>
+          <w:rFonts w:cs="Arial"/>
+          <w:b/>
+          <w:bCs/>
+          <w:szCs w:val="24"/>
+          <w:lang w:val="es-ES"/>
+        </w:rPr>
+        <w:t>Espejo</w:t>
+      </w:r>
+    </w:p>
+    <w:p>
+      <w:pPr>
+        <w:rPr>
+          <w:rFonts w:cs="Arial"/>
+          <w:szCs w:val="24"/>
+          <w:lang w:val="es-ES"/>
+        </w:rPr>
+      </w:pPr>
+      <w:r>
+        <w:rPr>
+          <w:rFonts w:cs="Arial"/>
+          <w:szCs w:val="24"/>
+          <w:lang w:val="es-ES"/>
+        </w:rPr>
+        <w:t>Suciedad en el cristal del espejo, por ejemplo, una capa de polvo, condensación de agua o huellas dactilares, provoca errores considerables de medición.</w:t>
+      </w:r>
+    </w:p>
+    <w:p>
+      <w:pPr>
+        <w:rPr>
+          <w:rFonts w:cs="Arial"/>
+          <w:szCs w:val="24"/>
+          <w:lang w:val="es-ES"/>
+        </w:rPr>
+      </w:pPr>
+    </w:p>
+    <w:p>
+      <w:pPr>
+        <w:rPr>
+          <w:rFonts w:cs="Arial"/>
+          <w:b/>
+          <w:bCs/>
+          <w:szCs w:val="24"/>
+          <w:lang w:val="es-ES"/>
+        </w:rPr>
+      </w:pPr>
+      <w:r>
+        <w:rPr>
+          <w:rFonts w:cs="Arial"/>
+          <w:b/>
+          <w:bCs/>
+          <w:szCs w:val="24"/>
+          <w:lang w:val="es-ES"/>
+        </w:rPr>
+        <w:t>Capacidad de memoria</w:t>
+      </w:r>
+    </w:p>
+    <w:p>
+      <w:pPr>
+        <w:rPr>
+          <w:rFonts w:cs="Arial"/>
+          <w:szCs w:val="24"/>
+          <w:lang w:val="es-ES"/>
+        </w:rPr>
+      </w:pPr>
+      <w:r>
+        <w:rPr>
+          <w:rFonts w:cs="Arial"/>
+          <w:szCs w:val="24"/>
+          <w:lang w:val="es-ES"/>
+        </w:rPr>
+        <w:t>Antes de iniciar el proceso de escaneo verificar si se tiene suficiente espacio en la memoria flash interna (30 – 60 GB al día, depende de la planeación)</w:t>
+      </w:r>
+    </w:p>
+    <w:p>
+      <w:pPr>
+        <w:rPr>
+          <w:rFonts w:cs="Arial"/>
+          <w:szCs w:val="24"/>
+          <w:lang w:val="es-ES"/>
+        </w:rPr>
+      </w:pPr>
+    </w:p>
+    <w:p>
+      <w:pPr>
+        <w:rPr>
+          <w:rFonts w:cs="Arial"/>
+          <w:b/>
+          <w:bCs/>
+          <w:szCs w:val="24"/>
+          <w:lang w:val="es-ES"/>
+        </w:rPr>
+      </w:pPr>
+      <w:r>
+        <w:rPr>
+          <w:rFonts w:cs="Arial"/>
+          <w:b/>
+          <w:bCs/>
+          <w:szCs w:val="24"/>
+          <w:lang w:val="es-ES"/>
+        </w:rPr>
+        <w:t>Otros</w:t>
+      </w:r>
+    </w:p>
+    <w:p>
+      <w:pPr>
+        <w:rPr>
+          <w:rFonts w:cs="Arial"/>
+          <w:szCs w:val="24"/>
+          <w:lang w:val="es-ES"/>
+        </w:rPr>
+      </w:pPr>
+      <w:r>
+        <w:rPr>
+          <w:rFonts w:cs="Arial"/>
+          <w:szCs w:val="24"/>
+          <w:lang w:val="es-ES"/>
+        </w:rPr>
+        <w:t>Haga notas de campo que contengan:</w:t>
+      </w:r>
+    </w:p>
+    <w:p>
+      <w:pPr>
+        <w:pStyle w:val="Prrafodelista"/>
+        <w:numPr>
+          <w:ilvl w:val="0"/>
+          <w:numId w:val="5"/>
+        </w:numPr>
+        <w:rPr>
+          <w:rFonts w:cs="Arial"/>
+          <w:szCs w:val="24"/>
+          <w:lang w:val="es-ES"/>
+        </w:rPr>
+      </w:pPr>
+      <w:r>
+        <w:rPr>
+          <w:rFonts w:cs="Arial"/>
+          <w:szCs w:val="24"/>
+          <w:lang w:val="es-ES"/>
+        </w:rPr>
+        <w:t>Posiciones de objetivos relativos al instrumento</w:t>
+      </w:r>
+    </w:p>
+    <w:p>
+      <w:pPr>
+        <w:pStyle w:val="Prrafodelista"/>
+        <w:numPr>
+          <w:ilvl w:val="0"/>
+          <w:numId w:val="5"/>
+        </w:numPr>
+        <w:rPr>
+          <w:rFonts w:cs="Arial"/>
+          <w:szCs w:val="24"/>
+          <w:lang w:val="es-ES"/>
+        </w:rPr>
+      </w:pPr>
+      <w:r>
+        <w:rPr>
+          <w:rFonts w:cs="Arial"/>
+          <w:szCs w:val="24"/>
+          <w:lang w:val="es-ES"/>
+        </w:rPr>
+        <w:t>Posicione el instrumento dentro del área de medición</w:t>
+      </w:r>
+    </w:p>
+    <w:p>
+      <w:pPr>
+        <w:rPr>
+          <w:rFonts w:cs="Arial"/>
+          <w:szCs w:val="24"/>
+          <w:lang w:val="es-ES"/>
+        </w:rPr>
+      </w:pPr>
+    </w:p>
+    <w:p>
+      <w:pPr>
+        <w:rPr>
+          <w:rFonts w:cs="Arial"/>
+          <w:szCs w:val="24"/>
+          <w:lang w:val="es-ES"/>
+        </w:rPr>
+      </w:pPr>
+      <w:proofErr w:type="spellStart"/>
+      <w:r>
+        <w:rPr>
+          <w:rFonts w:cs="Arial"/>
+          <w:b/>
+          <w:bCs/>
+          <w:i/>
+          <w:iCs/>
+          <w:szCs w:val="24"/>
+          <w:lang w:val="es-ES"/>
+        </w:rPr>
+        <w:t>Cyclone</w:t>
+      </w:r>
+      <w:proofErr w:type="spellEnd"/>
+      <w:r>
+        <w:rPr>
+          <w:rFonts w:cs="Arial"/>
+          <w:b/>
+          <w:bCs/>
+          <w:i/>
+          <w:iCs/>
+          <w:szCs w:val="24"/>
+          <w:lang w:val="es-ES"/>
+        </w:rPr>
+        <w:t xml:space="preserve"> </w:t>
+      </w:r>
+      <w:r>
+        <w:rPr>
+          <w:rFonts w:cs="Arial"/>
+          <w:b/>
+          <w:bCs/>
+          <w:szCs w:val="24"/>
+          <w:lang w:val="es-ES"/>
+        </w:rPr>
+        <w:t>SCAN</w:t>
+      </w:r>
+    </w:p>
+    <w:p>
+      <w:pPr>
+        <w:rPr>
+          <w:rFonts w:cs="Arial"/>
+          <w:szCs w:val="24"/>
+          <w:lang w:val="es-ES"/>
+        </w:rPr>
+      </w:pPr>
+      <w:r>
+        <w:rPr>
+          <w:rFonts w:cs="Arial"/>
+          <w:szCs w:val="24"/>
+          <w:lang w:val="es-ES"/>
+        </w:rPr>
+        <w:t xml:space="preserve">El software de escaneo </w:t>
+      </w:r>
+      <w:proofErr w:type="spellStart"/>
+      <w:r>
+        <w:rPr>
+          <w:rFonts w:cs="Arial"/>
+          <w:i/>
+          <w:iCs/>
+          <w:szCs w:val="24"/>
+          <w:lang w:val="es-ES"/>
+        </w:rPr>
+        <w:t>Cyclone</w:t>
+      </w:r>
+      <w:proofErr w:type="spellEnd"/>
+      <w:r>
+        <w:rPr>
+          <w:rFonts w:cs="Arial"/>
+          <w:szCs w:val="24"/>
+          <w:lang w:val="es-ES"/>
+        </w:rPr>
+        <w:t xml:space="preserve"> controla las operaciones de escaneo con el instrumento que permite la visualización y medición de la nube de puntos.</w:t>
+      </w:r>
+    </w:p>
+    <w:p>
+      <w:pPr>
+        <w:rPr>
+          <w:rFonts w:cs="Arial"/>
+          <w:szCs w:val="24"/>
+          <w:lang w:val="es-ES"/>
+        </w:rPr>
+      </w:pPr>
+      <w:r>
+        <w:rPr>
+          <w:noProof/>
+        </w:rPr>
+        <mc:AlternateContent>
+          <mc:Choice Requires="wpg">
+            <w:drawing>
+              <wp:anchor distT="0" distB="0" distL="114300" distR="114300" simplePos="0" relativeHeight="251714560" behindDoc="0" locked="0" layoutInCell="1" allowOverlap="1" wp14:anchorId="2CF3833B" wp14:editId="520E15B1">
+                <wp:simplePos x="0" y="0"/>
+                <wp:positionH relativeFrom="margin">
+                  <wp:posOffset>0</wp:posOffset>
+                </wp:positionH>
+                <wp:positionV relativeFrom="paragraph">
+                  <wp:posOffset>45720</wp:posOffset>
+                </wp:positionV>
+                <wp:extent cx="5353050" cy="914400"/>
+                <wp:effectExtent l="19050" t="19050" r="19050" b="0"/>
+                <wp:wrapNone/>
+                <wp:docPr id="2019720571" name="Grupo 4"/>
+                <wp:cNvGraphicFramePr/>
+                <a:graphic xmlns:a="http://schemas.openxmlformats.org/drawingml/2006/main">
+                  <a:graphicData uri="http://schemas.microsoft.com/office/word/2010/wordprocessingGroup">
+                    <wpg:wgp>
+                      <wpg:cNvGrpSpPr/>
+                      <wpg:grpSpPr>
+                        <a:xfrm>
+                          <a:off x="0" y="0"/>
+                          <a:ext cx="5353050" cy="914400"/>
+                          <a:chOff x="0" y="0"/>
+                          <a:chExt cx="6600825" cy="1209675"/>
+                        </a:xfrm>
+                      </wpg:grpSpPr>
+                      <wps:wsp>
+                        <wps:cNvPr id="2061138269" name="Cuadro de texto 2"/>
+                        <wps:cNvSpPr txBox="1">
+                          <a:spLocks noChangeArrowheads="1"/>
+                        </wps:cNvSpPr>
+                        <wps:spPr bwMode="auto">
+                          <a:xfrm>
+                            <a:off x="942975" y="9525"/>
+                            <a:ext cx="5476875" cy="1200150"/>
+                          </a:xfrm>
+                          <a:prstGeom prst="rect">
+                            <a:avLst/>
+                          </a:prstGeom>
+                          <a:noFill/>
+                          <a:ln w="19050">
+                            <a:noFill/>
+                            <a:miter lim="800000"/>
+                            <a:headEnd/>
+                            <a:tailEnd/>
+                          </a:ln>
+                        </wps:spPr>
+                        <wps:txbx>
+                          <w:txbxContent>
+                            <w:p>
+                              <w:pPr>
+                                <w:pStyle w:val="NormalWeb"/>
+                                <w:rPr>
+                                  <w:rFonts w:ascii="Arial" w:hAnsi="Arial" w:cs="Arial"/>
+                                  <w:b/>
+                                  <w:bCs/>
+                                </w:rPr>
+                              </w:pPr>
+                              <w:r>
+                                <w:rPr>
+                                  <w:rFonts w:ascii="Arial" w:hAnsi="Arial" w:cs="Arial"/>
+                                  <w:lang w:val="es-ES"/>
+                                </w:rPr>
+                                <w:t xml:space="preserve">Revise el sistema de ayuda de </w:t>
+                              </w:r>
+                              <w:proofErr w:type="spellStart"/>
+                              <w:r>
+                                <w:rPr>
+                                  <w:rFonts w:ascii="Arial" w:hAnsi="Arial" w:cs="Arial"/>
+                                  <w:i/>
+                                  <w:iCs/>
+                                  <w:lang w:val="es-ES"/>
+                                </w:rPr>
+                                <w:t>Cyclone</w:t>
+                              </w:r>
+                              <w:proofErr w:type="spellEnd"/>
+                              <w:r>
+                                <w:rPr>
+                                  <w:rFonts w:ascii="Arial" w:hAnsi="Arial" w:cs="Arial"/>
+                                  <w:lang w:val="es-ES"/>
+                                </w:rPr>
+                                <w:t xml:space="preserve"> para información acerca de la conexión del instrumento con </w:t>
+                              </w:r>
+                              <w:proofErr w:type="spellStart"/>
+                              <w:r>
+                                <w:rPr>
+                                  <w:rFonts w:ascii="Arial" w:hAnsi="Arial" w:cs="Arial"/>
+                                  <w:i/>
+                                  <w:iCs/>
+                                  <w:lang w:val="es-ES"/>
+                                </w:rPr>
+                                <w:t>Cyclone</w:t>
+                              </w:r>
+                              <w:proofErr w:type="spellEnd"/>
+                              <w:r>
+                                <w:rPr>
+                                  <w:rFonts w:ascii="Arial" w:hAnsi="Arial" w:cs="Arial"/>
+                                  <w:lang w:val="es-ES"/>
+                                </w:rPr>
+                                <w:t xml:space="preserve"> y más operaciones de escaneo</w:t>
+                              </w:r>
+                            </w:p>
+                          </w:txbxContent>
+                        </wps:txbx>
+                        <wps:bodyPr rot="0" vert="horz" wrap="square" lIns="91440" tIns="45720" rIns="91440" bIns="45720" anchor="ctr" anchorCtr="0">
+                          <a:noAutofit/>
+                        </wps:bodyPr>
+                      </wps:wsp>
+                      <wpg:grpSp>
+                        <wpg:cNvPr id="79106786" name="Grupo 3"/>
+                        <wpg:cNvGrpSpPr/>
+                        <wpg:grpSpPr>
+                          <a:xfrm>
+                            <a:off x="0" y="0"/>
+                            <a:ext cx="6600825" cy="1076325"/>
+                            <a:chOff x="0" y="0"/>
+                            <a:chExt cx="6600825" cy="1076325"/>
+                          </a:xfrm>
+                        </wpg:grpSpPr>
+                        <wps:wsp>
+                          <wps:cNvPr id="1975428704" name="Rectángulo redondeado 2"/>
+                          <wps:cNvSpPr/>
+                          <wps:spPr>
+                            <a:xfrm>
+                              <a:off x="0" y="0"/>
+                              <a:ext cx="6600825" cy="1076325"/>
+                            </a:xfrm>
+                            <a:prstGeom prst="roundRect">
+                              <a:avLst>
+                                <a:gd name="adj" fmla="val 8702"/>
+                              </a:avLst>
+                            </a:prstGeom>
+                            <a:noFill/>
+                            <a:ln w="28575">
+                              <a:solidFill>
+                                <a:schemeClr val="accent1"/>
+                              </a:solidFill>
+                            </a:ln>
+                          </wps:spPr>
+                          <wps:style>
+                            <a:lnRef idx="2">
+                              <a:schemeClr val="accent1">
+                                <a:shade val="50000"/>
+                              </a:schemeClr>
+                            </a:lnRef>
+                            <a:fillRef idx="1">
+                              <a:schemeClr val="accent1"/>
+                            </a:fillRef>
+                            <a:effectRef idx="0">
+                              <a:schemeClr val="accent1"/>
+                            </a:effectRef>
+                            <a:fontRef idx="minor">
+                              <a:schemeClr val="lt1"/>
+                            </a:fontRef>
+                          </wps:style>
+                          <wps:bodyPr rot="0" spcFirstLastPara="0" vertOverflow="overflow" horzOverflow="overflow" vert="horz" wrap="square" lIns="91440" tIns="45720" rIns="91440" bIns="45720" numCol="1" spcCol="0" rtlCol="0" fromWordArt="0" anchor="ctr" anchorCtr="0" forceAA="0" compatLnSpc="1">
+                            <a:prstTxWarp prst="textNoShape">
+                              <a:avLst/>
+                            </a:prstTxWarp>
+                            <a:noAutofit/>
+                          </wps:bodyPr>
+                        </wps:wsp>
+                        <pic:pic xmlns:pic="http://schemas.openxmlformats.org/drawingml/2006/picture">
+                          <pic:nvPicPr>
+                            <pic:cNvPr id="2119058576" name="Imagen 1"/>
+                            <pic:cNvPicPr>
+                              <a:picLocks noChangeAspect="1"/>
+                            </pic:cNvPicPr>
+                          </pic:nvPicPr>
+                          <pic:blipFill>
+                            <a:blip r:embed="rId24">
+                              <a:extLst>
+                                <a:ext uri="{28A0092B-C50C-407E-A947-70E740481C1C}">
+                                  <a14:useLocalDpi xmlns:a14="http://schemas.microsoft.com/office/drawing/2010/main" val="0"/>
+                                </a:ext>
+                              </a:extLst>
+                            </a:blip>
+                            <a:srcRect/>
+                            <a:stretch/>
+                          </pic:blipFill>
+                          <pic:spPr bwMode="auto">
+                            <a:xfrm>
+                              <a:off x="155984" y="171450"/>
+                              <a:ext cx="621480" cy="666750"/>
+                            </a:xfrm>
+                            <a:prstGeom prst="rect">
+                              <a:avLst/>
+                            </a:prstGeom>
+                            <a:noFill/>
+                            <a:ln>
+                              <a:noFill/>
+                            </a:ln>
+                          </pic:spPr>
+                        </pic:pic>
+                      </wpg:grpSp>
+                    </wpg:wgp>
+                  </a:graphicData>
+                </a:graphic>
+                <wp14:sizeRelH relativeFrom="margin">
+                  <wp14:pctWidth>0</wp14:pctWidth>
+                </wp14:sizeRelH>
+                <wp14:sizeRelV relativeFrom="margin">
+                  <wp14:pctHeight>0</wp14:pctHeight>
+                </wp14:sizeRelV>
+              </wp:anchor>
+            </w:drawing>
+          </mc:Choice>
+          <mc:Fallback>
+            <w:pict>
+              <v:group w14:anchorId="2CF3833B" id="_x0000_s1156" style="position:absolute;left:0;text-align:left;margin-left:0;margin-top:3.6pt;width:421.5pt;height:1in;z-index:251714560;mso-position-horizontal-relative:margin;mso-width-relative:margin;mso-height-relative:margin" coordsize="66008,12096" o:gfxdata="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">
+                <v:shape id="Cuadro de texto 2" o:spid="_x0000_s1157" type="#_x0000_t202" style="position:absolute;left:9429;top:95;width:54769;height:12001;visibility:visible;mso-wrap-style:square;v-text-anchor:middle" o:gfxdata="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" filled="f" stroked="f" strokeweight="1.5pt">
+                  <v:textbox>
+                    <w:txbxContent>
+                      <w:p>
+                        <w:pPr>
+                          <w:pStyle w:val="NormalWeb"/>
+                          <w:rPr>
+                            <w:rFonts w:ascii="Arial" w:hAnsi="Arial" w:cs="Arial"/>
+                            <w:b/>
+                            <w:bCs/>
+                          </w:rPr>
+                        </w:pPr>
+                        <w:r>
+                          <w:rPr>
+                            <w:rFonts w:ascii="Arial" w:hAnsi="Arial" w:cs="Arial"/>
+                            <w:lang w:val="es-ES"/>
+                          </w:rPr>
+                          <w:t xml:space="preserve">Revise el sistema de ayuda de </w:t>
+                        </w:r>
+                        <w:proofErr w:type="spellStart"/>
+                        <w:r>
+                          <w:rPr>
+                            <w:rFonts w:ascii="Arial" w:hAnsi="Arial" w:cs="Arial"/>
+                            <w:i/>
+                            <w:iCs/>
+                            <w:lang w:val="es-ES"/>
+                          </w:rPr>
+                          <w:t>Cyclone</w:t>
+                        </w:r>
+                        <w:proofErr w:type="spellEnd"/>
+                        <w:r>
+                          <w:rPr>
+                            <w:rFonts w:ascii="Arial" w:hAnsi="Arial" w:cs="Arial"/>
+                            <w:lang w:val="es-ES"/>
+                          </w:rPr>
+                          <w:t xml:space="preserve"> para información acerca de la conexión del instrumento con </w:t>
+                        </w:r>
+                        <w:proofErr w:type="spellStart"/>
+                        <w:r>
+                          <w:rPr>
+                            <w:rFonts w:ascii="Arial" w:hAnsi="Arial" w:cs="Arial"/>
+                            <w:i/>
+                            <w:iCs/>
+                            <w:lang w:val="es-ES"/>
+                          </w:rPr>
+                          <w:t>Cyclone</w:t>
+                        </w:r>
+                        <w:proofErr w:type="spellEnd"/>
+                        <w:r>
+                          <w:rPr>
+                            <w:rFonts w:ascii="Arial" w:hAnsi="Arial" w:cs="Arial"/>
+                            <w:lang w:val="es-ES"/>
+                          </w:rPr>
+                          <w:t xml:space="preserve"> y más operaciones de escaneo</w:t>
+                        </w:r>
+                      </w:p>
+                    </w:txbxContent>
+                  </v:textbox>
+                </v:shape>
+                <v:group id="Grupo 3" o:spid="_x0000_s1158" style="position:absolute;width:66008;height:10763" coordsize="66008,10763" o:gfxdata="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">
+                  <v:roundrect id="Rectángulo redondeado 2" o:spid="_x0000_s1159" style="position:absolute;width:66008;height:10763;visibility:visible;mso-wrap-style:square;v-text-anchor:middle" arcsize="5704f" o:gfxdata="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" filled="f" strokecolor="#5b9bd5 [3204]" strokeweight="2.25pt">
+                    <v:stroke joinstyle="miter"/>
+                  </v:roundrect>
+                  <v:shape id="Imagen 1" o:spid="_x0000_s1160" type="#_x0000_t75" style="position:absolute;left:1559;top:1714;width:6215;height:6668;visibility:visible;mso-wrap-style:square" o:gfxdata="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">
+                    <v:imagedata r:id="rId25" o:title=""/>
+                  </v:shape>
+                </v:group>
+                <w10:wrap anchorx="margin"/>
+              </v:group>
+            </w:pict>
+          </mc:Fallback>
+        </mc:AlternateContent>
+      </w:r>
+    </w:p>
+    <w:p>
+      <w:pPr>
+        <w:rPr>
+          <w:rFonts w:cs="Arial"/>
+          <w:szCs w:val="24"/>
+          <w:lang w:val="es-ES"/>
+        </w:rPr>
+      </w:pPr>
+    </w:p>
+    <w:p>
+      <w:pPr>
         <w:rPr>
           <w:rFonts w:cs="Arial"/>
           <w:szCs w:val="24"/>
@@ -19710,10 +20393,634 @@
         <w:rPr>
           <w:lang w:val="es-ES"/>
         </w:rPr>
+        <w:t>3.4 Controles integrados</w:t>
+      </w:r>
+      <w:bookmarkEnd w:id="21"/>
+    </w:p>
+    <w:p>
+      <w:pPr>
+        <w:rPr>
+          <w:rFonts w:cs="Arial"/>
+          <w:b/>
+          <w:bCs/>
+          <w:szCs w:val="24"/>
+          <w:lang w:val="es-ES"/>
+        </w:rPr>
+      </w:pPr>
+      <w:r>
+        <w:rPr>
+          <w:rFonts w:cs="Arial"/>
+          <w:b/>
+          <w:bCs/>
+          <w:szCs w:val="24"/>
+          <w:lang w:val="es-ES"/>
+        </w:rPr>
+        <w:t xml:space="preserve">Pluma para la pantalla </w:t>
+      </w:r>
+      <w:proofErr w:type="spellStart"/>
+      <w:r>
+        <w:rPr>
+          <w:rFonts w:cs="Arial"/>
+          <w:b/>
+          <w:bCs/>
+          <w:szCs w:val="24"/>
+          <w:lang w:val="es-ES"/>
+        </w:rPr>
+        <w:t>touch</w:t>
+      </w:r>
+      <w:proofErr w:type="spellEnd"/>
+    </w:p>
+    <w:p>
+      <w:pPr>
+        <w:rPr>
+          <w:rFonts w:cs="Arial"/>
+          <w:szCs w:val="24"/>
+          <w:lang w:val="es-ES"/>
+        </w:rPr>
+      </w:pPr>
+      <w:r>
+        <w:rPr>
+          <w:noProof/>
+        </w:rPr>
         <w:lastRenderedPageBreak/>
-        <w:t>3.4 Controles integrados</w:t>
-      </w:r>
-      <w:bookmarkEnd w:id="21"/>
+        <w:drawing>
+          <wp:inline distT="0" distB="0" distL="0" distR="0" wp14:anchorId="25D850CC" wp14:editId="1DF9ABAB">
+            <wp:extent cx="5400040" cy="3418205"/>
+            <wp:effectExtent l="0" t="0" r="0" b="0"/>
+            <wp:docPr id="239358645" name="Imagen 1"/>
+            <wp:cNvGraphicFramePr>
+              <a:graphicFrameLocks xmlns:a="http://schemas.openxmlformats.org/drawingml/2006/main" noChangeAspect="1"/>
+            </wp:cNvGraphicFramePr>
+            <a:graphic xmlns:a="http://schemas.openxmlformats.org/drawingml/2006/main">
+              <a:graphicData uri="http://schemas.openxmlformats.org/drawingml/2006/picture">
+                <pic:pic xmlns:pic="http://schemas.openxmlformats.org/drawingml/2006/picture">
+                  <pic:nvPicPr>
+                    <pic:cNvPr id="239358645" name=""/>
+                    <pic:cNvPicPr/>
+                  </pic:nvPicPr>
+                  <pic:blipFill>
+                    <a:blip r:embed="rId40"/>
+                    <a:stretch>
+                      <a:fillRect/>
+                    </a:stretch>
+                  </pic:blipFill>
+                  <pic:spPr>
+                    <a:xfrm>
+                      <a:off x="0" y="0"/>
+                      <a:ext cx="5400040" cy="3418205"/>
+                    </a:xfrm>
+                    <a:prstGeom prst="rect">
+                      <a:avLst/>
+                    </a:prstGeom>
+                  </pic:spPr>
+                </pic:pic>
+              </a:graphicData>
+            </a:graphic>
+          </wp:inline>
+        </w:drawing>
+      </w:r>
+    </w:p>
+    <w:p>
+      <w:pPr>
+        <w:rPr>
+          <w:rFonts w:cs="Arial"/>
+          <w:szCs w:val="24"/>
+          <w:lang w:val="es-ES"/>
+        </w:rPr>
+      </w:pPr>
+    </w:p>
+    <w:p>
+      <w:pPr>
+        <w:rPr>
+          <w:rFonts w:cs="Arial"/>
+          <w:szCs w:val="24"/>
+          <w:lang w:val="es-ES"/>
+        </w:rPr>
+      </w:pPr>
+      <w:r>
+        <w:rPr>
+          <w:rFonts w:cs="Arial"/>
+          <w:szCs w:val="24"/>
+          <w:lang w:val="es-ES"/>
+        </w:rPr>
+        <w:t xml:space="preserve">Para controlar el escáner mediante la pantalla </w:t>
+      </w:r>
+      <w:proofErr w:type="spellStart"/>
+      <w:r>
+        <w:rPr>
+          <w:rFonts w:cs="Arial"/>
+          <w:szCs w:val="24"/>
+          <w:lang w:val="es-ES"/>
+        </w:rPr>
+        <w:t>touch</w:t>
+      </w:r>
+      <w:proofErr w:type="spellEnd"/>
+      <w:r>
+        <w:rPr>
+          <w:rFonts w:cs="Arial"/>
+          <w:szCs w:val="24"/>
+          <w:lang w:val="es-ES"/>
+        </w:rPr>
+        <w:t xml:space="preserve"> se requiere una pluma especial la cual está localizada</w:t>
+      </w:r>
+    </w:p>
+    <w:p>
+      <w:pPr>
+        <w:rPr>
+          <w:rFonts w:cs="Arial"/>
+          <w:szCs w:val="24"/>
+          <w:lang w:val="es-ES"/>
+        </w:rPr>
+      </w:pPr>
+    </w:p>
+    <w:p>
+      <w:pPr>
+        <w:rPr>
+          <w:rFonts w:cs="Arial"/>
+          <w:szCs w:val="24"/>
+          <w:lang w:val="es-ES"/>
+        </w:rPr>
+      </w:pPr>
+      <w:r>
+        <w:rPr>
+          <w:noProof/>
+        </w:rPr>
+        <mc:AlternateContent>
+          <mc:Choice Requires="wpg">
+            <w:drawing>
+              <wp:anchor distT="0" distB="0" distL="114300" distR="114300" simplePos="0" relativeHeight="251716608" behindDoc="0" locked="0" layoutInCell="1" allowOverlap="1" wp14:anchorId="27606853" wp14:editId="160C4AAC">
+                <wp:simplePos x="0" y="0"/>
+                <wp:positionH relativeFrom="margin">
+                  <wp:posOffset>-3810</wp:posOffset>
+                </wp:positionH>
+                <wp:positionV relativeFrom="paragraph">
+                  <wp:posOffset>15240</wp:posOffset>
+                </wp:positionV>
+                <wp:extent cx="5353050" cy="3238500"/>
+                <wp:effectExtent l="19050" t="19050" r="19050" b="19050"/>
+                <wp:wrapNone/>
+                <wp:docPr id="2147257759" name="Grupo 4"/>
+                <wp:cNvGraphicFramePr/>
+                <a:graphic xmlns:a="http://schemas.openxmlformats.org/drawingml/2006/main">
+                  <a:graphicData uri="http://schemas.microsoft.com/office/word/2010/wordprocessingGroup">
+                    <wpg:wgp>
+                      <wpg:cNvGrpSpPr/>
+                      <wpg:grpSpPr>
+                        <a:xfrm>
+                          <a:off x="0" y="0"/>
+                          <a:ext cx="5353050" cy="3238500"/>
+                          <a:chOff x="0" y="-1"/>
+                          <a:chExt cx="6600825" cy="4284266"/>
+                        </a:xfrm>
+                      </wpg:grpSpPr>
+                      <wps:wsp>
+                        <wps:cNvPr id="2081934759" name="Cuadro de texto 2"/>
+                        <wps:cNvSpPr txBox="1">
+                          <a:spLocks noChangeArrowheads="1"/>
+                        </wps:cNvSpPr>
+                        <wps:spPr bwMode="auto">
+                          <a:xfrm>
+                            <a:off x="942974" y="9524"/>
+                            <a:ext cx="5476875" cy="4211737"/>
+                          </a:xfrm>
+                          <a:prstGeom prst="rect">
+                            <a:avLst/>
+                          </a:prstGeom>
+                          <a:noFill/>
+                          <a:ln w="19050">
+                            <a:noFill/>
+                            <a:miter lim="800000"/>
+                            <a:headEnd/>
+                            <a:tailEnd/>
+                          </a:ln>
+                        </wps:spPr>
+                        <wps:txbx>
+                          <w:txbxContent>
+                            <w:p>
+                              <w:pPr>
+                                <w:pStyle w:val="NormalWeb"/>
+                                <w:numPr>
+                                  <w:ilvl w:val="0"/>
+                                  <w:numId w:val="24"/>
+                                </w:numPr>
+                                <w:rPr>
+                                  <w:rFonts w:ascii="Arial" w:hAnsi="Arial" w:cs="Arial"/>
+                                  <w:b/>
+                                  <w:bCs/>
+                                </w:rPr>
+                              </w:pPr>
+                              <w:r>
+                                <w:rPr>
+                                  <w:rFonts w:ascii="Arial" w:hAnsi="Arial" w:cs="Arial"/>
+                                  <w:lang w:val="es-ES"/>
+                                </w:rPr>
+                                <w:t>Para hacer clic en un símbolo, abrir un menú o ejecutar un comando</w:t>
+                              </w:r>
+                            </w:p>
+                            <w:p>
+                              <w:pPr>
+                                <w:pStyle w:val="NormalWeb"/>
+                                <w:numPr>
+                                  <w:ilvl w:val="0"/>
+                                  <w:numId w:val="24"/>
+                                </w:numPr>
+                                <w:rPr>
+                                  <w:rFonts w:ascii="Arial" w:hAnsi="Arial" w:cs="Arial"/>
+                                  <w:b/>
+                                  <w:bCs/>
+                                </w:rPr>
+                              </w:pPr>
+                              <w:r>
+                                <w:rPr>
+                                  <w:rFonts w:ascii="Arial" w:hAnsi="Arial" w:cs="Arial"/>
+                                  <w:lang w:val="es-ES"/>
+                                </w:rPr>
+                                <w:t>Mantenga la pluma sobre un símbolo por 0.5 segundos para mostrar información acerca del botón o parámetro</w:t>
+                              </w:r>
+                            </w:p>
+                            <w:p>
+                              <w:pPr>
+                                <w:pStyle w:val="NormalWeb"/>
+                                <w:numPr>
+                                  <w:ilvl w:val="0"/>
+                                  <w:numId w:val="24"/>
+                                </w:numPr>
+                                <w:rPr>
+                                  <w:rFonts w:ascii="Arial" w:hAnsi="Arial" w:cs="Arial"/>
+                                  <w:b/>
+                                  <w:bCs/>
+                                </w:rPr>
+                              </w:pPr>
+                              <w:r>
+                                <w:rPr>
+                                  <w:rFonts w:ascii="Arial" w:hAnsi="Arial" w:cs="Arial"/>
+                                </w:rPr>
+                                <w:t xml:space="preserve">El motor horizontal del instrumento puede bloquearse para habilitar la entrada de datos con la pluma </w:t>
+                              </w:r>
+                              <w:r>
+                                <w:rPr>
+                                  <w:rFonts w:ascii="Arial" w:hAnsi="Arial" w:cs="Arial"/>
+                                </w:rPr>
+                                <w:t>sin la rotación del instrumento. El motor se desbloquea automáticamente después de 5 segundos sin que el usuario interactúe con el instrumento o se inicie un escaneo</w:t>
+                              </w:r>
+                            </w:p>
+                            <w:p>
+                              <w:pPr>
+                                <w:pStyle w:val="NormalWeb"/>
+                                <w:numPr>
+                                  <w:ilvl w:val="1"/>
+                                  <w:numId w:val="24"/>
+                                </w:numPr>
+                                <w:rPr>
+                                  <w:rFonts w:ascii="Arial" w:hAnsi="Arial" w:cs="Arial"/>
+                                  <w:b/>
+                                  <w:bCs/>
+                                </w:rPr>
+                              </w:pPr>
+                              <w:r>
+                                <w:rPr>
+                                  <w:rFonts w:ascii="Arial" w:hAnsi="Arial" w:cs="Arial"/>
+                                </w:rPr>
+                                <w:t>Al hacer clic en el símbolo de liberación en la barra de estado el motor puede desbloquearse inmediatamente</w:t>
+                              </w:r>
+                            </w:p>
+                            <w:p>
+                              <w:pPr>
+                                <w:pStyle w:val="NormalWeb"/>
+                                <w:numPr>
+                                  <w:ilvl w:val="0"/>
+                                  <w:numId w:val="24"/>
+                                </w:numPr>
+                                <w:rPr>
+                                  <w:rFonts w:ascii="Arial" w:hAnsi="Arial" w:cs="Arial"/>
+                                  <w:b/>
+                                  <w:bCs/>
+                                </w:rPr>
+                              </w:pPr>
+                              <w:r>
+                                <w:rPr>
+                                  <w:rFonts w:ascii="Arial" w:hAnsi="Arial" w:cs="Arial"/>
+                                </w:rPr>
+                                <w:t>Los menús más importantes de escaneo pueden ser operados con el toque de un dedo. La pantalla resistiva reacciona a la presión, entonces usted puede operar el escáner usando guantes</w:t>
+                              </w:r>
+                            </w:p>
+                          </w:txbxContent>
+                        </wps:txbx>
+                        <wps:bodyPr rot="0" vert="horz" wrap="square" lIns="91440" tIns="45720" rIns="91440" bIns="45720" anchor="ctr" anchorCtr="0">
+                          <a:noAutofit/>
+                        </wps:bodyPr>
+                      </wps:wsp>
+                      <wpg:grpSp>
+                        <wpg:cNvPr id="716994477" name="Grupo 3"/>
+                        <wpg:cNvGrpSpPr/>
+                        <wpg:grpSpPr>
+                          <a:xfrm>
+                            <a:off x="0" y="-1"/>
+                            <a:ext cx="6600825" cy="4284266"/>
+                            <a:chOff x="0" y="-1"/>
+                            <a:chExt cx="6600825" cy="4284266"/>
+                          </a:xfrm>
+                        </wpg:grpSpPr>
+                        <wps:wsp>
+                          <wps:cNvPr id="676454152" name="Rectángulo redondeado 2"/>
+                          <wps:cNvSpPr/>
+                          <wps:spPr>
+                            <a:xfrm>
+                              <a:off x="0" y="-1"/>
+                              <a:ext cx="6600825" cy="4284266"/>
+                            </a:xfrm>
+                            <a:prstGeom prst="roundRect">
+                              <a:avLst>
+                                <a:gd name="adj" fmla="val 8702"/>
+                              </a:avLst>
+                            </a:prstGeom>
+                            <a:noFill/>
+                            <a:ln w="28575">
+                              <a:solidFill>
+                                <a:schemeClr val="accent1"/>
+                              </a:solidFill>
+                            </a:ln>
+                          </wps:spPr>
+                          <wps:style>
+                            <a:lnRef idx="2">
+                              <a:schemeClr val="accent1">
+                                <a:shade val="50000"/>
+                              </a:schemeClr>
+                            </a:lnRef>
+                            <a:fillRef idx="1">
+                              <a:schemeClr val="accent1"/>
+                            </a:fillRef>
+                            <a:effectRef idx="0">
+                              <a:schemeClr val="accent1"/>
+                            </a:effectRef>
+                            <a:fontRef idx="minor">
+                              <a:schemeClr val="lt1"/>
+                            </a:fontRef>
+                          </wps:style>
+                          <wps:bodyPr rot="0" spcFirstLastPara="0" vertOverflow="overflow" horzOverflow="overflow" vert="horz" wrap="square" lIns="91440" tIns="45720" rIns="91440" bIns="45720" numCol="1" spcCol="0" rtlCol="0" fromWordArt="0" anchor="ctr" anchorCtr="0" forceAA="0" compatLnSpc="1">
+                            <a:prstTxWarp prst="textNoShape">
+                              <a:avLst/>
+                            </a:prstTxWarp>
+                            <a:noAutofit/>
+                          </wps:bodyPr>
+                        </wps:wsp>
+                        <pic:pic xmlns:pic="http://schemas.openxmlformats.org/drawingml/2006/picture">
+                          <pic:nvPicPr>
+                            <pic:cNvPr id="82571003" name="Imagen 1"/>
+                            <pic:cNvPicPr>
+                              <a:picLocks noChangeAspect="1"/>
+                            </pic:cNvPicPr>
+                          </pic:nvPicPr>
+                          <pic:blipFill>
+                            <a:blip r:embed="rId24">
+                              <a:extLst>
+                                <a:ext uri="{28A0092B-C50C-407E-A947-70E740481C1C}">
+                                  <a14:useLocalDpi xmlns:a14="http://schemas.microsoft.com/office/drawing/2010/main" val="0"/>
+                                </a:ext>
+                              </a:extLst>
+                            </a:blip>
+                            <a:srcRect/>
+                            <a:stretch/>
+                          </pic:blipFill>
+                          <pic:spPr bwMode="auto">
+                            <a:xfrm>
+                              <a:off x="155984" y="171450"/>
+                              <a:ext cx="621480" cy="666750"/>
+                            </a:xfrm>
+                            <a:prstGeom prst="rect">
+                              <a:avLst/>
+                            </a:prstGeom>
+                            <a:noFill/>
+                            <a:ln>
+                              <a:noFill/>
+                            </a:ln>
+                          </pic:spPr>
+                        </pic:pic>
+                      </wpg:grpSp>
+                    </wpg:wgp>
+                  </a:graphicData>
+                </a:graphic>
+                <wp14:sizeRelH relativeFrom="margin">
+                  <wp14:pctWidth>0</wp14:pctWidth>
+                </wp14:sizeRelH>
+                <wp14:sizeRelV relativeFrom="margin">
+                  <wp14:pctHeight>0</wp14:pctHeight>
+                </wp14:sizeRelV>
+              </wp:anchor>
+            </w:drawing>
+          </mc:Choice>
+          <mc:Fallback>
+            <w:pict>
+              <v:group w14:anchorId="27606853" id="_x0000_s1161" style="position:absolute;left:0;text-align:left;margin-left:-.3pt;margin-top:1.2pt;width:421.5pt;height:255pt;z-index:251716608;mso-position-horizontal-relative:margin;mso-width-relative:margin;mso-height-relative:margin" coordorigin="" coordsize="66008,42842" o:gfxdata="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">
+                <v:shape id="Cuadro de texto 2" o:spid="_x0000_s1162" type="#_x0000_t202" style="position:absolute;left:9429;top:95;width:54769;height:42117;visibility:visible;mso-wrap-style:square;v-text-anchor:middle" o:gfxdata="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" filled="f" stroked="f" strokeweight="1.5pt">
+                  <v:textbox>
+                    <w:txbxContent>
+                      <w:p>
+                        <w:pPr>
+                          <w:pStyle w:val="NormalWeb"/>
+                          <w:numPr>
+                            <w:ilvl w:val="0"/>
+                            <w:numId w:val="24"/>
+                          </w:numPr>
+                          <w:rPr>
+                            <w:rFonts w:ascii="Arial" w:hAnsi="Arial" w:cs="Arial"/>
+                            <w:b/>
+                            <w:bCs/>
+                          </w:rPr>
+                        </w:pPr>
+                        <w:r>
+                          <w:rPr>
+                            <w:rFonts w:ascii="Arial" w:hAnsi="Arial" w:cs="Arial"/>
+                            <w:lang w:val="es-ES"/>
+                          </w:rPr>
+                          <w:t>Para hacer clic en un símbolo, abrir un menú o ejecutar un comando</w:t>
+                        </w:r>
+                      </w:p>
+                      <w:p>
+                        <w:pPr>
+                          <w:pStyle w:val="NormalWeb"/>
+                          <w:numPr>
+                            <w:ilvl w:val="0"/>
+                            <w:numId w:val="24"/>
+                          </w:numPr>
+                          <w:rPr>
+                            <w:rFonts w:ascii="Arial" w:hAnsi="Arial" w:cs="Arial"/>
+                            <w:b/>
+                            <w:bCs/>
+                          </w:rPr>
+                        </w:pPr>
+                        <w:r>
+                          <w:rPr>
+                            <w:rFonts w:ascii="Arial" w:hAnsi="Arial" w:cs="Arial"/>
+                            <w:lang w:val="es-ES"/>
+                          </w:rPr>
+                          <w:t>Mantenga la pluma sobre un símbolo por 0.5 segundos para mostrar información acerca del botón o parámetro</w:t>
+                        </w:r>
+                      </w:p>
+                      <w:p>
+                        <w:pPr>
+                          <w:pStyle w:val="NormalWeb"/>
+                          <w:numPr>
+                            <w:ilvl w:val="0"/>
+                            <w:numId w:val="24"/>
+                          </w:numPr>
+                          <w:rPr>
+                            <w:rFonts w:ascii="Arial" w:hAnsi="Arial" w:cs="Arial"/>
+                            <w:b/>
+                            <w:bCs/>
+                          </w:rPr>
+                        </w:pPr>
+                        <w:r>
+                          <w:rPr>
+                            <w:rFonts w:ascii="Arial" w:hAnsi="Arial" w:cs="Arial"/>
+                          </w:rPr>
+                          <w:t xml:space="preserve">El motor horizontal del instrumento puede bloquearse para habilitar la entrada de datos con la pluma </w:t>
+                        </w:r>
+                        <w:r>
+                          <w:rPr>
+                            <w:rFonts w:ascii="Arial" w:hAnsi="Arial" w:cs="Arial"/>
+                          </w:rPr>
+                          <w:t>sin la rotación del instrumento. El motor se desbloquea automáticamente después de 5 segundos sin que el usuario interactúe con el instrumento o se inicie un escaneo</w:t>
+                        </w:r>
+                      </w:p>
+                      <w:p>
+                        <w:pPr>
+                          <w:pStyle w:val="NormalWeb"/>
+                          <w:numPr>
+                            <w:ilvl w:val="1"/>
+                            <w:numId w:val="24"/>
+                          </w:numPr>
+                          <w:rPr>
+                            <w:rFonts w:ascii="Arial" w:hAnsi="Arial" w:cs="Arial"/>
+                            <w:b/>
+                            <w:bCs/>
+                          </w:rPr>
+                        </w:pPr>
+                        <w:r>
+                          <w:rPr>
+                            <w:rFonts w:ascii="Arial" w:hAnsi="Arial" w:cs="Arial"/>
+                          </w:rPr>
+                          <w:t>Al hacer clic en el símbolo de liberación en la barra de estado el motor puede desbloquearse inmediatamente</w:t>
+                        </w:r>
+                      </w:p>
+                      <w:p>
+                        <w:pPr>
+                          <w:pStyle w:val="NormalWeb"/>
+                          <w:numPr>
+                            <w:ilvl w:val="0"/>
+                            <w:numId w:val="24"/>
+                          </w:numPr>
+                          <w:rPr>
+                            <w:rFonts w:ascii="Arial" w:hAnsi="Arial" w:cs="Arial"/>
+                            <w:b/>
+                            <w:bCs/>
+                          </w:rPr>
+                        </w:pPr>
+                        <w:r>
+                          <w:rPr>
+                            <w:rFonts w:ascii="Arial" w:hAnsi="Arial" w:cs="Arial"/>
+                          </w:rPr>
+                          <w:t>Los menús más importantes de escaneo pueden ser operados con el toque de un dedo. La pantalla resistiva reacciona a la presión, entonces usted puede operar el escáner usando guantes</w:t>
+                        </w:r>
+                      </w:p>
+                    </w:txbxContent>
+                  </v:textbox>
+                </v:shape>
+                <v:group id="Grupo 3" o:spid="_x0000_s1163" style="position:absolute;width:66008;height:42842" coordorigin="" coordsize="66008,42842" o:gfxdata="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">
+                  <v:roundrect id="Rectángulo redondeado 2" o:spid="_x0000_s1164" style="position:absolute;width:66008;height:42842;visibility:visible;mso-wrap-style:square;v-text-anchor:middle" arcsize="5704f" o:gfxdata="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" filled="f" strokecolor="#5b9bd5 [3204]" strokeweight="2.25pt">
+                    <v:stroke joinstyle="miter"/>
+                  </v:roundrect>
+                  <v:shape id="Imagen 1" o:spid="_x0000_s1165" type="#_x0000_t75" style="position:absolute;left:1559;top:1714;width:6215;height:6668;visibility:visible;mso-wrap-style:square" o:gfxdata="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">
+                    <v:imagedata r:id="rId25" o:title=""/>
+                  </v:shape>
+                </v:group>
+                <w10:wrap anchorx="margin"/>
+              </v:group>
+            </w:pict>
+          </mc:Fallback>
+        </mc:AlternateContent>
+      </w:r>
+    </w:p>
+    <w:p>
+      <w:pPr>
+        <w:rPr>
+          <w:rFonts w:cs="Arial"/>
+          <w:szCs w:val="24"/>
+          <w:lang w:val="es-ES"/>
+        </w:rPr>
+      </w:pPr>
+    </w:p>
+    <w:p>
+      <w:pPr>
+        <w:rPr>
+          <w:rFonts w:cs="Arial"/>
+          <w:szCs w:val="24"/>
+          <w:lang w:val="es-ES"/>
+        </w:rPr>
+      </w:pPr>
+    </w:p>
+    <w:p>
+      <w:pPr>
+        <w:rPr>
+          <w:rFonts w:cs="Arial"/>
+          <w:szCs w:val="24"/>
+          <w:lang w:val="es-ES"/>
+        </w:rPr>
+      </w:pPr>
+    </w:p>
+    <w:p>
+      <w:pPr>
+        <w:rPr>
+          <w:rFonts w:cs="Arial"/>
+          <w:szCs w:val="24"/>
+          <w:lang w:val="es-ES"/>
+        </w:rPr>
+      </w:pPr>
+    </w:p>
+    <w:p>
+      <w:pPr>
+        <w:rPr>
+          <w:rFonts w:cs="Arial"/>
+          <w:szCs w:val="24"/>
+          <w:lang w:val="es-ES"/>
+        </w:rPr>
+      </w:pPr>
+    </w:p>
+    <w:p>
+      <w:pPr>
+        <w:rPr>
+          <w:rFonts w:cs="Arial"/>
+          <w:szCs w:val="24"/>
+          <w:lang w:val="es-ES"/>
+        </w:rPr>
+      </w:pPr>
+    </w:p>
+    <w:p>
+      <w:pPr>
+        <w:rPr>
+          <w:rFonts w:cs="Arial"/>
+          <w:szCs w:val="24"/>
+          <w:lang w:val="es-ES"/>
+        </w:rPr>
+      </w:pPr>
+    </w:p>
+    <w:p>
+      <w:pPr>
+        <w:rPr>
+          <w:rFonts w:cs="Arial"/>
+          <w:szCs w:val="24"/>
+          <w:lang w:val="es-ES"/>
+        </w:rPr>
+      </w:pPr>
+    </w:p>
+    <w:p>
+      <w:pPr>
+        <w:rPr>
+          <w:rFonts w:cs="Arial"/>
+          <w:szCs w:val="24"/>
+          <w:lang w:val="es-ES"/>
+        </w:rPr>
+      </w:pPr>
     </w:p>
     <w:p>
       <w:pPr>
@@ -19764,6 +21071,7 @@
         <w:rPr>
           <w:lang w:val="es-ES"/>
         </w:rPr>
+        <w:lastRenderedPageBreak/>
         <w:t>3.5 Menú principal</w:t>
       </w:r>
       <w:bookmarkEnd w:id="22"/>
@@ -20029,6 +21337,7 @@
       </w:pPr>
       <w:bookmarkStart w:id="28" w:name="_Toc211877798"/>
       <w:r>
+        <w:lastRenderedPageBreak/>
         <w:t>3.6.5 Panorama</w:t>
       </w:r>
       <w:bookmarkEnd w:id="28"/>
@@ -20278,7 +21587,6 @@
         <w:rPr>
           <w:lang w:val="es-ES"/>
         </w:rPr>
-        <w:lastRenderedPageBreak/>
         <w:t>3.11 Hardware</w:t>
       </w:r>
       <w:bookmarkEnd w:id="35"/>
@@ -20333,6 +21641,7 @@
       </w:pPr>
       <w:bookmarkStart w:id="37" w:name="_Toc211877807"/>
       <w:r>
+        <w:lastRenderedPageBreak/>
         <w:t>3.12.1 Conectando el escáner a una red por cable</w:t>
       </w:r>
       <w:bookmarkEnd w:id="37"/>
@@ -20530,7 +21839,6 @@
         <w:rPr>
           <w:lang w:val="es-ES"/>
         </w:rPr>
-        <w:lastRenderedPageBreak/>
         <w:t xml:space="preserve">5. </w:t>
       </w:r>
       <w:r>
@@ -20832,7 +22140,6 @@
         <w:rPr>
           <w:lang w:val="es-ES"/>
         </w:rPr>
-        <w:lastRenderedPageBreak/>
         <w:t>6.2 Uso previsto</w:t>
       </w:r>
       <w:bookmarkEnd w:id="52"/>
@@ -20987,57 +22294,378 @@
     </w:p>
     <w:p>
       <w:pPr>
-        <w:rPr>
-          <w:rFonts w:cs="Arial"/>
-          <w:szCs w:val="24"/>
-          <w:lang w:val="es-ES"/>
-        </w:rPr>
-      </w:pPr>
-    </w:p>
-    <w:p>
-      <w:pPr>
-        <w:rPr>
-          <w:rFonts w:cs="Arial"/>
-          <w:szCs w:val="24"/>
-          <w:lang w:val="es-ES"/>
-        </w:rPr>
-      </w:pPr>
-    </w:p>
-    <w:p>
-      <w:pPr>
-        <w:rPr>
-          <w:rFonts w:cs="Arial"/>
-          <w:szCs w:val="24"/>
-          <w:lang w:val="es-ES"/>
-        </w:rPr>
-      </w:pPr>
-    </w:p>
-    <w:p>
-      <w:pPr>
-        <w:rPr>
-          <w:rFonts w:cs="Arial"/>
-          <w:szCs w:val="24"/>
-          <w:lang w:val="es-ES"/>
-        </w:rPr>
-      </w:pPr>
-    </w:p>
-    <w:p>
-      <w:pPr>
-        <w:rPr>
-          <w:rFonts w:cs="Arial"/>
-          <w:szCs w:val="24"/>
-          <w:lang w:val="es-ES"/>
-        </w:rPr>
-      </w:pPr>
-    </w:p>
-    <w:p>
-      <w:pPr>
-        <w:rPr>
-          <w:rFonts w:cs="Arial"/>
-          <w:szCs w:val="24"/>
-          <w:lang w:val="es-ES"/>
-        </w:rPr>
-      </w:pPr>
+        <w:pStyle w:val="Ttulo"/>
+        <w:rPr>
+          <w:lang w:val="es-ES"/>
+        </w:rPr>
+      </w:pPr>
+      <w:r>
+        <w:rPr>
+          <w:lang w:val="es-ES"/>
+        </w:rPr>
+        <w:t>7</w:t>
+      </w:r>
+      <w:r>
+        <w:rPr>
+          <w:lang w:val="es-ES"/>
+        </w:rPr>
+        <w:t>. D</w:t>
+      </w:r>
+      <w:r>
+        <w:rPr>
+          <w:lang w:val="es-ES"/>
+        </w:rPr>
+        <w:t>atos técnicos</w:t>
+      </w:r>
+    </w:p>
+    <w:p>
+      <w:pPr>
+        <w:rPr>
+          <w:rFonts w:cs="Arial"/>
+          <w:szCs w:val="24"/>
+          <w:lang w:val="es-ES"/>
+        </w:rPr>
+      </w:pPr>
+    </w:p>
+    <w:p>
+      <w:pPr>
+        <w:pStyle w:val="Subttulo"/>
+        <w:outlineLvl w:val="1"/>
+        <w:rPr>
+          <w:lang w:val="es-ES"/>
+        </w:rPr>
+      </w:pPr>
+      <w:r>
+        <w:rPr>
+          <w:lang w:val="es-ES"/>
+        </w:rPr>
+        <w:t>7</w:t>
+      </w:r>
+      <w:r>
+        <w:rPr>
+          <w:lang w:val="es-ES"/>
+        </w:rPr>
+        <w:t>.1 D</w:t>
+      </w:r>
+      <w:r>
+        <w:rPr>
+          <w:lang w:val="es-ES"/>
+        </w:rPr>
+        <w:t>atos técnicos generales del instrumento</w:t>
+      </w:r>
+    </w:p>
+    <w:p>
+      <w:pPr>
+        <w:rPr>
+          <w:rFonts w:cs="Arial"/>
+          <w:szCs w:val="24"/>
+          <w:lang w:val="es-ES"/>
+        </w:rPr>
+      </w:pPr>
+    </w:p>
+    <w:p>
+      <w:pPr>
+        <w:rPr>
+          <w:rFonts w:cs="Arial"/>
+          <w:szCs w:val="24"/>
+          <w:lang w:val="es-ES"/>
+        </w:rPr>
+      </w:pPr>
+    </w:p>
+    <w:p>
+      <w:pPr>
+        <w:pStyle w:val="Subttulo"/>
+        <w:outlineLvl w:val="1"/>
+        <w:rPr>
+          <w:lang w:val="es-ES"/>
+        </w:rPr>
+      </w:pPr>
+      <w:r>
+        <w:rPr>
+          <w:lang w:val="es-ES"/>
+        </w:rPr>
+        <w:t>7.</w:t>
+      </w:r>
+      <w:r>
+        <w:rPr>
+          <w:lang w:val="es-ES"/>
+        </w:rPr>
+        <w:t>2</w:t>
+      </w:r>
+      <w:r>
+        <w:rPr>
+          <w:lang w:val="es-ES"/>
+        </w:rPr>
+        <w:t xml:space="preserve"> </w:t>
+      </w:r>
+      <w:r>
+        <w:rPr>
+          <w:lang w:val="es-ES"/>
+        </w:rPr>
+        <w:t>Sistema de escaneo láser</w:t>
+      </w:r>
+    </w:p>
+    <w:p>
+      <w:pPr>
+        <w:rPr>
+          <w:rFonts w:cs="Arial"/>
+          <w:szCs w:val="24"/>
+          <w:lang w:val="es-ES"/>
+        </w:rPr>
+      </w:pPr>
+    </w:p>
+    <w:p>
+      <w:pPr>
+        <w:rPr>
+          <w:rFonts w:cs="Arial"/>
+          <w:szCs w:val="24"/>
+          <w:lang w:val="es-ES"/>
+        </w:rPr>
+      </w:pPr>
+    </w:p>
+    <w:p>
+      <w:pPr>
+        <w:pStyle w:val="Subttulo"/>
+        <w:outlineLvl w:val="1"/>
+        <w:rPr>
+          <w:lang w:val="es-ES"/>
+        </w:rPr>
+      </w:pPr>
+      <w:r>
+        <w:rPr>
+          <w:lang w:val="es-ES"/>
+        </w:rPr>
+        <w:t>7.</w:t>
+      </w:r>
+      <w:r>
+        <w:rPr>
+          <w:lang w:val="es-ES"/>
+        </w:rPr>
+        <w:t>3</w:t>
+      </w:r>
+      <w:r>
+        <w:rPr>
+          <w:lang w:val="es-ES"/>
+        </w:rPr>
+        <w:t xml:space="preserve"> </w:t>
+      </w:r>
+      <w:r>
+        <w:rPr>
+          <w:lang w:val="es-ES"/>
+        </w:rPr>
+        <w:t>Varios</w:t>
+      </w:r>
+    </w:p>
+    <w:p>
+      <w:pPr>
+        <w:rPr>
+          <w:rFonts w:cs="Arial"/>
+          <w:szCs w:val="24"/>
+          <w:lang w:val="es-ES"/>
+        </w:rPr>
+      </w:pPr>
+    </w:p>
+    <w:p>
+      <w:pPr>
+        <w:pStyle w:val="Subtitulo2"/>
+      </w:pPr>
+      <w:r>
+        <w:t>7.3.1</w:t>
+      </w:r>
+      <w:r>
+        <w:t xml:space="preserve"> </w:t>
+      </w:r>
+      <w:r>
+        <w:t>Eléctricos</w:t>
+      </w:r>
+    </w:p>
+    <w:p>
+      <w:pPr>
+        <w:rPr>
+          <w:rFonts w:cs="Arial"/>
+          <w:szCs w:val="24"/>
+          <w:lang w:val="es-ES"/>
+        </w:rPr>
+      </w:pPr>
+    </w:p>
+    <w:p>
+      <w:pPr>
+        <w:rPr>
+          <w:rFonts w:cs="Arial"/>
+          <w:szCs w:val="24"/>
+          <w:lang w:val="es-ES"/>
+        </w:rPr>
+      </w:pPr>
+    </w:p>
+    <w:p>
+      <w:pPr>
+        <w:pStyle w:val="Subttulo"/>
+        <w:outlineLvl w:val="1"/>
+        <w:rPr>
+          <w:lang w:val="es-ES"/>
+        </w:rPr>
+      </w:pPr>
+      <w:r>
+        <w:rPr>
+          <w:lang w:val="es-ES"/>
+        </w:rPr>
+        <w:t>7.</w:t>
+      </w:r>
+      <w:r>
+        <w:rPr>
+          <w:lang w:val="es-ES"/>
+        </w:rPr>
+        <w:t>4</w:t>
+      </w:r>
+      <w:r>
+        <w:rPr>
+          <w:lang w:val="es-ES"/>
+        </w:rPr>
+        <w:t xml:space="preserve"> </w:t>
+      </w:r>
+      <w:r>
+        <w:rPr>
+          <w:lang w:val="es-ES"/>
+        </w:rPr>
+        <w:t>Ambientales</w:t>
+      </w:r>
+    </w:p>
+    <w:p>
+      <w:pPr>
+        <w:rPr>
+          <w:rFonts w:cs="Arial"/>
+          <w:szCs w:val="24"/>
+          <w:lang w:val="es-ES"/>
+        </w:rPr>
+      </w:pPr>
+    </w:p>
+    <w:p>
+      <w:pPr>
+        <w:rPr>
+          <w:rFonts w:cs="Arial"/>
+          <w:szCs w:val="24"/>
+          <w:lang w:val="es-ES"/>
+        </w:rPr>
+      </w:pPr>
+    </w:p>
+    <w:p>
+      <w:pPr>
+        <w:pStyle w:val="Subttulo"/>
+        <w:outlineLvl w:val="1"/>
+        <w:rPr>
+          <w:lang w:val="es-ES"/>
+        </w:rPr>
+      </w:pPr>
+      <w:r>
+        <w:rPr>
+          <w:lang w:val="es-ES"/>
+        </w:rPr>
+        <w:t>7.</w:t>
+      </w:r>
+      <w:r>
+        <w:rPr>
+          <w:lang w:val="es-ES"/>
+        </w:rPr>
+        <w:t>5</w:t>
+      </w:r>
+      <w:r>
+        <w:rPr>
+          <w:lang w:val="es-ES"/>
+        </w:rPr>
+        <w:t xml:space="preserve"> </w:t>
+      </w:r>
+      <w:r>
+        <w:rPr>
+          <w:lang w:val="es-ES"/>
+        </w:rPr>
+        <w:t>Físicos</w:t>
+      </w:r>
+    </w:p>
+    <w:p>
+      <w:pPr>
+        <w:rPr>
+          <w:rFonts w:cs="Arial"/>
+          <w:szCs w:val="24"/>
+          <w:lang w:val="es-ES"/>
+        </w:rPr>
+      </w:pPr>
+    </w:p>
+    <w:p>
+      <w:pPr>
+        <w:rPr>
+          <w:rFonts w:cs="Arial"/>
+          <w:szCs w:val="24"/>
+          <w:lang w:val="es-ES"/>
+        </w:rPr>
+      </w:pPr>
+    </w:p>
+    <w:p>
+      <w:pPr>
+        <w:pStyle w:val="Subttulo"/>
+        <w:outlineLvl w:val="1"/>
+        <w:rPr>
+          <w:lang w:val="es-ES"/>
+        </w:rPr>
+      </w:pPr>
+      <w:r>
+        <w:rPr>
+          <w:lang w:val="es-ES"/>
+        </w:rPr>
+        <w:t>7.</w:t>
+      </w:r>
+      <w:r>
+        <w:rPr>
+          <w:lang w:val="es-ES"/>
+        </w:rPr>
+        <w:t>6 Accesorios</w:t>
+      </w:r>
+    </w:p>
+    <w:p>
+      <w:pPr>
+        <w:rPr>
+          <w:rFonts w:cs="Arial"/>
+          <w:szCs w:val="24"/>
+          <w:lang w:val="es-ES"/>
+        </w:rPr>
+      </w:pPr>
+    </w:p>
+    <w:p>
+      <w:pPr>
+        <w:rPr>
+          <w:rFonts w:cs="Arial"/>
+          <w:szCs w:val="24"/>
+          <w:lang w:val="es-ES"/>
+        </w:rPr>
+      </w:pPr>
+    </w:p>
+    <w:p>
+      <w:pPr>
+        <w:pStyle w:val="Subttulo"/>
+        <w:outlineLvl w:val="1"/>
+        <w:rPr>
+          <w:lang w:val="es-ES"/>
+        </w:rPr>
+      </w:pPr>
+      <w:r>
+        <w:rPr>
+          <w:lang w:val="es-ES"/>
+        </w:rPr>
+        <w:t>7.</w:t>
+      </w:r>
+      <w:r>
+        <w:rPr>
+          <w:lang w:val="es-ES"/>
+        </w:rPr>
+        <w:t xml:space="preserve">7 </w:t>
+      </w:r>
+      <w:proofErr w:type="spellStart"/>
+      <w:r>
+        <w:rPr>
+          <w:lang w:val="es-ES"/>
+        </w:rPr>
+        <w:t>WiFi</w:t>
+      </w:r>
+      <w:proofErr w:type="spellEnd"/>
     </w:p>
     <w:p>
       <w:pPr>
@@ -22298,6 +23926,120 @@
     </w:lvl>
   </w:abstractNum>
   <w:abstractNum w:abstractNumId="12" w15:restartNumberingAfterBreak="0">
+    <w:nsid w:val="37A85913"/>
+    <w:multiLevelType w:val="hybridMultilevel"/>
+    <w:tmpl w:val="25580400"/>
+    <w:lvl w:ilvl="0" w:tplc="B56C8014">
+      <w:start w:val="3"/>
+      <w:numFmt w:val="bullet"/>
+      <w:lvlText w:val=""/>
+      <w:lvlJc w:val="left"/>
+      <w:pPr>
+        <w:ind w:left="720" w:hanging="360"/>
+      </w:pPr>
+      <w:rPr>
+        <w:rFonts w:ascii="Symbol" w:eastAsia="Times New Roman" w:hAnsi="Symbol" w:cs="Arial" w:hint="default"/>
+        <w:b w:val="0"/>
+      </w:rPr>
+    </w:lvl>
+    <w:lvl w:ilvl="1" w:tplc="0C0A0003">
+      <w:start w:val="1"/>
+      <w:numFmt w:val="bullet"/>
+      <w:lvlText w:val="o"/>
+      <w:lvlJc w:val="left"/>
+      <w:pPr>
+        <w:ind w:left="1440" w:hanging="360"/>
+      </w:pPr>
+      <w:rPr>
+        <w:rFonts w:ascii="Courier New" w:hAnsi="Courier New" w:cs="Courier New" w:hint="default"/>
+      </w:rPr>
+    </w:lvl>
+    <w:lvl w:ilvl="2" w:tplc="0C0A0005" w:tentative="1">
+      <w:start w:val="1"/>
+      <w:numFmt w:val="bullet"/>
+      <w:lvlText w:val=""/>
+      <w:lvlJc w:val="left"/>
+      <w:pPr>
+        <w:ind w:left="2160" w:hanging="360"/>
+      </w:pPr>
+      <w:rPr>
+        <w:rFonts w:ascii="Wingdings" w:hAnsi="Wingdings" w:hint="default"/>
+      </w:rPr>
+    </w:lvl>
+    <w:lvl w:ilvl="3" w:tplc="0C0A0001" w:tentative="1">
+      <w:start w:val="1"/>
+      <w:numFmt w:val="bullet"/>
+      <w:lvlText w:val=""/>
+      <w:lvlJc w:val="left"/>
+      <w:pPr>
+        <w:ind w:left="2880" w:hanging="360"/>
+      </w:pPr>
+      <w:rPr>
+        <w:rFonts w:ascii="Symbol" w:hAnsi="Symbol" w:hint="default"/>
+      </w:rPr>
+    </w:lvl>
+    <w:lvl w:ilvl="4" w:tplc="0C0A0003" w:tentative="1">
+      <w:start w:val="1"/>
+      <w:numFmt w:val="bullet"/>
+      <w:lvlText w:val="o"/>
+      <w:lvlJc w:val="left"/>
+      <w:pPr>
+        <w:ind w:left="3600" w:hanging="360"/>
+      </w:pPr>
+      <w:rPr>
+        <w:rFonts w:ascii="Courier New" w:hAnsi="Courier New" w:cs="Courier New" w:hint="default"/>
+      </w:rPr>
+    </w:lvl>
+    <w:lvl w:ilvl="5" w:tplc="0C0A0005" w:tentative="1">
+      <w:start w:val="1"/>
+      <w:numFmt w:val="bullet"/>
+      <w:lvlText w:val=""/>
+      <w:lvlJc w:val="left"/>
+      <w:pPr>
+        <w:ind w:left="4320" w:hanging="360"/>
+      </w:pPr>
+      <w:rPr>
+        <w:rFonts w:ascii="Wingdings" w:hAnsi="Wingdings" w:hint="default"/>
+      </w:rPr>
+    </w:lvl>
+    <w:lvl w:ilvl="6" w:tplc="0C0A0001" w:tentative="1">
+      <w:start w:val="1"/>
+      <w:numFmt w:val="bullet"/>
+      <w:lvlText w:val=""/>
+      <w:lvlJc w:val="left"/>
+      <w:pPr>
+        <w:ind w:left="5040" w:hanging="360"/>
+      </w:pPr>
+      <w:rPr>
+        <w:rFonts w:ascii="Symbol" w:hAnsi="Symbol" w:hint="default"/>
+      </w:rPr>
+    </w:lvl>
+    <w:lvl w:ilvl="7" w:tplc="0C0A0003" w:tentative="1">
+      <w:start w:val="1"/>
+      <w:numFmt w:val="bullet"/>
+      <w:lvlText w:val="o"/>
+      <w:lvlJc w:val="left"/>
+      <w:pPr>
+        <w:ind w:left="5760" w:hanging="360"/>
+      </w:pPr>
+      <w:rPr>
+        <w:rFonts w:ascii="Courier New" w:hAnsi="Courier New" w:cs="Courier New" w:hint="default"/>
+      </w:rPr>
+    </w:lvl>
+    <w:lvl w:ilvl="8" w:tplc="0C0A0005" w:tentative="1">
+      <w:start w:val="1"/>
+      <w:numFmt w:val="bullet"/>
+      <w:lvlText w:val=""/>
+      <w:lvlJc w:val="left"/>
+      <w:pPr>
+        <w:ind w:left="6480" w:hanging="360"/>
+      </w:pPr>
+      <w:rPr>
+        <w:rFonts w:ascii="Wingdings" w:hAnsi="Wingdings" w:hint="default"/>
+      </w:rPr>
+    </w:lvl>
+  </w:abstractNum>
+  <w:abstractNum w:abstractNumId="13" w15:restartNumberingAfterBreak="0">
     <w:nsid w:val="42BD2188"/>
     <w:multiLevelType w:val="hybridMultilevel"/>
     <w:tmpl w:val="E31AE83A"/>
@@ -22386,7 +24128,7 @@
       </w:pPr>
     </w:lvl>
   </w:abstractNum>
-  <w:abstractNum w:abstractNumId="13" w15:restartNumberingAfterBreak="0">
+  <w:abstractNum w:abstractNumId="14" w15:restartNumberingAfterBreak="0">
     <w:nsid w:val="55C241AA"/>
     <w:multiLevelType w:val="hybridMultilevel"/>
     <w:tmpl w:val="70BA3218"/>
@@ -22475,7 +24217,7 @@
       </w:pPr>
     </w:lvl>
   </w:abstractNum>
-  <w:abstractNum w:abstractNumId="14" w15:restartNumberingAfterBreak="0">
+  <w:abstractNum w:abstractNumId="15" w15:restartNumberingAfterBreak="0">
     <w:nsid w:val="58684353"/>
     <w:multiLevelType w:val="hybridMultilevel"/>
     <w:tmpl w:val="6784C126"/>
@@ -22564,7 +24306,7 @@
       </w:pPr>
     </w:lvl>
   </w:abstractNum>
-  <w:abstractNum w:abstractNumId="15" w15:restartNumberingAfterBreak="0">
+  <w:abstractNum w:abstractNumId="16" w15:restartNumberingAfterBreak="0">
     <w:nsid w:val="5D247504"/>
     <w:multiLevelType w:val="hybridMultilevel"/>
     <w:tmpl w:val="F1FE3986"/>
@@ -22677,7 +24419,7 @@
       </w:rPr>
     </w:lvl>
   </w:abstractNum>
-  <w:abstractNum w:abstractNumId="16" w15:restartNumberingAfterBreak="0">
+  <w:abstractNum w:abstractNumId="17" w15:restartNumberingAfterBreak="0">
     <w:nsid w:val="5E1C12D8"/>
     <w:multiLevelType w:val="hybridMultilevel"/>
     <w:tmpl w:val="4CCA7192"/>
@@ -22763,7 +24505,7 @@
       </w:pPr>
     </w:lvl>
   </w:abstractNum>
-  <w:abstractNum w:abstractNumId="17" w15:restartNumberingAfterBreak="0">
+  <w:abstractNum w:abstractNumId="18" w15:restartNumberingAfterBreak="0">
     <w:nsid w:val="61793377"/>
     <w:multiLevelType w:val="hybridMultilevel"/>
     <w:tmpl w:val="0FDE0692"/>
@@ -22849,7 +24591,7 @@
       </w:pPr>
     </w:lvl>
   </w:abstractNum>
-  <w:abstractNum w:abstractNumId="18" w15:restartNumberingAfterBreak="0">
+  <w:abstractNum w:abstractNumId="19" w15:restartNumberingAfterBreak="0">
     <w:nsid w:val="61873B2D"/>
     <w:multiLevelType w:val="hybridMultilevel"/>
     <w:tmpl w:val="6066B46A"/>
@@ -22938,7 +24680,7 @@
       </w:pPr>
     </w:lvl>
   </w:abstractNum>
-  <w:abstractNum w:abstractNumId="19" w15:restartNumberingAfterBreak="0">
+  <w:abstractNum w:abstractNumId="20" w15:restartNumberingAfterBreak="0">
     <w:nsid w:val="692328A1"/>
     <w:multiLevelType w:val="hybridMultilevel"/>
     <w:tmpl w:val="23F264F2"/>
@@ -23027,7 +24769,7 @@
       </w:pPr>
     </w:lvl>
   </w:abstractNum>
-  <w:abstractNum w:abstractNumId="20" w15:restartNumberingAfterBreak="0">
+  <w:abstractNum w:abstractNumId="21" w15:restartNumberingAfterBreak="0">
     <w:nsid w:val="6FBE257F"/>
     <w:multiLevelType w:val="hybridMultilevel"/>
     <w:tmpl w:val="584CB86C"/>
@@ -23113,7 +24855,7 @@
       </w:pPr>
     </w:lvl>
   </w:abstractNum>
-  <w:abstractNum w:abstractNumId="21" w15:restartNumberingAfterBreak="0">
+  <w:abstractNum w:abstractNumId="22" w15:restartNumberingAfterBreak="0">
     <w:nsid w:val="709D083D"/>
     <w:multiLevelType w:val="hybridMultilevel"/>
     <w:tmpl w:val="8B66574E"/>
@@ -23202,7 +24944,7 @@
       </w:pPr>
     </w:lvl>
   </w:abstractNum>
-  <w:abstractNum w:abstractNumId="22" w15:restartNumberingAfterBreak="0">
+  <w:abstractNum w:abstractNumId="23" w15:restartNumberingAfterBreak="0">
     <w:nsid w:val="7EE32720"/>
     <w:multiLevelType w:val="hybridMultilevel"/>
     <w:tmpl w:val="B0BED8DC"/>
@@ -23292,10 +25034,10 @@
     </w:lvl>
   </w:abstractNum>
   <w:num w:numId="1" w16cid:durableId="1746292541">
-    <w:abstractNumId w:val="22"/>
+    <w:abstractNumId w:val="23"/>
   </w:num>
   <w:num w:numId="2" w16cid:durableId="401562339">
-    <w:abstractNumId w:val="16"/>
+    <w:abstractNumId w:val="17"/>
   </w:num>
   <w:num w:numId="3" w16cid:durableId="1475440972">
     <w:abstractNumId w:val="9"/>
@@ -23304,13 +25046,13 @@
     <w:abstractNumId w:val="2"/>
   </w:num>
   <w:num w:numId="5" w16cid:durableId="1172716546">
-    <w:abstractNumId w:val="15"/>
+    <w:abstractNumId w:val="16"/>
   </w:num>
   <w:num w:numId="6" w16cid:durableId="1357736903">
     <w:abstractNumId w:val="7"/>
   </w:num>
   <w:num w:numId="7" w16cid:durableId="643705413">
-    <w:abstractNumId w:val="17"/>
+    <w:abstractNumId w:val="18"/>
   </w:num>
   <w:num w:numId="8" w16cid:durableId="410129403">
     <w:abstractNumId w:val="5"/>
@@ -23322,16 +25064,16 @@
     <w:abstractNumId w:val="0"/>
   </w:num>
   <w:num w:numId="11" w16cid:durableId="555048362">
-    <w:abstractNumId w:val="20"/>
+    <w:abstractNumId w:val="21"/>
   </w:num>
   <w:num w:numId="12" w16cid:durableId="1336499165">
-    <w:abstractNumId w:val="21"/>
+    <w:abstractNumId w:val="22"/>
   </w:num>
   <w:num w:numId="13" w16cid:durableId="1192916455">
-    <w:abstractNumId w:val="18"/>
+    <w:abstractNumId w:val="19"/>
   </w:num>
   <w:num w:numId="14" w16cid:durableId="2035423463">
-    <w:abstractNumId w:val="19"/>
+    <w:abstractNumId w:val="20"/>
   </w:num>
   <w:num w:numId="15" w16cid:durableId="1693146463">
     <w:abstractNumId w:val="4"/>
@@ -23346,19 +25088,22 @@
     <w:abstractNumId w:val="11"/>
   </w:num>
   <w:num w:numId="19" w16cid:durableId="1048996785">
-    <w:abstractNumId w:val="12"/>
+    <w:abstractNumId w:val="13"/>
   </w:num>
   <w:num w:numId="20" w16cid:durableId="593783770">
     <w:abstractNumId w:val="10"/>
   </w:num>
   <w:num w:numId="21" w16cid:durableId="1732657514">
-    <w:abstractNumId w:val="13"/>
+    <w:abstractNumId w:val="14"/>
   </w:num>
   <w:num w:numId="22" w16cid:durableId="506989254">
-    <w:abstractNumId w:val="14"/>
+    <w:abstractNumId w:val="15"/>
   </w:num>
   <w:num w:numId="23" w16cid:durableId="2035032123">
     <w:abstractNumId w:val="3"/>
+  </w:num>
+  <w:num w:numId="24" w16cid:durableId="786198600">
+    <w:abstractNumId w:val="12"/>
   </w:num>
 </w:numbering>
 </file>

</xml_diff>